<commit_message>
Calculate fine fuels after harvest; update documentation
</commit_message>
<xml_diff>
--- a/docs/LANDIS-II Net Ecosystem CN Succession v8.0 User Guide.docx
+++ b/docs/LANDIS-II Net Ecosystem CN Succession v8.0 User Guide.docx
@@ -1,6 +1,6 @@
 
 <file path=word/document.xml><?xml version="1.0" encoding="utf-8"?>
-<w:document xmlns:wpc="http://schemas.microsoft.com/office/word/2010/wordprocessingCanvas" xmlns:cx="http://schemas.microsoft.com/office/drawing/2014/chartex" xmlns:cx1="http://schemas.microsoft.com/office/drawing/2015/9/8/chartex" xmlns:cx2="http://schemas.microsoft.com/office/drawing/2015/10/21/chartex" xmlns:cx3="http://schemas.microsoft.com/office/drawing/2016/5/9/chartex" xmlns:cx4="http://schemas.microsoft.com/office/drawing/2016/5/10/chartex" xmlns:cx5="http://schemas.microsoft.com/office/drawing/2016/5/11/chartex" xmlns:cx6="http://schemas.microsoft.com/office/drawing/2016/5/12/chartex" xmlns:cx7="http://schemas.microsoft.com/office/drawing/2016/5/13/chartex" xmlns:cx8="http://schemas.microsoft.com/office/drawing/2016/5/14/chartex" xmlns:mc="http://schemas.openxmlformats.org/markup-compatibility/2006" xmlns:aink="http://schemas.microsoft.com/office/drawing/2016/ink" xmlns:am3d="http://schemas.microsoft.com/office/drawing/2017/model3d" xmlns:o="urn:schemas-microsoft-com:office:office" xmlns:oel="http://schemas.microsoft.com/office/2019/extlst" xmlns:r="http://schemas.openxmlformats.org/officeDocument/2006/relationships" xmlns:m="http://schemas.openxmlformats.org/officeDocument/2006/math" xmlns:v="urn:schemas-microsoft-com:vml" xmlns:wp14="http://schemas.microsoft.com/office/word/2010/wordprocessingDrawing" xmlns:wp="http://schemas.openxmlformats.org/drawingml/2006/wordprocessingDrawing" xmlns:w10="urn:schemas-microsoft-com:office:word" xmlns:w="http://schemas.openxmlformats.org/wordprocessingml/2006/main" xmlns:w14="http://schemas.microsoft.com/office/word/2010/wordml" xmlns:w15="http://schemas.microsoft.com/office/word/2012/wordml" xmlns:w16cex="http://schemas.microsoft.com/office/word/2018/wordml/cex" xmlns:w16cid="http://schemas.microsoft.com/office/word/2016/wordml/cid" xmlns:w16="http://schemas.microsoft.com/office/word/2018/wordml" xmlns:w16du="http://schemas.microsoft.com/office/word/2023/wordml/word16du" xmlns:w16sdtdh="http://schemas.microsoft.com/office/word/2020/wordml/sdtdatahash" xmlns:w16se="http://schemas.microsoft.com/office/word/2015/wordml/symex" xmlns:wpg="http://schemas.microsoft.com/office/word/2010/wordprocessingGroup" xmlns:wpi="http://schemas.microsoft.com/office/word/2010/wordprocessingInk" xmlns:wne="http://schemas.microsoft.com/office/word/2006/wordml" xmlns:wps="http://schemas.microsoft.com/office/word/2010/wordprocessingShape" mc:Ignorable="w14 w15 w16se w16cid w16 w16cex w16sdtdh w16du wp14">
+<w:document xmlns:wpc="http://schemas.microsoft.com/office/word/2010/wordprocessingCanvas" xmlns:cx="http://schemas.microsoft.com/office/drawing/2014/chartex" xmlns:cx1="http://schemas.microsoft.com/office/drawing/2015/9/8/chartex" xmlns:cx2="http://schemas.microsoft.com/office/drawing/2015/10/21/chartex" xmlns:cx3="http://schemas.microsoft.com/office/drawing/2016/5/9/chartex" xmlns:cx4="http://schemas.microsoft.com/office/drawing/2016/5/10/chartex" xmlns:cx5="http://schemas.microsoft.com/office/drawing/2016/5/11/chartex" xmlns:cx6="http://schemas.microsoft.com/office/drawing/2016/5/12/chartex" xmlns:cx7="http://schemas.microsoft.com/office/drawing/2016/5/13/chartex" xmlns:cx8="http://schemas.microsoft.com/office/drawing/2016/5/14/chartex" xmlns:mc="http://schemas.openxmlformats.org/markup-compatibility/2006" xmlns:aink="http://schemas.microsoft.com/office/drawing/2016/ink" xmlns:am3d="http://schemas.microsoft.com/office/drawing/2017/model3d" xmlns:o="urn:schemas-microsoft-com:office:office" xmlns:oel="http://schemas.microsoft.com/office/2019/extlst" xmlns:r="http://schemas.openxmlformats.org/officeDocument/2006/relationships" xmlns:m="http://schemas.openxmlformats.org/officeDocument/2006/math" xmlns:v="urn:schemas-microsoft-com:vml" xmlns:wp14="http://schemas.microsoft.com/office/word/2010/wordprocessingDrawing" xmlns:wp="http://schemas.openxmlformats.org/drawingml/2006/wordprocessingDrawing" xmlns:w10="urn:schemas-microsoft-com:office:word" xmlns:w="http://schemas.openxmlformats.org/wordprocessingml/2006/main" xmlns:w14="http://schemas.microsoft.com/office/word/2010/wordml" xmlns:w15="http://schemas.microsoft.com/office/word/2012/wordml" xmlns:w16cex="http://schemas.microsoft.com/office/word/2018/wordml/cex" xmlns:w16cid="http://schemas.microsoft.com/office/word/2016/wordml/cid" xmlns:w16="http://schemas.microsoft.com/office/word/2018/wordml" xmlns:w16du="http://schemas.microsoft.com/office/word/2023/wordml/word16du" xmlns:w16sdtdh="http://schemas.microsoft.com/office/word/2020/wordml/sdtdatahash" xmlns:w16sdtfl="http://schemas.microsoft.com/office/word/2024/wordml/sdtformatlock" xmlns:w16se="http://schemas.microsoft.com/office/word/2015/wordml/symex" xmlns:wpg="http://schemas.microsoft.com/office/word/2010/wordprocessingGroup" xmlns:wpi="http://schemas.microsoft.com/office/word/2010/wordprocessingInk" xmlns:wne="http://schemas.microsoft.com/office/word/2006/wordml" xmlns:wps="http://schemas.microsoft.com/office/word/2010/wordprocessingShape" mc:Ignorable="w14 w15 w16se w16cid w16 w16cex w16sdtdh w16sdtfl w16du wp14">
   <w:body>
     <w:p>
       <w:pPr>
@@ -319,7 +319,7 @@
         <w:rPr>
           <w:noProof/>
         </w:rPr>
-        <w:t>March 17, 2025</w:t>
+        <w:t>April 18, 2025</w:t>
       </w:r>
       <w:r>
         <w:rPr>
@@ -8756,12 +8756,8 @@
       </w:r>
       <w:r>
         <w:tab/>
-      </w:r>
-      <w:proofErr w:type="gramStart"/>
-      <w:r>
         <w:t>Where</w:t>
       </w:r>
-      <w:proofErr w:type="gramEnd"/>
     </w:p>
     <w:p>
       <w:pPr>
@@ -8827,23 +8823,7 @@
         <w:t>S</w:t>
       </w:r>
       <w:r>
-        <w:t xml:space="preserve"> is the site variable (either soil moisture or soil temperature) of interest. If the </w:t>
-      </w:r>
-      <w:proofErr w:type="spellStart"/>
-      <w:r>
-        <w:t>GrowthLimit</w:t>
-      </w:r>
-      <w:proofErr w:type="spellEnd"/>
-      <w:r>
-        <w:t xml:space="preserve"> calculation in Eq. 1 is less than 0, the </w:t>
-      </w:r>
-      <w:proofErr w:type="spellStart"/>
-      <w:r>
-        <w:t>GrowthLimit</w:t>
-      </w:r>
-      <w:proofErr w:type="spellEnd"/>
-      <w:r>
-        <w:t xml:space="preserve"> is set to 0.</w:t>
+        <w:t xml:space="preserve"> is the site variable (either soil moisture or soil temperature) of interest. If the GrowthLimit calculation in Eq. 1 is less than 0, the GrowthLimit is set to 0.</w:t>
       </w:r>
     </w:p>
     <w:p>
@@ -8998,15 +8978,7 @@
                                 </w:r>
                               </w:fldSimple>
                               <w:r>
-                                <w:t xml:space="preserve">. </w:t>
-                              </w:r>
-                              <w:proofErr w:type="spellStart"/>
-                              <w:r>
-                                <w:t>GrowthLimit</w:t>
-                              </w:r>
-                              <w:proofErr w:type="spellEnd"/>
-                              <w:r>
-                                <w:t xml:space="preserve"> curves for soil water content and soil temperature. Moisture curve values depicted are 0.2, 0.1, 1, and 0.3. Temperature curve values are 25, 40, 1.81, 2.03. </w:t>
+                                <w:t xml:space="preserve">. GrowthLimit curves for soil water content and soil temperature. Moisture curve values depicted are 0.2, 0.1, 1, and 0.3. Temperature curve values are 25, 40, 1.81, 2.03. </w:t>
                               </w:r>
                             </w:p>
                           </w:txbxContent>
@@ -9101,31 +9073,7 @@
         </mc:AlternateContent>
       </w:r>
       <w:r>
-        <w:t xml:space="preserve">The four curve parameters (TemperatureCurve1 through TemperatureCurve4 and MoistureCurve1 through MoistureCurve4), called Curve1 </w:t>
-      </w:r>
-      <w:proofErr w:type="spellStart"/>
-      <w:r>
-        <w:t>thorugh</w:t>
-      </w:r>
-      <w:proofErr w:type="spellEnd"/>
-      <w:r>
-        <w:t xml:space="preserve"> Curve4 in Eq. 1, represent the optimum value of WC or T, where the </w:t>
-      </w:r>
-      <w:proofErr w:type="spellStart"/>
-      <w:r>
-        <w:t>GrowthLimit</w:t>
-      </w:r>
-      <w:proofErr w:type="spellEnd"/>
-      <w:r>
-        <w:t xml:space="preserve"> equals 1. Curve2 determines the maximum or minimum value past which the </w:t>
-      </w:r>
-      <w:proofErr w:type="spellStart"/>
-      <w:r>
-        <w:t>GrowthLimit</w:t>
-      </w:r>
-      <w:proofErr w:type="spellEnd"/>
-      <w:r>
-        <w:t xml:space="preserve"> equals 0 (whether it is a maximum or minimum depends on </w:t>
+        <w:t xml:space="preserve">The four curve parameters (TemperatureCurve1 through TemperatureCurve4 and MoistureCurve1 through MoistureCurve4), called Curve1 thorugh Curve4 in Eq. 1, represent the optimum value of WC or T, where the GrowthLimit equals 1. Curve2 determines the maximum or minimum value past which the GrowthLimit equals 0 (whether it is a maximum or minimum depends on </w:t>
       </w:r>
       <w:r>
         <w:t>whether Curve1 is larger or smaller than Curve2</w:t>
@@ -9196,13 +9144,8 @@
       <w:r>
         <w:t xml:space="preserve">Decay rates of </w:t>
       </w:r>
-      <w:proofErr w:type="spellStart"/>
-      <w:r>
-        <w:t>SOMsurf</w:t>
-      </w:r>
-      <w:proofErr w:type="spellEnd"/>
-      <w:r>
-        <w:t xml:space="preserve">, SOM1soil, </w:t>
+      <w:r>
+        <w:t xml:space="preserve">SOMsurf, SOM1soil, </w:t>
       </w:r>
       <w:r>
         <w:t xml:space="preserve">SOM 2 and </w:t>
@@ -9259,21 +9202,7 @@
         <w:rPr>
           <w:i/>
         </w:rPr>
-        <w:t xml:space="preserve">An initial (time zero) climate stream is still required for initialization (see the climate library user’s manual- LANDIS-II Climate Library v1.0 User Guide).  This is an artifact of the Climate </w:t>
-      </w:r>
-      <w:proofErr w:type="gramStart"/>
-      <w:r>
-        <w:rPr>
-          <w:i/>
-        </w:rPr>
-        <w:t>Library</w:t>
-      </w:r>
-      <w:proofErr w:type="gramEnd"/>
-      <w:r>
-        <w:rPr>
-          <w:i/>
-        </w:rPr>
-        <w:t xml:space="preserve"> and this data is not used.</w:t>
+        <w:t>An initial (time zero) climate stream is still required for initialization (see the climate library user’s manual- LANDIS-II Climate Library v1.0 User Guide).  This is an artifact of the Climate Library and this data is not used.</w:t>
       </w:r>
     </w:p>
     <w:p>
@@ -9551,7 +9480,6 @@
       <w:r>
         <w:t xml:space="preserve"> </w:t>
       </w:r>
-      <w:proofErr w:type="gramStart"/>
       <w:r>
         <w:t>B</w:t>
       </w:r>
@@ -9570,11 +9498,7 @@
         <w:t xml:space="preserve"> </w:t>
       </w:r>
       <w:r>
-        <w:t xml:space="preserve"> is</w:t>
-      </w:r>
-      <w:proofErr w:type="gramEnd"/>
-      <w:r>
-        <w:t xml:space="preserve"> the maximum biomass possible for </w:t>
+        <w:t xml:space="preserve"> is the maximum biomass possible for </w:t>
       </w:r>
       <w:r>
         <w:t>the species</w:t>
@@ -9728,12 +9652,12 @@
       <w:pPr>
         <w:pStyle w:val="Heading3"/>
       </w:pPr>
-      <w:bookmarkStart w:id="17" w:name="_Toc357416398"/>
-      <w:bookmarkStart w:id="18" w:name="_Toc193101693"/>
+      <w:bookmarkStart w:id="17" w:name="_Toc193101693"/>
+      <w:bookmarkStart w:id="18" w:name="_Toc357416398"/>
       <w:r>
         <w:t>Version 8.0 (August 2024)</w:t>
       </w:r>
-      <w:bookmarkEnd w:id="18"/>
+      <w:bookmarkEnd w:id="17"/>
     </w:p>
     <w:p>
       <w:pPr>
@@ -9890,15 +9814,7 @@
         </w:numPr>
       </w:pPr>
       <w:r>
-        <w:t xml:space="preserve">Stormflow is taken out of water above field capacity (FC) before the calculation of AET. Remaining water above FC is not immediately </w:t>
-      </w:r>
-      <w:proofErr w:type="gramStart"/>
-      <w:r>
-        <w:t>discarded, but</w:t>
-      </w:r>
-      <w:proofErr w:type="gramEnd"/>
-      <w:r>
-        <w:t xml:space="preserve"> is available for AET. </w:t>
+        <w:t xml:space="preserve">Stormflow is taken out of water above field capacity (FC) before the calculation of AET. Remaining water above FC is not immediately discarded, but is available for AET. </w:t>
       </w:r>
     </w:p>
     <w:p>
@@ -10038,21 +9954,7 @@
         <w:rPr>
           <w:highlight w:val="yellow"/>
         </w:rPr>
-        <w:t xml:space="preserve">, the soil moisture curve parameters in the Functional Group Table may be calibrated to increase NPP. Users are encouraged to use single-cell model runs with calibrate mode on – the relevant column is </w:t>
-      </w:r>
-      <w:proofErr w:type="spellStart"/>
-      <w:r>
-        <w:rPr>
-          <w:highlight w:val="yellow"/>
-        </w:rPr>
-        <w:t>GrowthLimitSoilWater</w:t>
-      </w:r>
-      <w:proofErr w:type="spellEnd"/>
-      <w:r>
-        <w:rPr>
-          <w:highlight w:val="yellow"/>
-        </w:rPr>
-        <w:t xml:space="preserve">. </w:t>
+        <w:t xml:space="preserve">, the soil moisture curve parameters in the Functional Group Table may be calibrated to increase NPP. Users are encouraged to use single-cell model runs with calibrate mode on – the relevant column is GrowthLimitSoilWater. </w:t>
       </w:r>
       <w:r>
         <w:rPr>
@@ -10269,27 +10171,11 @@
         </w:numPr>
       </w:pPr>
       <w:r>
-        <w:t xml:space="preserve">Additional optional limits to establishment were added. Establishment may now be (optionally) limited by climatic water deficit or by soil drainage classes, preventing species from establishing in dry sites or </w:t>
-      </w:r>
-      <w:proofErr w:type="gramStart"/>
-      <w:r>
-        <w:t>poorly-drained</w:t>
-      </w:r>
-      <w:proofErr w:type="gramEnd"/>
-      <w:r>
-        <w:t xml:space="preserve"> sites. In combination with the above moisture curve modifications, this change prevents establishment of upland species in wetlands. CWD-based </w:t>
+        <w:t xml:space="preserve">Additional optional limits to establishment were added. Establishment may now be (optionally) limited by climatic water deficit or by soil drainage classes, preventing species from establishing in dry sites or poorly-drained sites. In combination with the above moisture curve modifications, this change prevents establishment of upland species in wetlands. CWD-based </w:t>
       </w:r>
       <w:r>
         <w:lastRenderedPageBreak/>
-        <w:t xml:space="preserve">establishment is somewhat easier to parameterize than </w:t>
-      </w:r>
-      <w:proofErr w:type="spellStart"/>
-      <w:r>
-        <w:t>DryDays</w:t>
-      </w:r>
-      <w:proofErr w:type="spellEnd"/>
-      <w:r>
-        <w:t>-based establishment, and both are well supported empirically.</w:t>
+        <w:t>establishment is somewhat easier to parameterize than DryDays-based establishment, and both are well supported empirically.</w:t>
       </w:r>
     </w:p>
     <w:p>
@@ -10313,23 +10199,7 @@
         <w:t xml:space="preserve"> may be adjusted on a site level according to slope and aspect, following </w:t>
       </w:r>
       <w:r>
-        <w:t xml:space="preserve">the </w:t>
-      </w:r>
-      <w:proofErr w:type="spellStart"/>
-      <w:r>
-        <w:t>ForClim</w:t>
-      </w:r>
-      <w:proofErr w:type="spellEnd"/>
-      <w:r>
-        <w:t xml:space="preserve"> model (</w:t>
-      </w:r>
-      <w:proofErr w:type="spellStart"/>
-      <w:r>
-        <w:t>Bugmann</w:t>
-      </w:r>
-      <w:proofErr w:type="spellEnd"/>
-      <w:r>
-        <w:t xml:space="preserve"> 1994, equation 3.74).</w:t>
+        <w:t>the ForClim model (Bugmann 1994, equation 3.74).</w:t>
       </w:r>
     </w:p>
     <w:p>
@@ -10421,21 +10291,7 @@
         <w:rPr>
           <w:lang w:eastAsia="ja-JP"/>
         </w:rPr>
-        <w:t>dependent species) are invoked when an optional species parameter (‘</w:t>
-      </w:r>
-      <w:proofErr w:type="spellStart"/>
-      <w:r>
-        <w:rPr>
-          <w:lang w:eastAsia="ja-JP"/>
-        </w:rPr>
-        <w:t>Nlog_depend</w:t>
-      </w:r>
-      <w:proofErr w:type="spellEnd"/>
-      <w:r>
-        <w:rPr>
-          <w:lang w:eastAsia="ja-JP"/>
-        </w:rPr>
-        <w:t xml:space="preserve">’) is present and one or more species are labeled as such. If you simulate only </w:t>
+        <w:t xml:space="preserve">dependent species) are invoked when an optional species parameter (‘Nlog_depend’) is present and one or more species are labeled as such. If you simulate only </w:t>
       </w:r>
       <w:r>
         <w:rPr>
@@ -10479,7 +10335,6 @@
         </w:rPr>
         <w:t xml:space="preserve">The new species parameter, </w:t>
       </w:r>
-      <w:proofErr w:type="spellStart"/>
       <w:r>
         <w:rPr>
           <w:rFonts w:hint="eastAsia"/>
@@ -10497,7 +10352,6 @@
         </w:rPr>
         <w:t>_depend</w:t>
       </w:r>
-      <w:proofErr w:type="spellEnd"/>
       <w:r>
         <w:rPr>
           <w:lang w:eastAsia="ja-JP"/>
@@ -10708,21 +10562,7 @@
         <w:rPr>
           <w:lang w:eastAsia="ja-JP"/>
         </w:rPr>
-        <w:t xml:space="preserve">Is there a sufficient </w:t>
-      </w:r>
-      <w:proofErr w:type="gramStart"/>
-      <w:r>
-        <w:rPr>
-          <w:lang w:eastAsia="ja-JP"/>
-        </w:rPr>
-        <w:t>amount</w:t>
-      </w:r>
-      <w:proofErr w:type="gramEnd"/>
-      <w:r>
-        <w:rPr>
-          <w:lang w:eastAsia="ja-JP"/>
-        </w:rPr>
-        <w:t xml:space="preserve"> of downed logs? (determination based on </w:t>
+        <w:t xml:space="preserve">Is there a sufficient amount of downed logs? (determination based on </w:t>
       </w:r>
       <w:r>
         <w:rPr>
@@ -10812,19 +10652,11 @@
         </w:rPr>
         <w:t xml:space="preserve">there are </w:t>
       </w:r>
-      <w:proofErr w:type="gramStart"/>
       <w:r>
         <w:rPr>
           <w:lang w:eastAsia="ja-JP"/>
         </w:rPr>
-        <w:t>sufficient amounts of</w:t>
-      </w:r>
-      <w:proofErr w:type="gramEnd"/>
-      <w:r>
-        <w:rPr>
-          <w:lang w:eastAsia="ja-JP"/>
-        </w:rPr>
-        <w:t xml:space="preserve"> well decayed downed logs </w:t>
+        <w:t xml:space="preserve">sufficient amounts of well decayed downed logs </w:t>
       </w:r>
       <w:r>
         <w:rPr>
@@ -10932,23 +10764,7 @@
           <w:rFonts w:hint="eastAsia"/>
           <w:lang w:eastAsia="ja-JP"/>
         </w:rPr>
-        <w:t xml:space="preserve">A new optional parameter, </w:t>
-      </w:r>
-      <w:proofErr w:type="spellStart"/>
-      <w:r>
-        <w:rPr>
-          <w:rFonts w:hint="eastAsia"/>
-          <w:lang w:eastAsia="ja-JP"/>
-        </w:rPr>
-        <w:t>GrowthLAI</w:t>
-      </w:r>
-      <w:proofErr w:type="spellEnd"/>
-      <w:r>
-        <w:rPr>
-          <w:rFonts w:hint="eastAsia"/>
-          <w:lang w:eastAsia="ja-JP"/>
-        </w:rPr>
-        <w:t xml:space="preserve"> was added to the Species table; this allows the user to override the previous default value of 0.47.  We also </w:t>
+        <w:t xml:space="preserve">A new optional parameter, GrowthLAI was added to the Species table; this allows the user to override the previous default value of 0.47.  We also </w:t>
       </w:r>
       <w:r>
         <w:rPr>
@@ -11283,7 +11099,6 @@
         </w:rPr>
         <w:t>(</w:t>
       </w:r>
-      <w:proofErr w:type="spellStart"/>
       <w:r>
         <w:rPr>
           <w:rFonts w:hint="eastAsia"/>
@@ -11293,7 +11108,6 @@
         </w:rPr>
         <w:t>calculate_LAI_Competition</w:t>
       </w:r>
-      <w:proofErr w:type="spellEnd"/>
       <w:r>
         <w:rPr>
           <w:rFonts w:hint="eastAsia"/>
@@ -11376,7 +11190,7 @@
         <w:pStyle w:val="Heading2"/>
       </w:pPr>
       <w:bookmarkStart w:id="25" w:name="_Toc193101699"/>
-      <w:bookmarkEnd w:id="17"/>
+      <w:bookmarkEnd w:id="18"/>
       <w:r>
         <w:t>Minor Releases</w:t>
       </w:r>
@@ -11384,6 +11198,70 @@
         <w:t xml:space="preserve"> (this major release)</w:t>
       </w:r>
       <w:bookmarkEnd w:id="25"/>
+    </w:p>
+    <w:p>
+      <w:pPr>
+        <w:pStyle w:val="Heading3"/>
+      </w:pPr>
+      <w:r>
+        <w:t>8.0.4. Update to Fine Fuel calculation</w:t>
+      </w:r>
+      <w:r>
+        <w:t xml:space="preserve"> timing</w:t>
+      </w:r>
+    </w:p>
+    <w:p>
+      <w:pPr>
+        <w:pStyle w:val="textbody"/>
+      </w:pPr>
+      <w:r>
+        <w:t>Fine Fuel impacts from fire are now recalculated after each fire</w:t>
+      </w:r>
+      <w:r>
+        <w:t xml:space="preserve"> and harvest</w:t>
+      </w:r>
+      <w:r>
+        <w:t xml:space="preserve">, rather than following the NECN timestep. Other impacts on fine fuel load, such as due to decomposition, are still calculated at the NECN timestep. </w:t>
+      </w:r>
+      <w:r>
+        <w:t xml:space="preserve">This means that fires and harvests can affect fine fuel loads in the next timestep, rather than delayed until the next NECN timestep. </w:t>
+      </w:r>
+    </w:p>
+    <w:p>
+      <w:pPr>
+        <w:pStyle w:val="Heading3"/>
+      </w:pPr>
+      <w:r>
+        <w:t xml:space="preserve">8.0.3. </w:t>
+      </w:r>
+      <w:r>
+        <w:t>Bugfix in postfire regeneration</w:t>
+      </w:r>
+    </w:p>
+    <w:p>
+      <w:pPr>
+        <w:pStyle w:val="textbody"/>
+      </w:pPr>
+      <w:r>
+        <w:t xml:space="preserve">Postfire regeneration (sprouting and serotiny) was inadvertently not being called after fires. This has been fixed, and it should operate as expected from NECN v7. </w:t>
+      </w:r>
+    </w:p>
+    <w:p>
+      <w:pPr>
+        <w:pStyle w:val="Heading3"/>
+      </w:pPr>
+      <w:r>
+        <w:lastRenderedPageBreak/>
+        <w:t>8.0.2. Bugfix in initial biomass calculation.</w:t>
+      </w:r>
+    </w:p>
+    <w:p>
+      <w:pPr>
+        <w:pStyle w:val="Heading3"/>
+      </w:pPr>
+      <w:r>
+        <w:t>8.0.1. Bugfixes in ANPP calculation.</w:t>
+      </w:r>
     </w:p>
     <w:p>
       <w:pPr>
@@ -11456,19 +11334,8 @@
           <w:sz w:val="20"/>
           <w:szCs w:val="20"/>
         </w:rPr>
-        <w:t xml:space="preserve">Pinus </w:t>
-      </w:r>
-      <w:proofErr w:type="spellStart"/>
-      <w:r>
-        <w:rPr>
-          <w:rFonts w:cs="MS Sans Serif"/>
-          <w:i/>
-          <w:sz w:val="20"/>
-          <w:szCs w:val="20"/>
-        </w:rPr>
-        <w:t>taeda</w:t>
-      </w:r>
-      <w:proofErr w:type="spellEnd"/>
+        <w:t>Pinus taeda</w:t>
+      </w:r>
       <w:r>
         <w:rPr>
           <w:rFonts w:cs="MS Sans Serif"/>
@@ -11559,41 +11426,30 @@
           <w:szCs w:val="20"/>
         </w:rPr>
       </w:pPr>
-      <w:proofErr w:type="spellStart"/>
       <w:r>
         <w:rPr>
           <w:rFonts w:cs="MS Sans Serif"/>
           <w:sz w:val="20"/>
           <w:szCs w:val="20"/>
         </w:rPr>
-        <w:t>Bugmann</w:t>
-      </w:r>
-      <w:proofErr w:type="spellEnd"/>
-      <w:r>
+        <w:t>Bugmann, H. 1994. On the ecology of mountainous forests in a changing climate: a simulation study. PhD Thesis, ETH Zurich.</w:t>
+      </w:r>
+    </w:p>
+    <w:p>
+      <w:pPr>
+        <w:pStyle w:val="reference"/>
         <w:rPr>
           <w:rFonts w:cs="MS Sans Serif"/>
           <w:sz w:val="20"/>
           <w:szCs w:val="20"/>
         </w:rPr>
-        <w:t>, H. 1994. On the ecology of mountainous forests in a changing climate: a simulation study. PhD Thesis, ETH Zurich.</w:t>
-      </w:r>
-    </w:p>
-    <w:p>
-      <w:pPr>
-        <w:pStyle w:val="reference"/>
+      </w:pPr>
+      <w:r>
         <w:rPr>
           <w:rFonts w:cs="MS Sans Serif"/>
           <w:sz w:val="20"/>
           <w:szCs w:val="20"/>
         </w:rPr>
-      </w:pPr>
-      <w:r>
-        <w:rPr>
-          <w:rFonts w:cs="MS Sans Serif"/>
-          <w:sz w:val="20"/>
-          <w:szCs w:val="20"/>
-        </w:rPr>
-        <w:lastRenderedPageBreak/>
         <w:t xml:space="preserve">Covelo, F., J. Duran, and A. Gallardo. 2008. Leaf resorption efficiency and proficiency in a </w:t>
       </w:r>
       <w:r>
@@ -11603,19 +11459,8 @@
           <w:sz w:val="20"/>
           <w:szCs w:val="20"/>
         </w:rPr>
-        <w:t xml:space="preserve">Quercus </w:t>
-      </w:r>
-      <w:proofErr w:type="spellStart"/>
-      <w:r>
-        <w:rPr>
-          <w:rFonts w:cs="MS Sans Serif"/>
-          <w:i/>
-          <w:sz w:val="20"/>
-          <w:szCs w:val="20"/>
-        </w:rPr>
-        <w:t>robur</w:t>
-      </w:r>
-      <w:proofErr w:type="spellEnd"/>
+        <w:t>Quercus robur</w:t>
+      </w:r>
       <w:r>
         <w:rPr>
           <w:rFonts w:cs="MS Sans Serif"/>
@@ -11658,25 +11503,25 @@
           <w:sz w:val="20"/>
           <w:szCs w:val="20"/>
         </w:rPr>
-        <w:t xml:space="preserve">Johnson, D. W., M. E. Fenn, W. W. Miller, and C. T. Hunsaker. 2009. Fire effects on carbon and nitrogen cycling in forests of the Sierra Nevada.  Pages 405-423 in A. </w:t>
-      </w:r>
-      <w:proofErr w:type="spellStart"/>
-      <w:r>
+        <w:t>Johnson, D. W., M. E. Fenn, W. W. Miller, and C. T. Hunsaker. 2009. Fire effects on carbon and nitrogen cycling in forests of the Sierra Nevada.  Pages 405-423 in A. Bytnerowicz, M. Arbaugh, C. Andersen, and A. Riebau, editors. Wildland Fires and Air Pollution. Developments in Environmental Science 8. Elsevier, The Netherlands.</w:t>
+      </w:r>
+    </w:p>
+    <w:p>
+      <w:pPr>
+        <w:pStyle w:val="reference"/>
         <w:rPr>
           <w:rFonts w:cs="MS Sans Serif"/>
           <w:sz w:val="20"/>
           <w:szCs w:val="20"/>
         </w:rPr>
-        <w:t>Bytnerowicz</w:t>
-      </w:r>
-      <w:proofErr w:type="spellEnd"/>
+      </w:pPr>
       <w:r>
         <w:rPr>
           <w:rFonts w:cs="MS Sans Serif"/>
           <w:sz w:val="20"/>
           <w:szCs w:val="20"/>
         </w:rPr>
-        <w:t>, M. Arbaugh, C. Andersen, and A. Riebau, editors. Wildland Fires and Air Pollution. Developments in Environmental Science 8. Elsevier, The Netherlands.</w:t>
+        <w:t>Killingbeck, K. T. 1996. Nutrients in senesced leaves: Keys to the search for potential resorption and resorption proficiency. Ecology 77:1716-1727.</w:t>
       </w:r>
     </w:p>
     <w:p>
@@ -11694,7 +11539,7 @@
           <w:sz w:val="20"/>
           <w:szCs w:val="20"/>
         </w:rPr>
-        <w:t>Killingbeck, K. T. 1996. Nutrients in senesced leaves: Keys to the search for potential resorption and resorption proficiency. Ecology 77:1716-1727.</w:t>
+        <w:t>Lovett, G. M., L. M. Christenson, P. M. Groffman, C. G. Jones, J. E. Hart, and M. J. Mitchell. 2002. Insect defoliation and nitrogen cycling in forests. BioScience 52:335-341.</w:t>
       </w:r>
     </w:p>
     <w:p>
@@ -11712,212 +11557,169 @@
           <w:sz w:val="20"/>
           <w:szCs w:val="20"/>
         </w:rPr>
-        <w:t xml:space="preserve">Lovett, G. M., L. M. Christenson, P. M. </w:t>
-      </w:r>
-      <w:proofErr w:type="spellStart"/>
-      <w:r>
+        <w:t>Lovett, G. M. and A. E. Ruesink. 1995. Carbon and nitrogen mineralization from decomposing gypsy moth frass. Oecologia 104:133-138.</w:t>
+      </w:r>
+    </w:p>
+    <w:p>
+      <w:pPr>
+        <w:pStyle w:val="reference"/>
+        <w:rPr>
+          <w:sz w:val="20"/>
+          <w:szCs w:val="20"/>
+        </w:rPr>
+      </w:pPr>
+      <w:r>
+        <w:rPr>
+          <w:sz w:val="20"/>
+          <w:szCs w:val="20"/>
+        </w:rPr>
+        <w:t>Kimmins, J. P., D. Mailly, and B. Seely. 1999. Modelling forest ecosystem net primary production: the hybrid simulation approach used in FORECAST. Ecological Modelling 122:195-224.</w:t>
+      </w:r>
+    </w:p>
+    <w:p>
+      <w:pPr>
+        <w:pStyle w:val="reference"/>
+        <w:rPr>
+          <w:sz w:val="20"/>
+          <w:szCs w:val="20"/>
+        </w:rPr>
+      </w:pPr>
+      <w:r>
+        <w:rPr>
+          <w:sz w:val="20"/>
+          <w:szCs w:val="20"/>
+        </w:rPr>
+        <w:t>Pan, Y., J.M. Melillo, A.D. McGuire, D.W. Kicklighter, L.F. Pitelka, K. Hibbard, L.L. Pierce, S.W. Running, D.S. Ojima, W.J. Parton, D.S. Schimel, and VEMAP Members. 1998. Modeled responses of terrestrial ecosystems to elevated atmospheric CO</w:t>
+      </w:r>
+      <w:r>
+        <w:rPr>
+          <w:sz w:val="20"/>
+          <w:szCs w:val="20"/>
+          <w:vertAlign w:val="subscript"/>
+        </w:rPr>
+        <w:t>2</w:t>
+      </w:r>
+      <w:r>
+        <w:rPr>
+          <w:sz w:val="20"/>
+          <w:szCs w:val="20"/>
+        </w:rPr>
+        <w:t>: a comparison of simulations by the biogeochemistry models of the Vegetation /Ecosystem Modeling and Analysis Project (VEMAP). Oecologia 114: 389-404.</w:t>
+      </w:r>
+    </w:p>
+    <w:p>
+      <w:pPr>
+        <w:pStyle w:val="reference"/>
         <w:rPr>
           <w:rFonts w:cs="MS Sans Serif"/>
           <w:sz w:val="20"/>
           <w:szCs w:val="20"/>
         </w:rPr>
-        <w:t>Groffman</w:t>
-      </w:r>
-      <w:proofErr w:type="spellEnd"/>
+      </w:pPr>
       <w:r>
         <w:rPr>
           <w:rFonts w:cs="MS Sans Serif"/>
           <w:sz w:val="20"/>
           <w:szCs w:val="20"/>
         </w:rPr>
-        <w:t xml:space="preserve">, C. G. Jones, J. E. Hart, and M. J. Mitchell. 2002. Insect defoliation and nitrogen cycling in forests. </w:t>
-      </w:r>
-      <w:proofErr w:type="spellStart"/>
+        <w:lastRenderedPageBreak/>
+        <w:t xml:space="preserve">Park, B., R. Yanai, T. Fahey, S. Bailey, T. Siccama, J. Shanley, and N. Cleavitt. 2008. Fine </w:t>
+      </w:r>
       <w:r>
         <w:rPr>
           <w:rFonts w:cs="MS Sans Serif"/>
           <w:sz w:val="20"/>
           <w:szCs w:val="20"/>
         </w:rPr>
-        <w:t>BioScience</w:t>
-      </w:r>
-      <w:proofErr w:type="spellEnd"/>
+        <w:t>r</w:t>
+      </w:r>
       <w:r>
         <w:rPr>
           <w:rFonts w:cs="MS Sans Serif"/>
           <w:sz w:val="20"/>
           <w:szCs w:val="20"/>
         </w:rPr>
-        <w:t xml:space="preserve"> 52:335-341.</w:t>
-      </w:r>
-    </w:p>
-    <w:p>
-      <w:pPr>
-        <w:pStyle w:val="reference"/>
+        <w:t xml:space="preserve">oot </w:t>
+      </w:r>
+      <w:r>
         <w:rPr>
           <w:rFonts w:cs="MS Sans Serif"/>
           <w:sz w:val="20"/>
           <w:szCs w:val="20"/>
         </w:rPr>
-      </w:pPr>
+        <w:t>d</w:t>
+      </w:r>
       <w:r>
         <w:rPr>
           <w:rFonts w:cs="MS Sans Serif"/>
           <w:sz w:val="20"/>
           <w:szCs w:val="20"/>
         </w:rPr>
-        <w:t xml:space="preserve">Lovett, G. M. and A. E. Ruesink. 1995. Carbon and nitrogen mineralization from decomposing gypsy moth frass. </w:t>
-      </w:r>
-      <w:proofErr w:type="spellStart"/>
+        <w:t xml:space="preserve">ynamics and </w:t>
+      </w:r>
       <w:r>
         <w:rPr>
           <w:rFonts w:cs="MS Sans Serif"/>
           <w:sz w:val="20"/>
           <w:szCs w:val="20"/>
         </w:rPr>
-        <w:t>Oecologia</w:t>
-      </w:r>
-      <w:proofErr w:type="spellEnd"/>
+        <w:t>f</w:t>
+      </w:r>
       <w:r>
         <w:rPr>
           <w:rFonts w:cs="MS Sans Serif"/>
           <w:sz w:val="20"/>
           <w:szCs w:val="20"/>
         </w:rPr>
-        <w:t xml:space="preserve"> 104:133-138.</w:t>
-      </w:r>
-    </w:p>
-    <w:p>
-      <w:pPr>
-        <w:pStyle w:val="reference"/>
-        <w:rPr>
-          <w:sz w:val="20"/>
-          <w:szCs w:val="20"/>
-        </w:rPr>
-      </w:pPr>
-      <w:r>
-        <w:rPr>
-          <w:sz w:val="20"/>
-          <w:szCs w:val="20"/>
-        </w:rPr>
-        <w:t>Kimmins, J. P., D. Mailly, and B. Seely. 1999. Modelling forest ecosystem net primary production: the hybrid simulation approach used in FORECAST. Ecological Modelling 122:195-224.</w:t>
-      </w:r>
-    </w:p>
-    <w:p>
-      <w:pPr>
-        <w:pStyle w:val="reference"/>
-        <w:rPr>
-          <w:sz w:val="20"/>
-          <w:szCs w:val="20"/>
-        </w:rPr>
-      </w:pPr>
-      <w:r>
-        <w:rPr>
-          <w:sz w:val="20"/>
-          <w:szCs w:val="20"/>
-        </w:rPr>
-        <w:t xml:space="preserve">Pan, Y., J.M. Melillo, A.D. McGuire, D.W. Kicklighter, L.F. </w:t>
-      </w:r>
-      <w:proofErr w:type="spellStart"/>
-      <w:r>
-        <w:rPr>
-          <w:sz w:val="20"/>
-          <w:szCs w:val="20"/>
-        </w:rPr>
-        <w:t>Pitelka</w:t>
-      </w:r>
-      <w:proofErr w:type="spellEnd"/>
-      <w:r>
-        <w:rPr>
-          <w:sz w:val="20"/>
-          <w:szCs w:val="20"/>
-        </w:rPr>
-        <w:t>, K. Hibbard, L.L. Pierce, S.W. Running, D.S. Ojima, W.J. Parton, D.S. Schimel, and VEMAP Members. 1998. Modeled responses of terrestrial ecosystems to elevated atmospheric CO</w:t>
-      </w:r>
-      <w:r>
-        <w:rPr>
-          <w:sz w:val="20"/>
-          <w:szCs w:val="20"/>
-          <w:vertAlign w:val="subscript"/>
-        </w:rPr>
-        <w:t>2</w:t>
-      </w:r>
-      <w:r>
-        <w:rPr>
-          <w:sz w:val="20"/>
-          <w:szCs w:val="20"/>
-        </w:rPr>
-        <w:t xml:space="preserve">: a comparison of simulations by the biogeochemistry models of the Vegetation /Ecosystem Modeling and Analysis Project (VEMAP). </w:t>
-      </w:r>
-      <w:proofErr w:type="spellStart"/>
-      <w:r>
-        <w:rPr>
-          <w:sz w:val="20"/>
-          <w:szCs w:val="20"/>
-        </w:rPr>
-        <w:t>Oecologia</w:t>
-      </w:r>
-      <w:proofErr w:type="spellEnd"/>
-      <w:r>
-        <w:rPr>
-          <w:sz w:val="20"/>
-          <w:szCs w:val="20"/>
-        </w:rPr>
-        <w:t xml:space="preserve"> 114: 389-404.</w:t>
-      </w:r>
-    </w:p>
-    <w:p>
-      <w:pPr>
-        <w:pStyle w:val="reference"/>
+        <w:t xml:space="preserve">orest </w:t>
+      </w:r>
+      <w:r>
         <w:rPr>
           <w:rFonts w:cs="MS Sans Serif"/>
           <w:sz w:val="20"/>
           <w:szCs w:val="20"/>
         </w:rPr>
-      </w:pPr>
+        <w:t>p</w:t>
+      </w:r>
       <w:r>
         <w:rPr>
           <w:rFonts w:cs="MS Sans Serif"/>
           <w:sz w:val="20"/>
           <w:szCs w:val="20"/>
         </w:rPr>
-        <w:t xml:space="preserve">Park, B., R. Yanai, T. Fahey, S. Bailey, T. </w:t>
-      </w:r>
-      <w:proofErr w:type="spellStart"/>
+        <w:t xml:space="preserve">roduction </w:t>
+      </w:r>
       <w:r>
         <w:rPr>
           <w:rFonts w:cs="MS Sans Serif"/>
           <w:sz w:val="20"/>
           <w:szCs w:val="20"/>
         </w:rPr>
-        <w:t>Siccama</w:t>
-      </w:r>
-      <w:proofErr w:type="spellEnd"/>
+        <w:t>a</w:t>
+      </w:r>
       <w:r>
         <w:rPr>
           <w:rFonts w:cs="MS Sans Serif"/>
           <w:sz w:val="20"/>
           <w:szCs w:val="20"/>
         </w:rPr>
-        <w:t xml:space="preserve">, J. Shanley, and N. </w:t>
-      </w:r>
-      <w:proofErr w:type="spellStart"/>
+        <w:t xml:space="preserve">cross a </w:t>
+      </w:r>
       <w:r>
         <w:rPr>
           <w:rFonts w:cs="MS Sans Serif"/>
           <w:sz w:val="20"/>
           <w:szCs w:val="20"/>
         </w:rPr>
-        <w:t>Cleavitt</w:t>
-      </w:r>
-      <w:proofErr w:type="spellEnd"/>
+        <w:t>c</w:t>
+      </w:r>
       <w:r>
         <w:rPr>
           <w:rFonts w:cs="MS Sans Serif"/>
           <w:sz w:val="20"/>
           <w:szCs w:val="20"/>
         </w:rPr>
-        <w:t xml:space="preserve">. 2008. Fine </w:t>
+        <w:t xml:space="preserve">alcium </w:t>
       </w:r>
       <w:r>
         <w:rPr>
@@ -11925,7 +11727,7 @@
           <w:sz w:val="20"/>
           <w:szCs w:val="20"/>
         </w:rPr>
-        <w:t>r</w:t>
+        <w:t>g</w:t>
       </w:r>
       <w:r>
         <w:rPr>
@@ -11933,7 +11735,7 @@
           <w:sz w:val="20"/>
           <w:szCs w:val="20"/>
         </w:rPr>
-        <w:t xml:space="preserve">oot </w:t>
+        <w:t xml:space="preserve">radient in </w:t>
       </w:r>
       <w:r>
         <w:rPr>
@@ -11941,7 +11743,7 @@
           <w:sz w:val="20"/>
           <w:szCs w:val="20"/>
         </w:rPr>
-        <w:t>d</w:t>
+        <w:t>n</w:t>
       </w:r>
       <w:r>
         <w:rPr>
@@ -11949,7 +11751,7 @@
           <w:sz w:val="20"/>
           <w:szCs w:val="20"/>
         </w:rPr>
-        <w:t xml:space="preserve">ynamics and </w:t>
+        <w:t xml:space="preserve">orthern </w:t>
       </w:r>
       <w:r>
         <w:rPr>
@@ -11957,7 +11759,7 @@
           <w:sz w:val="20"/>
           <w:szCs w:val="20"/>
         </w:rPr>
-        <w:t>f</w:t>
+        <w:t>h</w:t>
       </w:r>
       <w:r>
         <w:rPr>
@@ -11965,7 +11767,7 @@
           <w:sz w:val="20"/>
           <w:szCs w:val="20"/>
         </w:rPr>
-        <w:t xml:space="preserve">orest </w:t>
+        <w:t xml:space="preserve">ardwood and </w:t>
       </w:r>
       <w:r>
         <w:rPr>
@@ -11973,7 +11775,7 @@
           <w:sz w:val="20"/>
           <w:szCs w:val="20"/>
         </w:rPr>
-        <w:t>p</w:t>
+        <w:t>c</w:t>
       </w:r>
       <w:r>
         <w:rPr>
@@ -11981,7 +11783,7 @@
           <w:sz w:val="20"/>
           <w:szCs w:val="20"/>
         </w:rPr>
-        <w:t xml:space="preserve">roduction </w:t>
+        <w:t xml:space="preserve">onifer </w:t>
       </w:r>
       <w:r>
         <w:rPr>
@@ -11989,7 +11791,7 @@
           <w:sz w:val="20"/>
           <w:szCs w:val="20"/>
         </w:rPr>
-        <w:t>a</w:t>
+        <w:t>e</w:t>
       </w:r>
       <w:r>
         <w:rPr>
@@ -11997,23 +11799,71 @@
           <w:sz w:val="20"/>
           <w:szCs w:val="20"/>
         </w:rPr>
-        <w:t xml:space="preserve">cross a </w:t>
-      </w:r>
-      <w:r>
+        <w:t>cosystems. Ecosystems 11:325-341.</w:t>
+      </w:r>
+    </w:p>
+    <w:p>
+      <w:pPr>
+        <w:pStyle w:val="reference"/>
+        <w:rPr>
+          <w:sz w:val="20"/>
+          <w:szCs w:val="20"/>
+        </w:rPr>
+      </w:pPr>
+      <w:r>
+        <w:rPr>
+          <w:sz w:val="20"/>
+          <w:szCs w:val="20"/>
+        </w:rPr>
+        <w:t>Parton, W. J., D. S. Ojima, C. V. Cole, and D. S. Schimel. 1994. "A General Model for Soil Organic Matters Dynamics: Sensitivity to Litter Chemistry, Texture and Management." Pp. 147-67 in Quantitative Modeling of Soil Forming Processes: Proceedings of a Symposium Sponsored by Divisions S-5 and S-9 of the Soil Science Society of America Minneapolis, Minnesota, USA,  editors R. B. Bryant and R. W. Arnold. Madison, Wisconsin, USA: Soil Science Society of America.</w:t>
+      </w:r>
+    </w:p>
+    <w:p>
+      <w:pPr>
+        <w:pStyle w:val="reference"/>
+        <w:rPr>
+          <w:sz w:val="20"/>
+          <w:szCs w:val="20"/>
+        </w:rPr>
+      </w:pPr>
+      <w:r>
+        <w:rPr>
+          <w:sz w:val="20"/>
+          <w:szCs w:val="20"/>
+        </w:rPr>
+        <w:t>Parton, W.J., J.M.O. Scurlock, D.S. Ojima, T.G. Gilmanov, R.J. Scholes, D.S. Schimel, T. Kirchner, J.C. Menaut, T. Seastedt, E. Garcia Moya, A. Kamnalrut, and J.I. Kinyamario. 1993. Observations and modeling of biomass and soil organic matter dynamics fo</w:t>
+      </w:r>
+      <w:r>
+        <w:rPr>
+          <w:sz w:val="20"/>
+          <w:szCs w:val="20"/>
+        </w:rPr>
+        <w:t>r the grassland biome worldwide</w:t>
+      </w:r>
+      <w:r>
+        <w:rPr>
+          <w:sz w:val="20"/>
+          <w:szCs w:val="20"/>
+        </w:rPr>
+        <w:t>. Global Biogeochemical Cycles 7: 785-809.</w:t>
+      </w:r>
+    </w:p>
+    <w:p>
+      <w:pPr>
+        <w:pStyle w:val="reference"/>
         <w:rPr>
           <w:rFonts w:cs="MS Sans Serif"/>
           <w:sz w:val="20"/>
           <w:szCs w:val="20"/>
         </w:rPr>
-        <w:t>c</w:t>
-      </w:r>
+      </w:pPr>
       <w:r>
         <w:rPr>
           <w:rFonts w:cs="MS Sans Serif"/>
           <w:sz w:val="20"/>
           <w:szCs w:val="20"/>
         </w:rPr>
-        <w:t xml:space="preserve">alcium </w:t>
+        <w:t xml:space="preserve">Ryan, D. F. and F. H. Bormann. 1982. Nutrient </w:t>
       </w:r>
       <w:r>
         <w:rPr>
@@ -12021,7 +11871,7 @@
           <w:sz w:val="20"/>
           <w:szCs w:val="20"/>
         </w:rPr>
-        <w:t>g</w:t>
+        <w:t>r</w:t>
       </w:r>
       <w:r>
         <w:rPr>
@@ -12029,7 +11879,7 @@
           <w:sz w:val="20"/>
           <w:szCs w:val="20"/>
         </w:rPr>
-        <w:t xml:space="preserve">radient in </w:t>
+        <w:t xml:space="preserve">esorption in </w:t>
       </w:r>
       <w:r>
         <w:rPr>
@@ -12061,7 +11911,7 @@
           <w:sz w:val="20"/>
           <w:szCs w:val="20"/>
         </w:rPr>
-        <w:t xml:space="preserve">ardwood and </w:t>
+        <w:t xml:space="preserve">ardwood </w:t>
       </w:r>
       <w:r>
         <w:rPr>
@@ -12069,7 +11919,7 @@
           <w:sz w:val="20"/>
           <w:szCs w:val="20"/>
         </w:rPr>
-        <w:t>c</w:t>
+        <w:t>f</w:t>
       </w:r>
       <w:r>
         <w:rPr>
@@ -12077,393 +11927,90 @@
           <w:sz w:val="20"/>
           <w:szCs w:val="20"/>
         </w:rPr>
-        <w:t xml:space="preserve">onifer </w:t>
-      </w:r>
-      <w:r>
+        <w:t>orests. BioScience 32:29-32.</w:t>
+      </w:r>
+    </w:p>
+    <w:p>
+      <w:pPr>
+        <w:pStyle w:val="reference"/>
+        <w:rPr>
+          <w:sz w:val="20"/>
+          <w:szCs w:val="20"/>
+        </w:rPr>
+      </w:pPr>
+      <w:r>
+        <w:rPr>
+          <w:sz w:val="20"/>
+          <w:szCs w:val="20"/>
+        </w:rPr>
+        <w:t>Scheller, R. M., D. Hua, P. V. Bolstad, R. A. Birdsey, and D. J. Mladenoff. 2011. The effects of forest harvest intensity in combination with wind disturbance on carbon dynamics in Lake States mesic forests. Ecological Modelling 222:144-153.</w:t>
+      </w:r>
+    </w:p>
+    <w:p>
+      <w:pPr>
+        <w:pStyle w:val="reference"/>
+        <w:rPr>
+          <w:sz w:val="20"/>
+          <w:szCs w:val="20"/>
+        </w:rPr>
+      </w:pPr>
+      <w:r>
+        <w:rPr>
+          <w:sz w:val="20"/>
+          <w:szCs w:val="20"/>
+        </w:rPr>
+        <w:t>Scheller, R.M., S. Van Tuyl, K. Clark, J. Hom, I. La Puma. 2011. Carbon sequestration in the in the New Jersey pine barrens under different scenarios of fire management. Ecosystems. DOI: 10.1007/s10021-011-9462-6</w:t>
+      </w:r>
+    </w:p>
+    <w:p>
+      <w:pPr>
+        <w:pStyle w:val="reference"/>
+        <w:rPr>
+          <w:sz w:val="20"/>
+          <w:szCs w:val="20"/>
+        </w:rPr>
+      </w:pPr>
+      <w:r>
+        <w:rPr>
+          <w:sz w:val="20"/>
+          <w:szCs w:val="20"/>
+        </w:rPr>
+        <w:t>Scheller, R. M. and Mladenoff, D. J. A forest growth and biomass module for a landscape simulation model, LANDIS:  Design, validation, and application. Ecological Modelling. 2004; 180(1):211-229.</w:t>
+      </w:r>
+    </w:p>
+    <w:p>
+      <w:pPr>
+        <w:pStyle w:val="reference"/>
+        <w:rPr>
+          <w:sz w:val="20"/>
+          <w:szCs w:val="20"/>
+        </w:rPr>
+      </w:pPr>
+      <w:r>
+        <w:rPr>
+          <w:sz w:val="20"/>
+          <w:szCs w:val="20"/>
+        </w:rPr>
+        <w:t>Schimel, D.S., B.H. Braswell, E.A. Holland, R. McKeown, D.S. Ojima, T.H. Painter, W.J. Parton, and A.R. Townsend. 1994. Climatic, edaphic, and biotic controls over storage and turnover of carbon in soils. Global Biogeochemical Cycles 8: 279-293.</w:t>
+      </w:r>
+    </w:p>
+    <w:p>
+      <w:pPr>
+        <w:pStyle w:val="reference"/>
         <w:rPr>
           <w:rFonts w:cs="MS Sans Serif"/>
           <w:sz w:val="20"/>
           <w:szCs w:val="20"/>
         </w:rPr>
-        <w:t>e</w:t>
-      </w:r>
+      </w:pPr>
       <w:r>
         <w:rPr>
           <w:rFonts w:cs="MS Sans Serif"/>
           <w:sz w:val="20"/>
           <w:szCs w:val="20"/>
         </w:rPr>
-        <w:t>cosystems. Ecosystems 11:325-341.</w:t>
-      </w:r>
-    </w:p>
-    <w:p>
-      <w:pPr>
-        <w:pStyle w:val="reference"/>
-        <w:rPr>
-          <w:sz w:val="20"/>
-          <w:szCs w:val="20"/>
-        </w:rPr>
-      </w:pPr>
-      <w:r>
-        <w:rPr>
-          <w:sz w:val="20"/>
-          <w:szCs w:val="20"/>
-        </w:rPr>
-        <w:t xml:space="preserve">Parton, W. J., D. S. Ojima, C. V. Cole, and D. S. Schimel. 1994. "A General Model for Soil Organic Matters Dynamics: Sensitivity to Litter Chemistry, Texture and Management." Pp. 147-67 in Quantitative Modeling of Soil Forming Processes: Proceedings of a Symposium Sponsored by Divisions S-5 and S-9 of the Soil Science Society of America Minneapolis, Minnesota, </w:t>
-      </w:r>
-      <w:proofErr w:type="gramStart"/>
-      <w:r>
-        <w:rPr>
-          <w:sz w:val="20"/>
-          <w:szCs w:val="20"/>
-        </w:rPr>
-        <w:t>USA,  editors</w:t>
-      </w:r>
-      <w:proofErr w:type="gramEnd"/>
-      <w:r>
-        <w:rPr>
-          <w:sz w:val="20"/>
-          <w:szCs w:val="20"/>
-        </w:rPr>
-        <w:t xml:space="preserve"> R. B. Bryant and R. W. Arnold. Madison, Wisconsin, USA: Soil Science Society of America.</w:t>
-      </w:r>
-    </w:p>
-    <w:p>
-      <w:pPr>
-        <w:pStyle w:val="reference"/>
-        <w:rPr>
-          <w:sz w:val="20"/>
-          <w:szCs w:val="20"/>
-        </w:rPr>
-      </w:pPr>
-      <w:r>
-        <w:rPr>
-          <w:sz w:val="20"/>
-          <w:szCs w:val="20"/>
-        </w:rPr>
-        <w:t xml:space="preserve">Parton, W.J., J.M.O. Scurlock, D.S. Ojima, T.G. </w:t>
-      </w:r>
-      <w:proofErr w:type="spellStart"/>
-      <w:r>
-        <w:rPr>
-          <w:sz w:val="20"/>
-          <w:szCs w:val="20"/>
-        </w:rPr>
-        <w:t>Gilmanov</w:t>
-      </w:r>
-      <w:proofErr w:type="spellEnd"/>
-      <w:r>
-        <w:rPr>
-          <w:sz w:val="20"/>
-          <w:szCs w:val="20"/>
-        </w:rPr>
-        <w:t xml:space="preserve">, R.J. Scholes, D.S. Schimel, T. Kirchner, J.C. Menaut, T. </w:t>
-      </w:r>
-      <w:proofErr w:type="spellStart"/>
-      <w:r>
-        <w:rPr>
-          <w:sz w:val="20"/>
-          <w:szCs w:val="20"/>
-        </w:rPr>
-        <w:t>Seastedt</w:t>
-      </w:r>
-      <w:proofErr w:type="spellEnd"/>
-      <w:r>
-        <w:rPr>
-          <w:sz w:val="20"/>
-          <w:szCs w:val="20"/>
-        </w:rPr>
-        <w:t xml:space="preserve">, E. Garcia Moya, A. </w:t>
-      </w:r>
-      <w:proofErr w:type="spellStart"/>
-      <w:r>
-        <w:rPr>
-          <w:sz w:val="20"/>
-          <w:szCs w:val="20"/>
-        </w:rPr>
-        <w:t>Kamnalrut</w:t>
-      </w:r>
-      <w:proofErr w:type="spellEnd"/>
-      <w:r>
-        <w:rPr>
-          <w:sz w:val="20"/>
-          <w:szCs w:val="20"/>
-        </w:rPr>
-        <w:t xml:space="preserve">, and J.I. </w:t>
-      </w:r>
-      <w:proofErr w:type="spellStart"/>
-      <w:r>
-        <w:rPr>
-          <w:sz w:val="20"/>
-          <w:szCs w:val="20"/>
-        </w:rPr>
-        <w:t>Kinyamario</w:t>
-      </w:r>
-      <w:proofErr w:type="spellEnd"/>
-      <w:r>
-        <w:rPr>
-          <w:sz w:val="20"/>
-          <w:szCs w:val="20"/>
-        </w:rPr>
-        <w:t>. 1993. Observations and modeling of biomass and soil organic matter dynamics fo</w:t>
-      </w:r>
-      <w:r>
-        <w:rPr>
-          <w:sz w:val="20"/>
-          <w:szCs w:val="20"/>
-        </w:rPr>
-        <w:t>r the grassland biome worldwide</w:t>
-      </w:r>
-      <w:r>
-        <w:rPr>
-          <w:sz w:val="20"/>
-          <w:szCs w:val="20"/>
-        </w:rPr>
-        <w:t>. Global Biogeochemical Cycles 7: 785-809.</w:t>
-      </w:r>
-    </w:p>
-    <w:p>
-      <w:pPr>
-        <w:pStyle w:val="reference"/>
-        <w:rPr>
-          <w:rFonts w:cs="MS Sans Serif"/>
-          <w:sz w:val="20"/>
-          <w:szCs w:val="20"/>
-        </w:rPr>
-      </w:pPr>
-      <w:r>
-        <w:rPr>
-          <w:rFonts w:cs="MS Sans Serif"/>
-          <w:sz w:val="20"/>
-          <w:szCs w:val="20"/>
-        </w:rPr>
-        <w:t xml:space="preserve">Ryan, D. F. and F. H. Bormann. 1982. Nutrient </w:t>
-      </w:r>
-      <w:r>
-        <w:rPr>
-          <w:rFonts w:cs="MS Sans Serif"/>
-          <w:sz w:val="20"/>
-          <w:szCs w:val="20"/>
-        </w:rPr>
-        <w:t>r</w:t>
-      </w:r>
-      <w:r>
-        <w:rPr>
-          <w:rFonts w:cs="MS Sans Serif"/>
-          <w:sz w:val="20"/>
-          <w:szCs w:val="20"/>
-        </w:rPr>
-        <w:t xml:space="preserve">esorption in </w:t>
-      </w:r>
-      <w:r>
-        <w:rPr>
-          <w:rFonts w:cs="MS Sans Serif"/>
-          <w:sz w:val="20"/>
-          <w:szCs w:val="20"/>
-        </w:rPr>
-        <w:t>n</w:t>
-      </w:r>
-      <w:r>
-        <w:rPr>
-          <w:rFonts w:cs="MS Sans Serif"/>
-          <w:sz w:val="20"/>
-          <w:szCs w:val="20"/>
-        </w:rPr>
-        <w:t xml:space="preserve">orthern </w:t>
-      </w:r>
-      <w:r>
-        <w:rPr>
-          <w:rFonts w:cs="MS Sans Serif"/>
-          <w:sz w:val="20"/>
-          <w:szCs w:val="20"/>
-        </w:rPr>
-        <w:t>h</w:t>
-      </w:r>
-      <w:r>
-        <w:rPr>
-          <w:rFonts w:cs="MS Sans Serif"/>
-          <w:sz w:val="20"/>
-          <w:szCs w:val="20"/>
-        </w:rPr>
-        <w:t xml:space="preserve">ardwood </w:t>
-      </w:r>
-      <w:r>
-        <w:rPr>
-          <w:rFonts w:cs="MS Sans Serif"/>
-          <w:sz w:val="20"/>
-          <w:szCs w:val="20"/>
-        </w:rPr>
-        <w:t>f</w:t>
-      </w:r>
-      <w:r>
-        <w:rPr>
-          <w:rFonts w:cs="MS Sans Serif"/>
-          <w:sz w:val="20"/>
-          <w:szCs w:val="20"/>
-        </w:rPr>
-        <w:t xml:space="preserve">orests. </w:t>
-      </w:r>
-      <w:proofErr w:type="spellStart"/>
-      <w:r>
-        <w:rPr>
-          <w:rFonts w:cs="MS Sans Serif"/>
-          <w:sz w:val="20"/>
-          <w:szCs w:val="20"/>
-        </w:rPr>
-        <w:t>BioScience</w:t>
-      </w:r>
-      <w:proofErr w:type="spellEnd"/>
-      <w:r>
-        <w:rPr>
-          <w:rFonts w:cs="MS Sans Serif"/>
-          <w:sz w:val="20"/>
-          <w:szCs w:val="20"/>
-        </w:rPr>
-        <w:t xml:space="preserve"> 32:29-32.</w:t>
-      </w:r>
-    </w:p>
-    <w:p>
-      <w:pPr>
-        <w:pStyle w:val="reference"/>
-        <w:rPr>
-          <w:sz w:val="20"/>
-          <w:szCs w:val="20"/>
-        </w:rPr>
-      </w:pPr>
-      <w:r>
-        <w:rPr>
-          <w:sz w:val="20"/>
-          <w:szCs w:val="20"/>
-        </w:rPr>
-        <w:t xml:space="preserve">Scheller, R. M., D. Hua, P. V. Bolstad, R. A. Birdsey, and D. J. </w:t>
-      </w:r>
-      <w:proofErr w:type="spellStart"/>
-      <w:r>
-        <w:rPr>
-          <w:sz w:val="20"/>
-          <w:szCs w:val="20"/>
-        </w:rPr>
-        <w:t>Mladenoff</w:t>
-      </w:r>
-      <w:proofErr w:type="spellEnd"/>
-      <w:r>
-        <w:rPr>
-          <w:sz w:val="20"/>
-          <w:szCs w:val="20"/>
-        </w:rPr>
-        <w:t>. 2011. The effects of forest harvest intensity in combination with wind disturbance on carbon dynamics in Lake States mesic forests. Ecological Modelling 222:144-153.</w:t>
-      </w:r>
-    </w:p>
-    <w:p>
-      <w:pPr>
-        <w:pStyle w:val="reference"/>
-        <w:rPr>
-          <w:sz w:val="20"/>
-          <w:szCs w:val="20"/>
-        </w:rPr>
-      </w:pPr>
-      <w:r>
-        <w:rPr>
-          <w:sz w:val="20"/>
-          <w:szCs w:val="20"/>
-        </w:rPr>
-        <w:lastRenderedPageBreak/>
-        <w:t>Scheller, R.M., S. Van Tuyl, K. Clark, J. Hom, I. La Puma. 2011. Carbon sequestration in the in the New Jersey pine barrens under different scenarios of fire management. Ecosystems. DOI: 10.1007/s10021-011-9462-6</w:t>
-      </w:r>
-    </w:p>
-    <w:p>
-      <w:pPr>
-        <w:pStyle w:val="reference"/>
-        <w:rPr>
-          <w:sz w:val="20"/>
-          <w:szCs w:val="20"/>
-        </w:rPr>
-      </w:pPr>
-      <w:r>
-        <w:rPr>
-          <w:sz w:val="20"/>
-          <w:szCs w:val="20"/>
-        </w:rPr>
-        <w:t xml:space="preserve">Scheller, R. M. and </w:t>
-      </w:r>
-      <w:proofErr w:type="spellStart"/>
-      <w:r>
-        <w:rPr>
-          <w:sz w:val="20"/>
-          <w:szCs w:val="20"/>
-        </w:rPr>
-        <w:t>Mladenoff</w:t>
-      </w:r>
-      <w:proofErr w:type="spellEnd"/>
-      <w:r>
-        <w:rPr>
-          <w:sz w:val="20"/>
-          <w:szCs w:val="20"/>
-        </w:rPr>
-        <w:t>, D. J. A forest growth and biomass module for a landscape simulation model, LANDIS:  Design, validation, and application. Ecological Modelling. 2004; 180(1):211-229.</w:t>
-      </w:r>
-    </w:p>
-    <w:p>
-      <w:pPr>
-        <w:pStyle w:val="reference"/>
-        <w:rPr>
-          <w:sz w:val="20"/>
-          <w:szCs w:val="20"/>
-        </w:rPr>
-      </w:pPr>
-      <w:r>
-        <w:rPr>
-          <w:sz w:val="20"/>
-          <w:szCs w:val="20"/>
-        </w:rPr>
-        <w:t>Schimel, D.S., B.H. Braswell, E.A. Holland, R. McKeown, D.S. Ojima, T.H. Painter, W.J. Parton, and A.R. Townsend. 1994. Climatic, edaphic, and biotic controls over storage and turnover of carbon in soils. Global Biogeochemical Cycles 8: 279-293.</w:t>
-      </w:r>
-    </w:p>
-    <w:p>
-      <w:pPr>
-        <w:pStyle w:val="reference"/>
-        <w:rPr>
-          <w:rFonts w:cs="MS Sans Serif"/>
-          <w:sz w:val="20"/>
-          <w:szCs w:val="20"/>
-        </w:rPr>
-      </w:pPr>
-      <w:r>
-        <w:rPr>
-          <w:rFonts w:cs="MS Sans Serif"/>
-          <w:sz w:val="20"/>
-          <w:szCs w:val="20"/>
-        </w:rPr>
-        <w:t xml:space="preserve">Seitzinger, S., J. A. Harrison, J. K. </w:t>
-      </w:r>
-      <w:proofErr w:type="spellStart"/>
-      <w:r>
-        <w:rPr>
-          <w:rFonts w:cs="MS Sans Serif"/>
-          <w:sz w:val="20"/>
-          <w:szCs w:val="20"/>
-        </w:rPr>
-        <w:t>Böhlke</w:t>
-      </w:r>
-      <w:proofErr w:type="spellEnd"/>
-      <w:r>
-        <w:rPr>
-          <w:rFonts w:cs="MS Sans Serif"/>
-          <w:sz w:val="20"/>
-          <w:szCs w:val="20"/>
-        </w:rPr>
-        <w:t xml:space="preserve">, A. F. Bouwman, R. Lowrance, B. Peterson, C. Tobias, and G. V. </w:t>
-      </w:r>
-      <w:proofErr w:type="spellStart"/>
-      <w:r>
-        <w:rPr>
-          <w:rFonts w:cs="MS Sans Serif"/>
-          <w:sz w:val="20"/>
-          <w:szCs w:val="20"/>
-        </w:rPr>
-        <w:t>Drecht</w:t>
-      </w:r>
-      <w:proofErr w:type="spellEnd"/>
+        <w:t>Seitzinger, S., J. A. Harrison, J. K. Böhlke, A. F. Bouwman, R. Lowrance, B. Peterson, C. Tobias, and G. V. Drecht</w:t>
+      </w:r>
       <w:r>
         <w:rPr>
           <w:rFonts w:cs="MS Sans Serif"/>
@@ -12685,13 +12232,11 @@
       </w:pPr>
       <w:bookmarkStart w:id="31" w:name="_Toc112490865"/>
       <w:bookmarkStart w:id="32" w:name="_Toc193101703"/>
-      <w:proofErr w:type="spellStart"/>
       <w:r>
         <w:t>LandisData</w:t>
       </w:r>
       <w:bookmarkEnd w:id="31"/>
       <w:bookmarkEnd w:id="32"/>
-      <w:proofErr w:type="spellEnd"/>
     </w:p>
     <w:p>
       <w:pPr>
@@ -12810,18 +12355,10 @@
         <w:t xml:space="preserve">factor </w:t>
       </w:r>
       <w:r>
-        <w:t>(</w:t>
-      </w:r>
-      <w:proofErr w:type="spellStart"/>
-      <w:r>
-        <w:t>Prob</w:t>
-      </w:r>
-      <w:r>
-        <w:t>EstablishAdjust</w:t>
-      </w:r>
-      <w:proofErr w:type="spellEnd"/>
-      <w:r>
-        <w:t xml:space="preserve">) </w:t>
+        <w:t>(Prob</w:t>
+      </w:r>
+      <w:r>
+        <w:t xml:space="preserve">EstablishAdjust) </w:t>
       </w:r>
       <w:r>
         <w:t>to retain the same regeneration rates (see section 2.13 below)</w:t>
@@ -12837,14 +12374,12 @@
       <w:bookmarkStart w:id="35" w:name="_Toc107735767"/>
       <w:bookmarkStart w:id="36" w:name="_Toc112490867"/>
       <w:bookmarkStart w:id="37" w:name="_Toc193101705"/>
-      <w:proofErr w:type="spellStart"/>
       <w:r>
         <w:t>SeedingAlgorithm</w:t>
       </w:r>
       <w:bookmarkEnd w:id="35"/>
       <w:bookmarkEnd w:id="36"/>
       <w:bookmarkEnd w:id="37"/>
-      <w:proofErr w:type="spellEnd"/>
     </w:p>
     <w:p>
       <w:pPr>
@@ -12865,83 +12400,29 @@
           <w:sz w:val="20"/>
           <w:szCs w:val="20"/>
         </w:rPr>
-        <w:t>"</w:t>
-      </w:r>
-      <w:proofErr w:type="spellStart"/>
+        <w:t>"WardSeedDispersal"</w:t>
+      </w:r>
+      <w:r>
+        <w:t xml:space="preserve">, </w:t>
+      </w:r>
       <w:r>
         <w:rPr>
           <w:rFonts w:ascii="Courier New" w:hAnsi="Courier New" w:cs="Courier New"/>
           <w:sz w:val="20"/>
           <w:szCs w:val="20"/>
         </w:rPr>
-        <w:t>WardSeedDispersal</w:t>
-      </w:r>
-      <w:proofErr w:type="spellEnd"/>
+        <w:t>"NoDispersal"</w:t>
+      </w:r>
+      <w:r>
+        <w:t xml:space="preserve"> or </w:t>
+      </w:r>
       <w:r>
         <w:rPr>
           <w:rFonts w:ascii="Courier New" w:hAnsi="Courier New" w:cs="Courier New"/>
           <w:sz w:val="20"/>
           <w:szCs w:val="20"/>
         </w:rPr>
-        <w:t>"</w:t>
-      </w:r>
-      <w:r>
-        <w:t xml:space="preserve">, </w:t>
-      </w:r>
-      <w:r>
-        <w:rPr>
-          <w:rFonts w:ascii="Courier New" w:hAnsi="Courier New" w:cs="Courier New"/>
-          <w:sz w:val="20"/>
-          <w:szCs w:val="20"/>
-        </w:rPr>
-        <w:t>"</w:t>
-      </w:r>
-      <w:proofErr w:type="spellStart"/>
-      <w:r>
-        <w:rPr>
-          <w:rFonts w:ascii="Courier New" w:hAnsi="Courier New" w:cs="Courier New"/>
-          <w:sz w:val="20"/>
-          <w:szCs w:val="20"/>
-        </w:rPr>
-        <w:t>NoDispersal</w:t>
-      </w:r>
-      <w:proofErr w:type="spellEnd"/>
-      <w:r>
-        <w:rPr>
-          <w:rFonts w:ascii="Courier New" w:hAnsi="Courier New" w:cs="Courier New"/>
-          <w:sz w:val="20"/>
-          <w:szCs w:val="20"/>
-        </w:rPr>
-        <w:t>"</w:t>
-      </w:r>
-      <w:r>
-        <w:t xml:space="preserve"> or </w:t>
-      </w:r>
-      <w:r>
-        <w:rPr>
-          <w:rFonts w:ascii="Courier New" w:hAnsi="Courier New" w:cs="Courier New"/>
-          <w:sz w:val="20"/>
-          <w:szCs w:val="20"/>
-        </w:rPr>
-        <w:t>"</w:t>
-      </w:r>
-      <w:proofErr w:type="spellStart"/>
-      <w:r>
-        <w:rPr>
-          <w:rFonts w:ascii="Courier New" w:hAnsi="Courier New" w:cs="Courier New"/>
-          <w:sz w:val="20"/>
-          <w:szCs w:val="20"/>
-        </w:rPr>
-        <w:t>UniversalDispersal</w:t>
-      </w:r>
-      <w:proofErr w:type="spellEnd"/>
-      <w:r>
-        <w:rPr>
-          <w:rFonts w:ascii="Courier New" w:hAnsi="Courier New" w:cs="Courier New"/>
-          <w:sz w:val="20"/>
-          <w:szCs w:val="20"/>
-        </w:rPr>
-        <w:t>"</w:t>
+        <w:t>"UniversalDispersal"</w:t>
       </w:r>
       <w:r>
         <w:t xml:space="preserve">.  The algorithms are described in section 4.5.1 </w:t>
@@ -12979,22 +12460,20 @@
       <w:pPr>
         <w:pStyle w:val="Heading2"/>
       </w:pPr>
-      <w:bookmarkStart w:id="38" w:name="_Toc107735768"/>
-      <w:bookmarkStart w:id="39" w:name="_Toc112490868"/>
-      <w:bookmarkStart w:id="40" w:name="_Ref140207509"/>
-      <w:bookmarkStart w:id="41" w:name="_Toc193101706"/>
-      <w:proofErr w:type="spellStart"/>
+      <w:bookmarkStart w:id="38" w:name="_Toc193101706"/>
+      <w:bookmarkStart w:id="39" w:name="_Toc107735768"/>
+      <w:bookmarkStart w:id="40" w:name="_Toc112490868"/>
+      <w:bookmarkStart w:id="41" w:name="_Ref140207509"/>
       <w:r>
         <w:t>InitialCommunities</w:t>
       </w:r>
       <w:r>
         <w:t>CSV</w:t>
       </w:r>
-      <w:proofErr w:type="spellEnd"/>
       <w:r>
         <w:t xml:space="preserve"> (file name)</w:t>
       </w:r>
-      <w:bookmarkEnd w:id="41"/>
+      <w:bookmarkEnd w:id="38"/>
     </w:p>
     <w:p>
       <w:pPr>
@@ -13030,14 +12509,12 @@
       <w:bookmarkStart w:id="43" w:name="_Toc133339090"/>
       <w:bookmarkStart w:id="44" w:name="_Toc282434151"/>
       <w:bookmarkStart w:id="45" w:name="_Toc193101707"/>
-      <w:proofErr w:type="spellStart"/>
       <w:r>
         <w:t>InitialCommunitiesMap</w:t>
       </w:r>
       <w:bookmarkEnd w:id="42"/>
       <w:bookmarkEnd w:id="43"/>
       <w:bookmarkEnd w:id="44"/>
-      <w:proofErr w:type="spellEnd"/>
       <w:r>
         <w:t xml:space="preserve"> (file name)</w:t>
       </w:r>
@@ -13062,7 +12539,6 @@
         <w:pStyle w:val="Heading2"/>
       </w:pPr>
       <w:bookmarkStart w:id="46" w:name="_Toc193101708"/>
-      <w:proofErr w:type="spellStart"/>
       <w:r>
         <w:t>Climate</w:t>
       </w:r>
@@ -13072,7 +12548,6 @@
       <w:r>
         <w:t>File</w:t>
       </w:r>
-      <w:proofErr w:type="spellEnd"/>
       <w:r>
         <w:t xml:space="preserve"> (file name)</w:t>
       </w:r>
@@ -13126,12 +12601,12 @@
       <w:pPr>
         <w:pStyle w:val="Heading2"/>
       </w:pPr>
-      <w:bookmarkStart w:id="47" w:name="_Toc510167268"/>
-      <w:bookmarkStart w:id="48" w:name="_Toc193101709"/>
+      <w:bookmarkStart w:id="47" w:name="_Toc193101709"/>
+      <w:bookmarkStart w:id="48" w:name="_Toc510167268"/>
       <w:r>
         <w:t>Soil Physical Parameters</w:t>
       </w:r>
-      <w:bookmarkEnd w:id="48"/>
+      <w:bookmarkEnd w:id="47"/>
     </w:p>
     <w:p>
       <w:pPr>
@@ -13234,14 +12709,12 @@
               <w:pStyle w:val="textbody"/>
               <w:ind w:left="0" w:right="156"/>
             </w:pPr>
-            <w:proofErr w:type="spellStart"/>
             <w:r>
               <w:t>SoilDepth</w:t>
             </w:r>
             <w:r>
               <w:t>MapName</w:t>
             </w:r>
-            <w:proofErr w:type="spellEnd"/>
           </w:p>
         </w:tc>
         <w:tc>
@@ -13293,7 +12766,6 @@
               <w:pStyle w:val="textbody"/>
               <w:ind w:left="0" w:right="156"/>
             </w:pPr>
-            <w:proofErr w:type="spellStart"/>
             <w:r>
               <w:t>SoilD</w:t>
             </w:r>
@@ -13303,7 +12775,6 @@
             <w:r>
               <w:t>MapName</w:t>
             </w:r>
-            <w:proofErr w:type="spellEnd"/>
           </w:p>
         </w:tc>
         <w:tc>
@@ -13319,15 +12790,7 @@
               <w:t>This influences the amount of water runoff and leaching.  This affects the amount of N leaching (N loss) which, in turn, affects the amount of mineral N.</w:t>
             </w:r>
             <w:r>
-              <w:t xml:space="preserve"> It also has a large impact on the anaerobic effect on denitrification; lower values of </w:t>
-            </w:r>
-            <w:proofErr w:type="spellStart"/>
-            <w:r>
-              <w:t>SoilDrain</w:t>
-            </w:r>
-            <w:proofErr w:type="spellEnd"/>
-            <w:r>
-              <w:t xml:space="preserve"> lose less N to volatilization.</w:t>
+              <w:t xml:space="preserve"> It also has a large impact on the anaerobic effect on denitrification; lower values of SoilDrain lose less N to volatilization.</w:t>
             </w:r>
           </w:p>
           <w:p>
@@ -13367,11 +12830,9 @@
               <w:pStyle w:val="textbody"/>
               <w:ind w:left="0" w:right="156"/>
             </w:pPr>
-            <w:proofErr w:type="spellStart"/>
             <w:r>
               <w:t>SoilBaseFlowMapName</w:t>
             </w:r>
-            <w:proofErr w:type="spellEnd"/>
           </w:p>
         </w:tc>
         <w:tc>
@@ -13393,15 +12854,7 @@
               <w:t xml:space="preserve">per month of subsoil water going into stream flow.  Influences the amount of water runoff and leaching. </w:t>
             </w:r>
             <w:r>
-              <w:t xml:space="preserve">Baseflow is removed from the soil after evapotranspiration. Baseflow may draw down soil moisture below permanent wilt point. If baseflow proportion is set to 0, then the water balance model replicates the behavior of NECN v6 water balance with the Henne </w:t>
-            </w:r>
-            <w:proofErr w:type="spellStart"/>
-            <w:r>
-              <w:t>watermode</w:t>
-            </w:r>
-            <w:proofErr w:type="spellEnd"/>
-            <w:r>
-              <w:t xml:space="preserve">, which prevents the water balance from being reduced to below Permanent Wilt Point by baseflow. </w:t>
+              <w:t xml:space="preserve">Baseflow is removed from the soil after evapotranspiration. Baseflow may draw down soil moisture below permanent wilt point. If baseflow proportion is set to 0, then the water balance model replicates the behavior of NECN v6 water balance with the Henne watermode, which prevents the water balance from being reduced to below Permanent Wilt Point by baseflow. </w:t>
             </w:r>
           </w:p>
         </w:tc>
@@ -13416,11 +12869,9 @@
               <w:pStyle w:val="textbody"/>
               <w:ind w:left="0" w:right="156"/>
             </w:pPr>
-            <w:proofErr w:type="spellStart"/>
             <w:r>
               <w:t>SoilStormFlowMapName</w:t>
             </w:r>
-            <w:proofErr w:type="spellEnd"/>
           </w:p>
         </w:tc>
         <w:tc>
@@ -13457,7 +12908,6 @@
               <w:pStyle w:val="textbody"/>
               <w:ind w:left="0" w:right="156"/>
             </w:pPr>
-            <w:proofErr w:type="spellStart"/>
             <w:r>
               <w:t>Soil</w:t>
             </w:r>
@@ -13467,7 +12917,6 @@
             <w:r>
               <w:t>MapName</w:t>
             </w:r>
-            <w:proofErr w:type="spellEnd"/>
           </w:p>
         </w:tc>
         <w:tc>
@@ -13495,7 +12944,6 @@
               <w:pStyle w:val="textbody"/>
               <w:ind w:left="0" w:right="156"/>
             </w:pPr>
-            <w:proofErr w:type="spellStart"/>
             <w:r>
               <w:lastRenderedPageBreak/>
               <w:t>Soil</w:t>
@@ -13506,7 +12954,6 @@
             <w:r>
               <w:t>MapName</w:t>
             </w:r>
-            <w:proofErr w:type="spellEnd"/>
           </w:p>
         </w:tc>
         <w:tc>
@@ -13534,14 +12981,12 @@
               <w:pStyle w:val="textbody"/>
               <w:ind w:left="0" w:right="156"/>
             </w:pPr>
-            <w:proofErr w:type="spellStart"/>
             <w:r>
               <w:t>SoilPercentClay</w:t>
             </w:r>
             <w:r>
               <w:t>MapName</w:t>
             </w:r>
-            <w:proofErr w:type="spellEnd"/>
           </w:p>
         </w:tc>
         <w:tc>
@@ -13569,7 +13014,6 @@
               <w:pStyle w:val="textbody"/>
               <w:ind w:left="0" w:right="156"/>
             </w:pPr>
-            <w:proofErr w:type="spellStart"/>
             <w:r>
               <w:t>Soil</w:t>
             </w:r>
@@ -13579,7 +13023,6 @@
             <w:r>
               <w:t>MapName</w:t>
             </w:r>
-            <w:proofErr w:type="spellEnd"/>
           </w:p>
         </w:tc>
         <w:tc>
@@ -13607,13 +13050,13 @@
       <w:pPr>
         <w:pStyle w:val="Heading2"/>
       </w:pPr>
-      <w:bookmarkStart w:id="49" w:name="_Toc510167272"/>
-      <w:bookmarkStart w:id="50" w:name="_Toc193101710"/>
-      <w:bookmarkEnd w:id="47"/>
+      <w:bookmarkStart w:id="49" w:name="_Toc193101710"/>
+      <w:bookmarkStart w:id="50" w:name="_Toc510167272"/>
+      <w:bookmarkEnd w:id="48"/>
       <w:r>
         <w:t>Initial Soil and Dead Wood Inputs</w:t>
       </w:r>
-      <w:bookmarkEnd w:id="50"/>
+      <w:bookmarkEnd w:id="49"/>
     </w:p>
     <w:p>
       <w:pPr>
@@ -14041,12 +13484,10 @@
               <w:ind w:left="0" w:right="156"/>
             </w:pPr>
             <w:bookmarkStart w:id="58" w:name="_Toc510167280"/>
-            <w:proofErr w:type="spellStart"/>
             <w:r>
               <w:t>InitialDeadWoodSurfaceMapName</w:t>
             </w:r>
             <w:bookmarkEnd w:id="58"/>
-            <w:proofErr w:type="spellEnd"/>
           </w:p>
         </w:tc>
         <w:tc>
@@ -14084,7 +13525,6 @@
               <w:ind w:left="0" w:right="156"/>
             </w:pPr>
             <w:bookmarkStart w:id="59" w:name="_Toc510167281"/>
-            <w:proofErr w:type="spellStart"/>
             <w:r>
               <w:lastRenderedPageBreak/>
               <w:t>InitialDeadWood</w:t>
@@ -14096,7 +13536,6 @@
               <w:t>MapName</w:t>
             </w:r>
             <w:bookmarkEnd w:id="59"/>
-            <w:proofErr w:type="spellEnd"/>
           </w:p>
         </w:tc>
         <w:tc>
@@ -14134,14 +13573,9 @@
         <w:pStyle w:val="Heading2"/>
       </w:pPr>
       <w:bookmarkStart w:id="60" w:name="_Toc193101711"/>
-      <w:bookmarkEnd w:id="49"/>
-      <w:proofErr w:type="spellStart"/>
-      <w:r>
-        <w:t>SlopeMapName</w:t>
-      </w:r>
-      <w:proofErr w:type="spellEnd"/>
-      <w:r>
-        <w:t xml:space="preserve"> (double, optional)</w:t>
+      <w:bookmarkEnd w:id="50"/>
+      <w:r>
+        <w:t>SlopeMapName (double, optional)</w:t>
       </w:r>
       <w:bookmarkEnd w:id="60"/>
     </w:p>
@@ -14161,13 +13595,8 @@
         <w:pStyle w:val="Heading2"/>
       </w:pPr>
       <w:bookmarkStart w:id="61" w:name="_Toc193101712"/>
-      <w:proofErr w:type="spellStart"/>
-      <w:r>
-        <w:t>AspectMapName</w:t>
-      </w:r>
-      <w:proofErr w:type="spellEnd"/>
-      <w:r>
-        <w:t xml:space="preserve"> (double, optional)</w:t>
+      <w:r>
+        <w:t>AspectMapName (double, optional)</w:t>
       </w:r>
       <w:bookmarkEnd w:id="61"/>
     </w:p>
@@ -14187,13 +13616,8 @@
         <w:pStyle w:val="Heading2"/>
       </w:pPr>
       <w:bookmarkStart w:id="62" w:name="_Toc193101713"/>
-      <w:proofErr w:type="spellStart"/>
-      <w:r>
-        <w:t>NormalSWAMapName</w:t>
-      </w:r>
-      <w:proofErr w:type="spellEnd"/>
-      <w:r>
-        <w:t xml:space="preserve"> (double, optional)</w:t>
+      <w:r>
+        <w:t>NormalSWAMapName (double, optional)</w:t>
       </w:r>
       <w:bookmarkEnd w:id="62"/>
     </w:p>
@@ -14228,13 +13652,8 @@
         <w:pStyle w:val="Heading2"/>
       </w:pPr>
       <w:bookmarkStart w:id="63" w:name="_Toc193101714"/>
-      <w:proofErr w:type="spellStart"/>
-      <w:r>
-        <w:t>NormalCWDMapName</w:t>
-      </w:r>
-      <w:proofErr w:type="spellEnd"/>
-      <w:r>
-        <w:t xml:space="preserve"> (double, optional)</w:t>
+      <w:r>
+        <w:t>NormalCWDMapName (double, optional)</w:t>
       </w:r>
       <w:bookmarkEnd w:id="63"/>
     </w:p>
@@ -14263,13 +13682,8 @@
         <w:pStyle w:val="Heading2"/>
       </w:pPr>
       <w:bookmarkStart w:id="64" w:name="_Toc193101715"/>
-      <w:proofErr w:type="spellStart"/>
-      <w:r>
-        <w:t>NormalTempMapName</w:t>
-      </w:r>
-      <w:proofErr w:type="spellEnd"/>
-      <w:r>
-        <w:t xml:space="preserve"> (double, optional)</w:t>
+      <w:r>
+        <w:t>NormalTempMapName (double, optional)</w:t>
       </w:r>
       <w:bookmarkEnd w:id="64"/>
     </w:p>
@@ -14284,15 +13698,7 @@
         <w:t xml:space="preserve"> drought mortality</w:t>
       </w:r>
       <w:r>
-        <w:t xml:space="preserve"> if using </w:t>
-      </w:r>
-      <w:proofErr w:type="spellStart"/>
-      <w:r>
-        <w:t>SummerTemp</w:t>
-      </w:r>
-      <w:proofErr w:type="spellEnd"/>
-      <w:r>
-        <w:t xml:space="preserve"> as a drought variable. Normal (reference period) mean temperature from April through September.</w:t>
+        <w:t xml:space="preserve"> if using SummerTemp as a drought variable. Normal (reference period) mean temperature from April through September.</w:t>
       </w:r>
     </w:p>
     <w:p>
@@ -14300,11 +13706,9 @@
         <w:pStyle w:val="Heading2"/>
       </w:pPr>
       <w:bookmarkStart w:id="65" w:name="_Toc193101716"/>
-      <w:proofErr w:type="spellStart"/>
       <w:r>
         <w:t>CalibrateMode</w:t>
       </w:r>
-      <w:proofErr w:type="spellEnd"/>
       <w:r>
         <w:t xml:space="preserve"> (</w:t>
       </w:r>
@@ -14392,11 +13796,9 @@
         <w:pStyle w:val="Heading2"/>
       </w:pPr>
       <w:bookmarkStart w:id="66" w:name="_Toc193101717"/>
-      <w:proofErr w:type="spellStart"/>
       <w:r>
         <w:t>SmokeModelOutputs</w:t>
       </w:r>
-      <w:proofErr w:type="spellEnd"/>
       <w:r>
         <w:t xml:space="preserve"> (</w:t>
       </w:r>
@@ -14424,14 +13826,9 @@
         <w:pStyle w:val="Heading2"/>
       </w:pPr>
       <w:bookmarkStart w:id="67" w:name="_Toc193101718"/>
-      <w:proofErr w:type="spellStart"/>
       <w:r>
         <w:lastRenderedPageBreak/>
-        <w:t>Write_SWA_Maps</w:t>
-      </w:r>
-      <w:proofErr w:type="spellEnd"/>
-      <w:r>
-        <w:t xml:space="preserve"> (Boolean, optional)</w:t>
+        <w:t>Write_SWA_Maps (Boolean, optional)</w:t>
       </w:r>
       <w:bookmarkEnd w:id="67"/>
     </w:p>
@@ -14440,15 +13837,7 @@
         <w:pStyle w:val="textbody"/>
       </w:pPr>
       <w:r>
-        <w:t xml:space="preserve">A Boolean input (Y or N). Should maps of soil water availability be written each year? This is useful for calculating </w:t>
-      </w:r>
-      <w:proofErr w:type="spellStart"/>
-      <w:r>
-        <w:t>NormalSWA</w:t>
-      </w:r>
-      <w:proofErr w:type="spellEnd"/>
-      <w:r>
-        <w:t xml:space="preserve"> for each site, as an input for drought mortality.</w:t>
+        <w:t>A Boolean input (Y or N). Should maps of soil water availability be written each year? This is useful for calculating NormalSWA for each site, as an input for drought mortality.</w:t>
       </w:r>
     </w:p>
     <w:p>
@@ -14456,13 +13845,8 @@
         <w:pStyle w:val="Heading2"/>
       </w:pPr>
       <w:bookmarkStart w:id="68" w:name="_Toc193101719"/>
-      <w:proofErr w:type="spellStart"/>
-      <w:r>
-        <w:t>Write_CWD_Maps</w:t>
-      </w:r>
-      <w:proofErr w:type="spellEnd"/>
-      <w:r>
-        <w:t xml:space="preserve"> (Boolean, optional)</w:t>
+      <w:r>
+        <w:t>Write_CWD_Maps (Boolean, optional)</w:t>
       </w:r>
       <w:bookmarkEnd w:id="68"/>
     </w:p>
@@ -14471,15 +13855,7 @@
         <w:pStyle w:val="textbody"/>
       </w:pPr>
       <w:r>
-        <w:t xml:space="preserve">A Boolean input (Y or N). Should maps of climatic water deficit be written each year? This is useful for calculating </w:t>
-      </w:r>
-      <w:proofErr w:type="spellStart"/>
-      <w:r>
-        <w:t>NormalCWD</w:t>
-      </w:r>
-      <w:proofErr w:type="spellEnd"/>
-      <w:r>
-        <w:t xml:space="preserve"> for each site, as an input for drought mortality.</w:t>
+        <w:t>A Boolean input (Y or N). Should maps of climatic water deficit be written each year? This is useful for calculating NormalCWD for each site, as an input for drought mortality.</w:t>
       </w:r>
     </w:p>
     <w:p>
@@ -14487,13 +13863,8 @@
         <w:pStyle w:val="Heading2"/>
       </w:pPr>
       <w:bookmarkStart w:id="69" w:name="_Toc193101720"/>
-      <w:proofErr w:type="spellStart"/>
-      <w:r>
-        <w:t>Write_Temperature_Maps</w:t>
-      </w:r>
-      <w:proofErr w:type="spellEnd"/>
-      <w:r>
-        <w:t xml:space="preserve"> (Boolean, optional)</w:t>
+      <w:r>
+        <w:t>Write_Temperature_Maps (Boolean, optional)</w:t>
       </w:r>
       <w:bookmarkEnd w:id="69"/>
     </w:p>
@@ -14508,15 +13879,7 @@
         <w:t xml:space="preserve">primarily </w:t>
       </w:r>
       <w:r>
-        <w:t xml:space="preserve">useful for calculating </w:t>
-      </w:r>
-      <w:proofErr w:type="spellStart"/>
-      <w:r>
-        <w:t>NormalSummerT</w:t>
-      </w:r>
-      <w:proofErr w:type="spellEnd"/>
-      <w:r>
-        <w:t xml:space="preserve"> for each site, as an input for drought mortality.</w:t>
+        <w:t>useful for calculating NormalSummerT for each site, as an input for drought mortality.</w:t>
       </w:r>
     </w:p>
     <w:p>
@@ -14524,13 +13887,8 @@
         <w:pStyle w:val="Heading2"/>
       </w:pPr>
       <w:bookmarkStart w:id="70" w:name="_Toc193101721"/>
-      <w:proofErr w:type="spellStart"/>
-      <w:r>
-        <w:t>Write_Species_Drought_Maps</w:t>
-      </w:r>
-      <w:proofErr w:type="spellEnd"/>
-      <w:r>
-        <w:t xml:space="preserve"> (Boolean, optional)</w:t>
+      <w:r>
+        <w:t>Write_Species_Drought_Maps (Boolean, optional)</w:t>
       </w:r>
       <w:bookmarkEnd w:id="70"/>
     </w:p>
@@ -14547,27 +13905,17 @@
         <w:pStyle w:val="Heading2"/>
       </w:pPr>
       <w:bookmarkStart w:id="71" w:name="_Toc193101722"/>
-      <w:proofErr w:type="spellStart"/>
       <w:r>
         <w:t>WaterDecayFunction</w:t>
       </w:r>
       <w:bookmarkEnd w:id="71"/>
-      <w:proofErr w:type="spellEnd"/>
     </w:p>
     <w:p>
       <w:pPr>
         <w:pStyle w:val="textbody"/>
       </w:pPr>
       <w:r>
-        <w:t xml:space="preserve">The </w:t>
-      </w:r>
-      <w:proofErr w:type="spellStart"/>
-      <w:r>
-        <w:t>WaterDecayFunction</w:t>
-      </w:r>
-      <w:proofErr w:type="spellEnd"/>
-      <w:r>
-        <w:t xml:space="preserve"> parameter determines the effect of moisture on decay rate can be either linear or based on a ratio.  The Century 4.0 Help file states that linear option is to be when only the relative water content in the top 15 cm affects decay rates.  If ratio, the ratio of rainfall to potential evaporation rate determines the effect of moisture on decay rates.</w:t>
+        <w:t>The WaterDecayFunction parameter determines the effect of moisture on decay rate can be either linear or based on a ratio.  The Century 4.0 Help file states that linear option is to be when only the relative water content in the top 15 cm affects decay rates.  If ratio, the ratio of rainfall to potential evaporation rate determines the effect of moisture on decay rates.</w:t>
       </w:r>
     </w:p>
     <w:p>
@@ -14575,13 +13923,8 @@
         <w:pStyle w:val="textbody"/>
       </w:pPr>
       <w:r>
-        <w:t>Options</w:t>
-      </w:r>
-      <w:proofErr w:type="gramStart"/>
-      <w:r>
-        <w:t>:  “</w:t>
-      </w:r>
-      <w:proofErr w:type="gramEnd"/>
+        <w:t>Options:  “</w:t>
+      </w:r>
       <w:r>
         <w:t>Linear</w:t>
       </w:r>
@@ -14630,11 +13973,9 @@
         <w:pStyle w:val="Heading2"/>
       </w:pPr>
       <w:bookmarkStart w:id="72" w:name="_Toc193101723"/>
-      <w:proofErr w:type="spellStart"/>
       <w:r>
         <w:t>ProbabilityEstablishAdjust</w:t>
       </w:r>
-      <w:proofErr w:type="spellEnd"/>
       <w:r>
         <w:t xml:space="preserve"> (double)</w:t>
       </w:r>
@@ -14696,21 +14037,7 @@
         <w:rPr>
           <w:i/>
         </w:rPr>
-        <w:t>Keep in mind that p-</w:t>
-      </w:r>
-      <w:proofErr w:type="spellStart"/>
-      <w:r>
-        <w:rPr>
-          <w:i/>
-        </w:rPr>
-        <w:t>est</w:t>
-      </w:r>
-      <w:proofErr w:type="spellEnd"/>
-      <w:r>
-        <w:rPr>
-          <w:i/>
-        </w:rPr>
-        <w:t xml:space="preserve"> is dependent on the successional time step.  For example, you might want to lower the adjustment factor if you shift </w:t>
+        <w:t xml:space="preserve">Keep in mind that p-est is dependent on the successional time step.  For example, you might want to lower the adjustment factor if you shift </w:t>
       </w:r>
       <w:r>
         <w:rPr>
@@ -14730,11 +14057,9 @@
       <w:bookmarkEnd w:id="73"/>
       <w:bookmarkEnd w:id="74"/>
       <w:bookmarkEnd w:id="75"/>
-      <w:proofErr w:type="spellStart"/>
       <w:r>
         <w:t>InitialMineralN</w:t>
       </w:r>
-      <w:proofErr w:type="spellEnd"/>
       <w:r>
         <w:t xml:space="preserve"> (double)</w:t>
       </w:r>
@@ -14762,12 +14087,10 @@
         <w:pStyle w:val="Heading2"/>
       </w:pPr>
       <w:bookmarkStart w:id="77" w:name="_Toc193101725"/>
-      <w:proofErr w:type="spellStart"/>
       <w:r>
         <w:lastRenderedPageBreak/>
         <w:t>InitialFineFuels</w:t>
       </w:r>
-      <w:proofErr w:type="spellEnd"/>
       <w:r>
         <w:t xml:space="preserve"> (double)</w:t>
       </w:r>
@@ -14778,23 +14101,7 @@
         <w:pStyle w:val="textbody"/>
       </w:pPr>
       <w:r>
-        <w:t xml:space="preserve">The amount of fine fuel biomass (internally, the </w:t>
-      </w:r>
-      <w:proofErr w:type="spellStart"/>
-      <w:r>
-        <w:t>SoilStructural</w:t>
-      </w:r>
-      <w:proofErr w:type="spellEnd"/>
-      <w:r>
-        <w:t xml:space="preserve"> and </w:t>
-      </w:r>
-      <w:proofErr w:type="spellStart"/>
-      <w:r>
-        <w:t>SoilMetabolic</w:t>
-      </w:r>
-      <w:proofErr w:type="spellEnd"/>
-      <w:r>
-        <w:t xml:space="preserve"> layers) as a fraction of initial dead wood.  </w:t>
+        <w:t xml:space="preserve">The amount of fine fuel biomass (internally, the SoilStructural and SoilMetabolic layers) as a fraction of initial dead wood.  </w:t>
       </w:r>
       <w:r>
         <w:t>This accounts for recent disturbance that may have deposited large volumes of both dead wood and fine fuels.</w:t>
@@ -14819,21 +14126,18 @@
       <w:r>
         <w:t xml:space="preserve"> </w:t>
       </w:r>
-      <w:proofErr w:type="spellStart"/>
       <w:r>
         <w:t>AtmosphericN</w:t>
       </w:r>
       <w:r>
         <w:t>Slope</w:t>
       </w:r>
-      <w:proofErr w:type="spellEnd"/>
       <w:r>
         <w:t xml:space="preserve"> and</w:t>
       </w:r>
       <w:r>
         <w:t xml:space="preserve"> </w:t>
       </w:r>
-      <w:proofErr w:type="spellStart"/>
       <w:r>
         <w:t>AtmosphericN</w:t>
       </w:r>
@@ -14842,7 +14146,6 @@
       </w:r>
       <w:bookmarkEnd w:id="78"/>
       <w:bookmarkEnd w:id="79"/>
-      <w:proofErr w:type="spellEnd"/>
     </w:p>
     <w:p>
       <w:pPr>
@@ -14859,21 +14162,8 @@
         <w:ind w:left="1152" w:right="1008"/>
       </w:pPr>
       <w:r>
-        <w:t>Total N deposition = (</w:t>
-      </w:r>
-      <w:proofErr w:type="spellStart"/>
-      <w:r>
-        <w:t>AtmosNslope</w:t>
-      </w:r>
-      <w:proofErr w:type="spellEnd"/>
-      <w:r>
-        <w:t xml:space="preserve">*precipitation) + </w:t>
-      </w:r>
-      <w:proofErr w:type="spellStart"/>
-      <w:r>
-        <w:t>AtmosNinter</w:t>
-      </w:r>
-      <w:proofErr w:type="spellEnd"/>
+        <w:t>Total N deposition = (AtmosNslope*precipitation) + AtmosNinter</w:t>
+      </w:r>
     </w:p>
     <w:p>
       <w:pPr>
@@ -14881,15 +14171,7 @@
         <w:ind w:left="1152" w:right="1008"/>
       </w:pPr>
       <w:r>
-        <w:t xml:space="preserve">The </w:t>
-      </w:r>
-      <w:proofErr w:type="spellStart"/>
-      <w:r>
-        <w:t>AtmosNslope</w:t>
-      </w:r>
-      <w:proofErr w:type="spellEnd"/>
-      <w:r>
-        <w:t xml:space="preserve"> parameter controls how the amount of wet deposition, i.e. how much N is deposited during rain events, with higher slopes generating more N deposition.  Dry deposition is controlled by the N intercept parameter, which is constant and is not a function of precipitation.</w:t>
+        <w:t>The AtmosNslope parameter controls how the amount of wet deposition, i.e. how much N is deposited during rain events, with higher slopes generating more N deposition.  Dry deposition is controlled by the N intercept parameter, which is constant and is not a function of precipitation.</w:t>
       </w:r>
     </w:p>
     <w:p>
@@ -14910,114 +14192,84 @@
         <w:rPr>
           <w:i/>
         </w:rPr>
-        <w:t xml:space="preserve">Adjust the slope and intercept until the monthly or annual N deposition in the NECN-succession-monthly-log.csv is </w:t>
-      </w:r>
-      <w:proofErr w:type="gramStart"/>
+        <w:t>Adjust the slope and intercept until the monthly or annual N deposition in the NECN-succession-monthly-log.csv is similar to literature values.</w:t>
+      </w:r>
+    </w:p>
+    <w:p>
+      <w:pPr>
+        <w:pStyle w:val="Heading2"/>
+      </w:pPr>
+      <w:bookmarkStart w:id="80" w:name="_Toc193101727"/>
+      <w:r>
+        <w:t>Latitude</w:t>
+      </w:r>
+      <w:r>
+        <w:t xml:space="preserve"> (double)</w:t>
+      </w:r>
+      <w:bookmarkEnd w:id="80"/>
+    </w:p>
+    <w:p>
+      <w:pPr>
+        <w:pStyle w:val="textbody"/>
+      </w:pPr>
+      <w:r>
+        <w:t>The latitude of the study site (°).</w:t>
+      </w:r>
+    </w:p>
+    <w:p>
+      <w:pPr>
+        <w:pStyle w:val="Heading2"/>
+      </w:pPr>
+      <w:bookmarkStart w:id="81" w:name="_Toc193101728"/>
+      <w:r>
+        <w:t>Denitrification</w:t>
+      </w:r>
+      <w:r>
+        <w:t>Rate</w:t>
+      </w:r>
+      <w:r>
+        <w:t xml:space="preserve"> (double)</w:t>
+      </w:r>
+      <w:bookmarkEnd w:id="81"/>
+    </w:p>
+    <w:p>
+      <w:pPr>
+        <w:pStyle w:val="textbody"/>
+      </w:pPr>
+      <w:r>
+        <w:t xml:space="preserve">The fraction of mineral N lost through ammonia volatilization and denitrification </w:t>
+      </w:r>
+      <w:r>
+        <w:rPr>
+          <w:b/>
+        </w:rPr>
+        <w:t>per month</w:t>
+      </w:r>
+      <w:r>
+        <w:t xml:space="preserve">.  This fraction is not fire related; fire related volatilization is modeled separately.  </w:t>
+      </w:r>
+      <w:r>
+        <w:t>Ranges from 0.0 to 1.0.</w:t>
+      </w:r>
+    </w:p>
+    <w:p>
+      <w:pPr>
+        <w:pStyle w:val="textbody"/>
+      </w:pPr>
+      <w:r>
+        <w:rPr>
+          <w:b/>
+        </w:rPr>
+        <w:t>User Tip:</w:t>
+      </w:r>
+      <w:r>
+        <w:t xml:space="preserve"> </w:t>
+      </w:r>
       <w:r>
         <w:rPr>
           <w:i/>
         </w:rPr>
-        <w:t>similar to</w:t>
-      </w:r>
-      <w:proofErr w:type="gramEnd"/>
-      <w:r>
-        <w:rPr>
-          <w:i/>
-        </w:rPr>
-        <w:t xml:space="preserve"> literature values.</w:t>
-      </w:r>
-    </w:p>
-    <w:p>
-      <w:pPr>
-        <w:pStyle w:val="Heading2"/>
-      </w:pPr>
-      <w:bookmarkStart w:id="80" w:name="_Toc193101727"/>
-      <w:r>
-        <w:t>Latitude</w:t>
-      </w:r>
-      <w:r>
-        <w:t xml:space="preserve"> (double)</w:t>
-      </w:r>
-      <w:bookmarkEnd w:id="80"/>
-    </w:p>
-    <w:p>
-      <w:pPr>
-        <w:pStyle w:val="textbody"/>
-      </w:pPr>
-      <w:r>
-        <w:t>The latitude of the study site (°).</w:t>
-      </w:r>
-    </w:p>
-    <w:p>
-      <w:pPr>
-        <w:pStyle w:val="Heading2"/>
-      </w:pPr>
-      <w:bookmarkStart w:id="81" w:name="_Toc193101728"/>
-      <w:proofErr w:type="spellStart"/>
-      <w:r>
-        <w:t>Denitrification</w:t>
-      </w:r>
-      <w:r>
-        <w:t>Rate</w:t>
-      </w:r>
-      <w:proofErr w:type="spellEnd"/>
-      <w:r>
-        <w:t xml:space="preserve"> (double)</w:t>
-      </w:r>
-      <w:bookmarkEnd w:id="81"/>
-    </w:p>
-    <w:p>
-      <w:pPr>
-        <w:pStyle w:val="textbody"/>
-      </w:pPr>
-      <w:r>
-        <w:t xml:space="preserve">The fraction of mineral N lost through ammonia volatilization and denitrification </w:t>
-      </w:r>
-      <w:r>
-        <w:rPr>
-          <w:b/>
-        </w:rPr>
-        <w:t>per month</w:t>
-      </w:r>
-      <w:r>
-        <w:t xml:space="preserve">.  This fraction is not fire related; fire related volatilization is modeled separately.  </w:t>
-      </w:r>
-      <w:r>
-        <w:t>Ranges from 0.0 to 1.0.</w:t>
-      </w:r>
-    </w:p>
-    <w:p>
-      <w:pPr>
-        <w:pStyle w:val="textbody"/>
-      </w:pPr>
-      <w:r>
-        <w:rPr>
-          <w:b/>
-        </w:rPr>
-        <w:t>User Tip:</w:t>
-      </w:r>
-      <w:r>
-        <w:t xml:space="preserve"> </w:t>
-      </w:r>
-      <w:r>
-        <w:rPr>
-          <w:i/>
-        </w:rPr>
-        <w:t xml:space="preserve">This parameter should be adjusted so that </w:t>
-      </w:r>
-      <w:proofErr w:type="spellStart"/>
-      <w:r>
-        <w:rPr>
-          <w:i/>
-        </w:rPr>
-        <w:t>Nvol</w:t>
-      </w:r>
-      <w:proofErr w:type="spellEnd"/>
-      <w:r>
-        <w:rPr>
-          <w:i/>
-        </w:rPr>
-        <w:t xml:space="preserve"> (output parameter of N volatilization) ranges from 0 to ~0.3 for uplands and 0.3 to 1 g m</w:t>
+        <w:t>This parameter should be adjusted so that Nvol (output parameter of N volatilization) ranges from 0 to ~0.3 for uplands and 0.3 to 1 g m</w:t>
       </w:r>
       <w:r>
         <w:rPr>
@@ -15143,21 +14395,12 @@
         </w:rPr>
         <w:t xml:space="preserve">.  Therefore, the maximum decay rates should be higher in the surficial than the deeper pools (i.e. </w:t>
       </w:r>
-      <w:proofErr w:type="spellStart"/>
       <w:r>
         <w:rPr>
           <w:i/>
           <w:sz w:val="22"/>
         </w:rPr>
-        <w:t>DecayRateSurf</w:t>
-      </w:r>
-      <w:proofErr w:type="spellEnd"/>
-      <w:r>
-        <w:rPr>
-          <w:i/>
-          <w:sz w:val="22"/>
-        </w:rPr>
-        <w:t>&gt;DecayRateSOM1&gt; DecayRateSOM2&gt;DecayRateSOM3)</w:t>
+        <w:t>DecayRateSurf&gt;DecayRateSOM1&gt; DecayRateSOM2&gt;DecayRateSOM3)</w:t>
       </w:r>
       <w:r>
         <w:rPr>
@@ -15190,14 +14433,9 @@
       </w:pPr>
       <w:bookmarkStart w:id="83" w:name="_Ref69910657"/>
       <w:bookmarkStart w:id="84" w:name="_Toc193101730"/>
-      <w:proofErr w:type="spellStart"/>
       <w:r>
         <w:lastRenderedPageBreak/>
-        <w:t>GrassThresholdMultiplier</w:t>
-      </w:r>
-      <w:proofErr w:type="spellEnd"/>
-      <w:r>
-        <w:t xml:space="preserve"> (</w:t>
+        <w:t>GrassThresholdMultiplier (</w:t>
       </w:r>
       <w:r>
         <w:t>double, o</w:t>
@@ -15233,7 +14471,6 @@
         </w:rPr>
         <w:t xml:space="preserve"> </w:t>
       </w:r>
-      <w:proofErr w:type="spellStart"/>
       <w:r>
         <w:rPr>
           <w:i/>
@@ -15242,7 +14479,6 @@
         </w:rPr>
         <w:t>i</w:t>
       </w:r>
-      <w:proofErr w:type="spellEnd"/>
       <w:r>
         <w:rPr>
           <w:lang w:eastAsia="ja-JP"/>
@@ -15269,8 +14505,6 @@
         </w:rPr>
         <w:t xml:space="preserve">if (AGB of tree cohort </w:t>
       </w:r>
-      <w:proofErr w:type="spellStart"/>
-      <w:proofErr w:type="gramStart"/>
       <w:r>
         <w:rPr>
           <w:i/>
@@ -15279,33 +14513,11 @@
         </w:rPr>
         <w:t>i</w:t>
       </w:r>
-      <w:proofErr w:type="spellEnd"/>
       <w:r>
         <w:rPr>
           <w:lang w:eastAsia="ja-JP"/>
         </w:rPr>
-        <w:t>)&lt;</w:t>
-      </w:r>
-      <w:proofErr w:type="gramEnd"/>
-      <w:r>
-        <w:rPr>
-          <w:lang w:eastAsia="ja-JP"/>
-        </w:rPr>
-        <w:t>(AGB of grasses)×</w:t>
-      </w:r>
-      <w:proofErr w:type="spellStart"/>
-      <w:r>
-        <w:rPr>
-          <w:lang w:eastAsia="ja-JP"/>
-        </w:rPr>
-        <w:t>grassThresholdMultiplier</w:t>
-      </w:r>
-      <w:proofErr w:type="spellEnd"/>
-      <w:r>
-        <w:rPr>
-          <w:lang w:eastAsia="ja-JP"/>
-        </w:rPr>
-        <w:t xml:space="preserve">) </w:t>
+        <w:t xml:space="preserve">)&lt;(AGB of grasses)×grassThresholdMultiplier) </w:t>
       </w:r>
     </w:p>
     <w:p>
@@ -15332,21 +14544,7 @@
         <w:rPr>
           <w:lang w:eastAsia="ja-JP"/>
         </w:rPr>
-        <w:t xml:space="preserve">LAI =Total LAI of </w:t>
-      </w:r>
-      <w:proofErr w:type="spellStart"/>
-      <w:r>
-        <w:rPr>
-          <w:lang w:eastAsia="ja-JP"/>
-        </w:rPr>
-        <w:t>trees+Total</w:t>
-      </w:r>
-      <w:proofErr w:type="spellEnd"/>
-      <w:r>
-        <w:rPr>
-          <w:lang w:eastAsia="ja-JP"/>
-        </w:rPr>
-        <w:t xml:space="preserve"> LAI of grasses</w:t>
+        <w:t>LAI =Total LAI of trees+Total LAI of grasses</w:t>
       </w:r>
     </w:p>
     <w:p>
@@ -15427,7 +14625,6 @@
         </w:rPr>
         <w:t xml:space="preserve">mit of tree cohort </w:t>
       </w:r>
-      <w:proofErr w:type="spellStart"/>
       <w:r>
         <w:rPr>
           <w:i/>
@@ -15436,45 +14633,28 @@
         </w:rPr>
         <w:t>i</w:t>
       </w:r>
-      <w:proofErr w:type="spellEnd"/>
       <w:r>
         <w:rPr>
           <w:lang w:eastAsia="ja-JP"/>
         </w:rPr>
         <w:t xml:space="preserve"> = </w:t>
       </w:r>
-      <w:proofErr w:type="gramStart"/>
       <w:r>
         <w:rPr>
           <w:lang w:eastAsia="ja-JP"/>
         </w:rPr>
-        <w:t>exp(</w:t>
-      </w:r>
-      <w:proofErr w:type="spellStart"/>
-      <w:proofErr w:type="gramEnd"/>
+        <w:t xml:space="preserve">exp(k×Total </w:t>
+      </w:r>
       <w:r>
         <w:rPr>
           <w:lang w:eastAsia="ja-JP"/>
         </w:rPr>
-        <w:t>k×Total</w:t>
-      </w:r>
-      <w:proofErr w:type="spellEnd"/>
+        <w:t xml:space="preserve">site </w:t>
+      </w:r>
       <w:r>
         <w:rPr>
           <w:lang w:eastAsia="ja-JP"/>
         </w:rPr>
-        <w:t xml:space="preserve"> </w:t>
-      </w:r>
-      <w:r>
-        <w:rPr>
-          <w:lang w:eastAsia="ja-JP"/>
-        </w:rPr>
-        <w:t xml:space="preserve">site </w:t>
-      </w:r>
-      <w:r>
-        <w:rPr>
-          <w:lang w:eastAsia="ja-JP"/>
-        </w:rPr>
         <w:t>LAI)</w:t>
       </w:r>
     </w:p>
@@ -15498,7 +14678,6 @@
       <w:r>
         <w:t xml:space="preserve">Each is activated by invoking the keywork </w:t>
       </w:r>
-      <w:proofErr w:type="spellStart"/>
       <w:r>
         <w:rPr>
           <w:b/>
@@ -15506,7 +14685,6 @@
         </w:rPr>
         <w:t>XXXMapName</w:t>
       </w:r>
-      <w:proofErr w:type="spellEnd"/>
       <w:r>
         <w:t xml:space="preserve"> followed by a file name.</w:t>
       </w:r>
@@ -15516,23 +14694,7 @@
         <w:pStyle w:val="textbody"/>
       </w:pPr>
       <w:r>
-        <w:t>File names should follow the format</w:t>
-      </w:r>
-      <w:proofErr w:type="gramStart"/>
-      <w:r>
-        <w:t>:  “</w:t>
-      </w:r>
-      <w:proofErr w:type="gramEnd"/>
-      <w:r>
-        <w:t>NECN\ANPP-{timestep}.</w:t>
-      </w:r>
-      <w:proofErr w:type="spellStart"/>
-      <w:r>
-        <w:t>tif</w:t>
-      </w:r>
-      <w:proofErr w:type="spellEnd"/>
-      <w:r>
-        <w:t>”, where timestep will be replaced with the model simulation year.</w:t>
+        <w:t>File names should follow the format:  “NECN\ANPP-{timestep}.tif”, where timestep will be replaced with the model simulation year.</w:t>
       </w:r>
     </w:p>
     <w:p>
@@ -15542,7 +14704,6 @@
       <w:r>
         <w:t xml:space="preserve">If any optional map is requested, the frequency of output must also be indicated using a matching keyword.  For example, if ANEE map names are given, the variable </w:t>
       </w:r>
-      <w:proofErr w:type="spellStart"/>
       <w:r>
         <w:rPr>
           <w:b/>
@@ -15561,17 +14722,8 @@
         </w:rPr>
         <w:t>MapFrequency</w:t>
       </w:r>
-      <w:proofErr w:type="spellEnd"/>
-      <w:r>
-        <w:t xml:space="preserve"> (in years), is required.  </w:t>
-      </w:r>
-      <w:proofErr w:type="gramStart"/>
-      <w:r>
-        <w:t>All of</w:t>
-      </w:r>
-      <w:proofErr w:type="gramEnd"/>
-      <w:r>
-        <w:t xml:space="preserve"> these maps are OPTIONAL.</w:t>
+      <w:r>
+        <w:t xml:space="preserve"> (in years), is required.  All of these maps are OPTIONAL.</w:t>
       </w:r>
     </w:p>
     <w:p>
@@ -15638,11 +14790,9 @@
               <w:pStyle w:val="textbody"/>
               <w:ind w:left="0" w:right="156"/>
             </w:pPr>
-            <w:proofErr w:type="spellStart"/>
             <w:r>
               <w:t>ANPPMapName</w:t>
             </w:r>
-            <w:proofErr w:type="spellEnd"/>
           </w:p>
         </w:tc>
         <w:tc>
@@ -15685,11 +14835,9 @@
               <w:pStyle w:val="textbody"/>
               <w:ind w:left="0" w:right="156"/>
             </w:pPr>
-            <w:proofErr w:type="spellStart"/>
             <w:r>
               <w:t>ANEEMapName</w:t>
             </w:r>
-            <w:proofErr w:type="spellEnd"/>
           </w:p>
         </w:tc>
         <w:tc>
@@ -15748,11 +14896,9 @@
               <w:pStyle w:val="textbody"/>
               <w:ind w:left="0" w:right="156"/>
             </w:pPr>
-            <w:proofErr w:type="spellStart"/>
             <w:r>
               <w:t>SoilCarbonMapName</w:t>
             </w:r>
-            <w:proofErr w:type="spellEnd"/>
           </w:p>
         </w:tc>
         <w:tc>
@@ -15789,11 +14935,9 @@
               <w:pStyle w:val="textbody"/>
               <w:ind w:left="0" w:right="156"/>
             </w:pPr>
-            <w:proofErr w:type="spellStart"/>
             <w:r>
               <w:t>SoilNitrogenMapName</w:t>
             </w:r>
-            <w:proofErr w:type="spellEnd"/>
           </w:p>
         </w:tc>
         <w:tc>
@@ -15830,11 +14974,9 @@
               <w:pStyle w:val="textbody"/>
               <w:ind w:left="0" w:right="156"/>
             </w:pPr>
-            <w:proofErr w:type="spellStart"/>
             <w:r>
               <w:t>TotalCMapName</w:t>
             </w:r>
-            <w:proofErr w:type="spellEnd"/>
           </w:p>
         </w:tc>
         <w:tc>
@@ -15872,7 +15014,6 @@
         <w:pStyle w:val="Heading2"/>
       </w:pPr>
       <w:bookmarkStart w:id="86" w:name="_Toc193101732"/>
-      <w:proofErr w:type="spellStart"/>
       <w:r>
         <w:lastRenderedPageBreak/>
         <w:t>CreateInp</w:t>
@@ -15881,11 +15022,7 @@
         <w:t>utComm</w:t>
       </w:r>
       <w:r>
-        <w:t>unityMaps</w:t>
-      </w:r>
-      <w:proofErr w:type="spellEnd"/>
-      <w:r>
-        <w:t xml:space="preserve"> (</w:t>
+        <w:t>unityMaps (</w:t>
       </w:r>
       <w:r>
         <w:t>Boolean</w:t>
@@ -15903,15 +15040,7 @@
         <w:pStyle w:val="textbody"/>
       </w:pPr>
       <w:r>
-        <w:t xml:space="preserve">This Boolean keyword will create maps necessary for generating new initial conditions in a separate model run.  Maps include:  SOM1, SOM2, SOM3, </w:t>
-      </w:r>
-      <w:proofErr w:type="spellStart"/>
-      <w:r>
-        <w:t>DeadRoots</w:t>
-      </w:r>
-      <w:proofErr w:type="spellEnd"/>
-      <w:r>
-        <w:t>.  Other necessary inputs are provided elsewhere.</w:t>
+        <w:t>This Boolean keyword will create maps necessary for generating new initial conditions in a separate model run.  Maps include:  SOM1, SOM2, SOM3, DeadRoots.  Other necessary inputs are provided elsewhere.</w:t>
       </w:r>
       <w:r>
         <w:t xml:space="preserve"> This </w:t>
@@ -15998,10 +15127,9 @@
       <w:bookmarkStart w:id="89" w:name="_Toc112490873"/>
       <w:bookmarkStart w:id="90" w:name="_Ref140207562"/>
       <w:bookmarkStart w:id="91" w:name="_Toc193101734"/>
-      <w:bookmarkEnd w:id="38"/>
       <w:bookmarkEnd w:id="39"/>
       <w:bookmarkEnd w:id="40"/>
-      <w:proofErr w:type="spellStart"/>
+      <w:bookmarkEnd w:id="41"/>
       <w:r>
         <w:t>Species</w:t>
       </w:r>
@@ -16009,7 +15137,6 @@
         <w:t>Parameters</w:t>
       </w:r>
       <w:bookmarkEnd w:id="88"/>
-      <w:proofErr w:type="spellEnd"/>
       <w:r>
         <w:t xml:space="preserve"> </w:t>
       </w:r>
@@ -16176,11 +15303,9 @@
               <w:pStyle w:val="textbody"/>
               <w:ind w:left="0" w:right="156"/>
             </w:pPr>
-            <w:proofErr w:type="spellStart"/>
             <w:r>
               <w:t>SpeciesCode</w:t>
             </w:r>
-            <w:proofErr w:type="spellEnd"/>
           </w:p>
         </w:tc>
         <w:tc>
@@ -16222,11 +15347,9 @@
               <w:pStyle w:val="textbody"/>
               <w:ind w:left="0" w:right="156"/>
             </w:pPr>
-            <w:proofErr w:type="spellStart"/>
             <w:r>
               <w:t>NitrogenFixer</w:t>
             </w:r>
-            <w:proofErr w:type="spellEnd"/>
           </w:p>
         </w:tc>
         <w:tc>
@@ -16238,11 +15361,9 @@
               <w:pStyle w:val="textbody"/>
               <w:ind w:left="0" w:right="216"/>
             </w:pPr>
-            <w:proofErr w:type="spellStart"/>
             <w:r>
               <w:t>boolean</w:t>
             </w:r>
-            <w:proofErr w:type="spellEnd"/>
           </w:p>
         </w:tc>
         <w:tc>
@@ -16288,11 +15409,9 @@
               <w:pStyle w:val="textbody"/>
               <w:ind w:left="0" w:right="156"/>
             </w:pPr>
-            <w:proofErr w:type="spellStart"/>
             <w:r>
               <w:t>GDDMinimum</w:t>
             </w:r>
-            <w:proofErr w:type="spellEnd"/>
           </w:p>
         </w:tc>
         <w:tc>
@@ -16347,11 +15466,9 @@
               <w:pStyle w:val="textbody"/>
               <w:ind w:left="0" w:right="156"/>
             </w:pPr>
-            <w:proofErr w:type="spellStart"/>
             <w:r>
               <w:t>GDDMaximum</w:t>
             </w:r>
-            <w:proofErr w:type="spellEnd"/>
           </w:p>
         </w:tc>
         <w:tc>
@@ -16406,12 +15523,10 @@
               <w:pStyle w:val="textbody"/>
               <w:ind w:left="0" w:right="156"/>
             </w:pPr>
-            <w:proofErr w:type="spellStart"/>
             <w:r>
               <w:lastRenderedPageBreak/>
               <w:t>MinJanuaryT</w:t>
             </w:r>
-            <w:proofErr w:type="spellEnd"/>
           </w:p>
         </w:tc>
         <w:tc>
@@ -16460,11 +15575,9 @@
               <w:pStyle w:val="textbody"/>
               <w:ind w:left="0" w:right="156"/>
             </w:pPr>
-            <w:proofErr w:type="spellStart"/>
             <w:r>
               <w:t>MaxDrought</w:t>
             </w:r>
-            <w:proofErr w:type="spellEnd"/>
           </w:p>
         </w:tc>
         <w:tc>
@@ -16532,12 +15645,10 @@
               <w:ind w:left="0" w:right="156"/>
             </w:pPr>
             <w:bookmarkStart w:id="93" w:name="_Toc112490875"/>
-            <w:proofErr w:type="spellStart"/>
             <w:r>
               <w:t>LeafLongevity</w:t>
             </w:r>
             <w:bookmarkEnd w:id="93"/>
-            <w:proofErr w:type="spellEnd"/>
           </w:p>
         </w:tc>
         <w:tc>
@@ -16599,11 +15710,9 @@
               <w:pStyle w:val="textbody"/>
               <w:ind w:left="0" w:right="216"/>
             </w:pPr>
-            <w:proofErr w:type="spellStart"/>
             <w:r>
               <w:t>boolean</w:t>
             </w:r>
-            <w:proofErr w:type="spellEnd"/>
           </w:p>
         </w:tc>
         <w:tc>
@@ -16637,11 +15746,9 @@
               <w:pStyle w:val="textbody"/>
               <w:ind w:left="0" w:right="156"/>
             </w:pPr>
-            <w:proofErr w:type="spellStart"/>
             <w:r>
               <w:t>LeafLignin</w:t>
             </w:r>
-            <w:proofErr w:type="spellEnd"/>
           </w:p>
         </w:tc>
         <w:tc>
@@ -16668,18 +15775,10 @@
               <w:ind w:left="0" w:right="78"/>
             </w:pPr>
             <w:r>
-              <w:t xml:space="preserve">The fraction of lignin in each plant component (leaf, fine root, wood, and coarse root) per species.  Value:  </w:t>
-            </w:r>
-            <w:proofErr w:type="gramStart"/>
-            <w:r>
-              <w:t xml:space="preserve">0.0  </w:t>
-            </w:r>
-            <w:r>
-              <w:t>≤</w:t>
-            </w:r>
-            <w:proofErr w:type="gramEnd"/>
-            <w:r>
-              <w:t xml:space="preserve"> decimal </w:t>
+              <w:t xml:space="preserve">The fraction of lignin in each plant component (leaf, fine root, wood, and coarse root) per species.  Value:  0.0  </w:t>
+            </w:r>
+            <w:r>
+              <w:t xml:space="preserve">≤ decimal </w:t>
             </w:r>
             <w:r>
               <w:t>number ≤ 1</w:t>
@@ -16703,11 +15802,9 @@
               <w:pStyle w:val="textbody"/>
               <w:ind w:left="0" w:right="156"/>
             </w:pPr>
-            <w:proofErr w:type="spellStart"/>
             <w:r>
               <w:t>FineRootLignin</w:t>
             </w:r>
-            <w:proofErr w:type="spellEnd"/>
           </w:p>
         </w:tc>
         <w:tc>
@@ -16749,11 +15846,9 @@
               <w:pStyle w:val="textbody"/>
               <w:ind w:left="0" w:right="156"/>
             </w:pPr>
-            <w:proofErr w:type="spellStart"/>
             <w:r>
               <w:t>WoodLignin</w:t>
             </w:r>
-            <w:proofErr w:type="spellEnd"/>
           </w:p>
         </w:tc>
         <w:tc>
@@ -16795,11 +15890,9 @@
               <w:pStyle w:val="textbody"/>
               <w:ind w:left="0" w:right="156"/>
             </w:pPr>
-            <w:proofErr w:type="spellStart"/>
             <w:r>
               <w:t>CoarseRootLignin</w:t>
             </w:r>
-            <w:proofErr w:type="spellEnd"/>
           </w:p>
         </w:tc>
         <w:tc>
@@ -16841,11 +15934,9 @@
               <w:pStyle w:val="textbody"/>
               <w:ind w:left="0" w:right="156"/>
             </w:pPr>
-            <w:proofErr w:type="spellStart"/>
             <w:r>
               <w:t>LeafCN</w:t>
             </w:r>
-            <w:proofErr w:type="spellEnd"/>
           </w:p>
         </w:tc>
         <w:tc>
@@ -16872,15 +15963,7 @@
               <w:ind w:left="0" w:right="78"/>
             </w:pPr>
             <w:r>
-              <w:t xml:space="preserve">The carbon to nitrogen ratios for leaf, fine root, wood, coarse root, and litter components.  The difference between leaf and litter CN ratios represents the amount of N that is resorbed (i.e. </w:t>
-            </w:r>
-            <w:proofErr w:type="spellStart"/>
-            <w:r>
-              <w:t>retranslocated</w:t>
-            </w:r>
-            <w:proofErr w:type="spellEnd"/>
-            <w:r>
-              <w:t>) prior to leaf mortality.</w:t>
+              <w:t>The carbon to nitrogen ratios for leaf, fine root, wood, coarse root, and litter components.  The difference between leaf and litter CN ratios represents the amount of N that is resorbed (i.e. retranslocated) prior to leaf mortality.</w:t>
             </w:r>
           </w:p>
         </w:tc>
@@ -16895,11 +15978,9 @@
               <w:pStyle w:val="textbody"/>
               <w:ind w:left="0" w:right="156"/>
             </w:pPr>
-            <w:proofErr w:type="spellStart"/>
             <w:r>
               <w:t>FineRootCN</w:t>
             </w:r>
-            <w:proofErr w:type="spellEnd"/>
           </w:p>
         </w:tc>
         <w:tc>
@@ -16941,11 +16022,9 @@
               <w:pStyle w:val="textbody"/>
               <w:ind w:left="0" w:right="156"/>
             </w:pPr>
-            <w:proofErr w:type="spellStart"/>
             <w:r>
               <w:t>WoodCN</w:t>
             </w:r>
-            <w:proofErr w:type="spellEnd"/>
           </w:p>
         </w:tc>
         <w:tc>
@@ -16987,11 +16066,9 @@
               <w:pStyle w:val="textbody"/>
               <w:ind w:left="0" w:right="156"/>
             </w:pPr>
-            <w:proofErr w:type="spellStart"/>
             <w:r>
               <w:t>CoarseRootCN</w:t>
             </w:r>
-            <w:proofErr w:type="spellEnd"/>
           </w:p>
         </w:tc>
         <w:tc>
@@ -17033,11 +16110,9 @@
               <w:pStyle w:val="textbody"/>
               <w:ind w:left="0" w:right="156"/>
             </w:pPr>
-            <w:proofErr w:type="spellStart"/>
             <w:r>
               <w:t>FoliageLitterCN</w:t>
             </w:r>
-            <w:proofErr w:type="spellEnd"/>
           </w:p>
         </w:tc>
         <w:tc>
@@ -17081,14 +16156,12 @@
               </w:rPr>
               <w:t xml:space="preserve">For </w:t>
             </w:r>
-            <w:proofErr w:type="spellStart"/>
             <w:r>
               <w:rPr>
                 <w:i/>
               </w:rPr>
               <w:t>retranslocation</w:t>
             </w:r>
-            <w:proofErr w:type="spellEnd"/>
             <w:r>
               <w:rPr>
                 <w:i/>
@@ -17121,11 +16194,9 @@
               <w:pStyle w:val="textbody"/>
               <w:ind w:left="0" w:right="156"/>
             </w:pPr>
-            <w:proofErr w:type="spellStart"/>
             <w:r>
               <w:t>MaximumANPP</w:t>
             </w:r>
-            <w:proofErr w:type="spellEnd"/>
           </w:p>
         </w:tc>
         <w:tc>
@@ -17208,12 +16279,10 @@
               <w:pStyle w:val="textbody"/>
               <w:ind w:left="0" w:right="156"/>
             </w:pPr>
-            <w:proofErr w:type="spellStart"/>
             <w:r>
               <w:lastRenderedPageBreak/>
               <w:t>MaximumBiomass</w:t>
             </w:r>
-            <w:proofErr w:type="spellEnd"/>
           </w:p>
         </w:tc>
         <w:tc>
@@ -17264,13 +16333,8 @@
               <w:pStyle w:val="textbody"/>
               <w:ind w:left="0" w:right="156"/>
             </w:pPr>
-            <w:proofErr w:type="spellStart"/>
-            <w:r>
-              <w:t>GrowthLAI</w:t>
-            </w:r>
-            <w:proofErr w:type="spellEnd"/>
-            <w:r>
-              <w:t xml:space="preserve"> (optional)</w:t>
+            <w:r>
+              <w:t>GrowthLAI (optional)</w:t>
             </w:r>
           </w:p>
         </w:tc>
@@ -17306,41 +16370,20 @@
               <w:pStyle w:val="textbody"/>
               <w:ind w:left="0" w:right="78"/>
             </w:pPr>
-            <w:proofErr w:type="spellStart"/>
-            <w:r>
-              <w:t>LAI_Growth_limit</w:t>
-            </w:r>
-            <w:proofErr w:type="spellEnd"/>
-            <w:r>
-              <w:t xml:space="preserve"> = </w:t>
-            </w:r>
-            <w:proofErr w:type="gramStart"/>
-            <w:r>
-              <w:t>Max</w:t>
+            <w:r>
+              <w:t>LAI_Growth_limit = Max</w:t>
             </w:r>
             <w:r>
               <w:t>imum</w:t>
             </w:r>
             <w:r>
-              <w:t>(</w:t>
-            </w:r>
-            <w:proofErr w:type="gramEnd"/>
-            <w:r>
-              <w:t>0.0, 1.0 -</w:t>
+              <w:t>(0.0, 1.0 -</w:t>
             </w:r>
             <w:r>
               <w:t xml:space="preserve"> e</w:t>
             </w:r>
             <w:r>
-              <w:t>(</w:t>
-            </w:r>
-            <w:proofErr w:type="spellStart"/>
-            <w:r>
-              <w:t>GrowthLAI</w:t>
-            </w:r>
-            <w:proofErr w:type="spellEnd"/>
-            <w:r>
-              <w:t xml:space="preserve"> * LAI)</w:t>
+              <w:t>(GrowthLAI * LAI)</w:t>
             </w:r>
             <w:r>
               <w:t>)</w:t>
@@ -17381,11 +16424,9 @@
               <w:pStyle w:val="textbody"/>
               <w:ind w:left="0" w:right="216"/>
             </w:pPr>
-            <w:proofErr w:type="spellStart"/>
             <w:r>
               <w:t>boolean</w:t>
             </w:r>
-            <w:proofErr w:type="spellEnd"/>
           </w:p>
         </w:tc>
         <w:tc>
@@ -17431,16 +16472,9 @@
               <w:pStyle w:val="textbody"/>
               <w:ind w:left="0" w:right="156"/>
             </w:pPr>
-            <w:proofErr w:type="spellStart"/>
-            <w:r>
-              <w:t>Nlog_</w:t>
-            </w:r>
-            <w:proofErr w:type="gramStart"/>
-            <w:r>
-              <w:t>depend</w:t>
-            </w:r>
-            <w:proofErr w:type="spellEnd"/>
-            <w:proofErr w:type="gramEnd"/>
+            <w:r>
+              <w:t>Nlog_depend</w:t>
+            </w:r>
           </w:p>
         </w:tc>
         <w:tc>
@@ -17452,11 +16486,9 @@
               <w:pStyle w:val="textbody"/>
               <w:ind w:left="0" w:right="216"/>
             </w:pPr>
-            <w:proofErr w:type="spellStart"/>
             <w:r>
               <w:t>boolean</w:t>
             </w:r>
-            <w:proofErr w:type="spellEnd"/>
           </w:p>
         </w:tc>
         <w:tc>
@@ -17505,14 +16537,12 @@
               <w:pStyle w:val="textbody"/>
               <w:ind w:left="0" w:right="156"/>
             </w:pPr>
-            <w:proofErr w:type="spellStart"/>
             <w:r>
               <w:t>LightLAI</w:t>
             </w:r>
             <w:r>
               <w:t>Scale</w:t>
             </w:r>
-            <w:proofErr w:type="spellEnd"/>
           </w:p>
         </w:tc>
         <w:tc>
@@ -17563,14 +16593,12 @@
               <w:pStyle w:val="textbody"/>
               <w:ind w:left="0" w:right="156"/>
             </w:pPr>
-            <w:proofErr w:type="spellStart"/>
             <w:r>
               <w:t>LightLAI</w:t>
             </w:r>
             <w:r>
               <w:t>Shape</w:t>
             </w:r>
-            <w:proofErr w:type="spellEnd"/>
           </w:p>
         </w:tc>
         <w:tc>
@@ -17622,12 +16650,10 @@
               <w:pStyle w:val="textbody"/>
               <w:ind w:left="0" w:right="156"/>
             </w:pPr>
-            <w:proofErr w:type="spellStart"/>
             <w:r>
               <w:lastRenderedPageBreak/>
               <w:t>LightLAILocation</w:t>
             </w:r>
-            <w:proofErr w:type="spellEnd"/>
           </w:p>
         </w:tc>
         <w:tc>
@@ -17675,11 +16701,9 @@
               <w:pStyle w:val="textbody"/>
               <w:ind w:left="0" w:right="156"/>
             </w:pPr>
-            <w:proofErr w:type="spellStart"/>
             <w:r>
               <w:t>LightLAIAdjust</w:t>
             </w:r>
-            <w:proofErr w:type="spellEnd"/>
           </w:p>
         </w:tc>
         <w:tc>
@@ -17706,23 +16730,7 @@
               <w:ind w:left="0" w:right="78"/>
             </w:pPr>
             <w:r>
-              <w:t xml:space="preserve">A scaling parameter that multiplies probability of light establishment for that species. This may be used to increase the probability of establishment to better replicate previously calibrated parameters from NECNv6 or v7, or to represent species with greater fecundity. Note that using either </w:t>
-            </w:r>
-            <w:proofErr w:type="spellStart"/>
-            <w:r>
-              <w:t>LightLAILocation</w:t>
-            </w:r>
-            <w:proofErr w:type="spellEnd"/>
-            <w:r>
-              <w:t xml:space="preserve"> or </w:t>
-            </w:r>
-            <w:proofErr w:type="spellStart"/>
-            <w:r>
-              <w:t>LightLAIAdjust</w:t>
-            </w:r>
-            <w:proofErr w:type="spellEnd"/>
-            <w:r>
-              <w:t xml:space="preserve"> will create a distribution that is no longer a probability density function: that is, the area under the curve will no longer sum to 1. However, it may better represent empirical data.</w:t>
+              <w:t>A scaling parameter that multiplies probability of light establishment for that species. This may be used to increase the probability of establishment to better replicate previously calibrated parameters from NECNv6 or v7, or to represent species with greater fecundity. Note that using either LightLAILocation or LightLAIAdjust will create a distribution that is no longer a probability density function: that is, the area under the curve will no longer sum to 1. However, it may better represent empirical data.</w:t>
             </w:r>
           </w:p>
         </w:tc>
@@ -18204,14 +17212,12 @@
                 <w:rFonts w:cstheme="minorHAnsi"/>
               </w:rPr>
             </w:pPr>
-            <w:proofErr w:type="spellStart"/>
             <w:r>
               <w:rPr>
                 <w:rFonts w:cstheme="minorHAnsi"/>
               </w:rPr>
               <w:t>FractionANPPtoLeaf</w:t>
             </w:r>
-            <w:proofErr w:type="spellEnd"/>
           </w:p>
         </w:tc>
         <w:tc>
@@ -18267,11 +17273,9 @@
             <w:tcW w:w="2501" w:type="dxa"/>
           </w:tcPr>
           <w:p>
-            <w:proofErr w:type="spellStart"/>
             <w:r>
               <w:t>LeafBiomassTOLAI</w:t>
             </w:r>
-            <w:proofErr w:type="spellEnd"/>
           </w:p>
         </w:tc>
         <w:tc>
@@ -18298,27 +17302,11 @@
               <w:ind w:left="0" w:right="78"/>
             </w:pPr>
             <w:r>
-              <w:t xml:space="preserve">These four parameters determine how LAI is calculated which subsequently limits growth.  Therefore, these parameters help determine the initial rate of growth in the landscape.  </w:t>
-            </w:r>
-            <w:proofErr w:type="spellStart"/>
-            <w:r>
-              <w:t>LeafBiomassTOLAI</w:t>
-            </w:r>
-            <w:proofErr w:type="spellEnd"/>
-            <w:r>
-              <w:t xml:space="preserve"> determines LAI as a function of </w:t>
+              <w:t xml:space="preserve">These four parameters determine how LAI is calculated which subsequently limits growth.  Therefore, these parameters help determine the initial rate of growth in the landscape.  LeafBiomassTOLAI determines LAI as a function of </w:t>
             </w:r>
             <w:r>
               <w:lastRenderedPageBreak/>
-              <w:t xml:space="preserve">leaf biomass.  If </w:t>
-            </w:r>
-            <w:proofErr w:type="spellStart"/>
-            <w:r>
-              <w:t>MaximumLAI</w:t>
-            </w:r>
-            <w:proofErr w:type="spellEnd"/>
-            <w:r>
-              <w:t xml:space="preserve"> = 0.0, then only leaf biomass determines LAI and the growth limits.</w:t>
+              <w:t>leaf biomass.  If MaximumLAI = 0.0, then only leaf biomass determines LAI and the growth limits.</w:t>
             </w:r>
           </w:p>
         </w:tc>
@@ -18369,15 +17357,7 @@
               <w:ind w:left="0" w:right="78"/>
             </w:pPr>
             <w:r>
-              <w:t xml:space="preserve">KLAI and </w:t>
-            </w:r>
-            <w:proofErr w:type="spellStart"/>
-            <w:r>
-              <w:t>MaximumLAI</w:t>
-            </w:r>
-            <w:proofErr w:type="spellEnd"/>
-            <w:r>
-              <w:t xml:space="preserve"> determine LAI as a function of wood biomass.  </w:t>
+              <w:t xml:space="preserve">KLAI and MaximumLAI determine LAI as a function of wood biomass.  </w:t>
             </w:r>
             <w:r>
               <w:rPr>
@@ -18429,11 +17409,9 @@
               <w:pStyle w:val="textbody"/>
               <w:ind w:left="0" w:right="156"/>
             </w:pPr>
-            <w:proofErr w:type="spellStart"/>
             <w:r>
               <w:t>MaximumLAI</w:t>
             </w:r>
-            <w:proofErr w:type="spellEnd"/>
           </w:p>
         </w:tc>
         <w:tc>
@@ -18496,13 +17474,8 @@
               <w:pStyle w:val="textbody"/>
               <w:ind w:left="0" w:right="156"/>
             </w:pPr>
-            <w:proofErr w:type="spellStart"/>
-            <w:r>
-              <w:t>MinimumLAI</w:t>
-            </w:r>
-            <w:proofErr w:type="spellEnd"/>
-            <w:r>
-              <w:t xml:space="preserve"> </w:t>
+            <w:r>
+              <w:t xml:space="preserve">MinimumLAI </w:t>
             </w:r>
           </w:p>
         </w:tc>
@@ -18551,11 +17524,9 @@
               <w:pStyle w:val="textbody"/>
               <w:ind w:left="0" w:right="156"/>
             </w:pPr>
-            <w:proofErr w:type="spellStart"/>
             <w:r>
               <w:t>WoodDecayRate</w:t>
             </w:r>
-            <w:proofErr w:type="spellEnd"/>
           </w:p>
         </w:tc>
         <w:tc>
@@ -18621,11 +17592,9 @@
               <w:pStyle w:val="textbody"/>
               <w:ind w:left="0" w:right="156"/>
             </w:pPr>
-            <w:proofErr w:type="spellStart"/>
             <w:r>
               <w:t>MonthlyWoodMortality</w:t>
             </w:r>
-            <w:proofErr w:type="spellEnd"/>
           </w:p>
         </w:tc>
         <w:tc>
@@ -18682,11 +17651,9 @@
               <w:pStyle w:val="textbody"/>
               <w:ind w:left="0" w:right="156"/>
             </w:pPr>
-            <w:proofErr w:type="spellStart"/>
             <w:r>
               <w:t>LongevityMortalityShape</w:t>
             </w:r>
-            <w:proofErr w:type="spellEnd"/>
           </w:p>
         </w:tc>
         <w:tc>
@@ -18740,14 +17707,12 @@
               <w:pStyle w:val="textbody"/>
               <w:ind w:left="0" w:right="156"/>
             </w:pPr>
-            <w:proofErr w:type="spellStart"/>
             <w:r>
               <w:t>Foliage</w:t>
             </w:r>
             <w:r>
               <w:t>DropMonth</w:t>
             </w:r>
-            <w:proofErr w:type="spellEnd"/>
           </w:p>
         </w:tc>
         <w:tc>
@@ -18803,7 +17768,6 @@
               </w:rPr>
               <w:t xml:space="preserve">Note that </w:t>
             </w:r>
-            <w:proofErr w:type="spellStart"/>
             <w:r>
               <w:rPr>
                 <w:i/>
@@ -18814,14 +17778,7 @@
               <w:rPr>
                 <w:i/>
               </w:rPr>
-              <w:t>DropMonth</w:t>
-            </w:r>
-            <w:proofErr w:type="spellEnd"/>
-            <w:r>
-              <w:rPr>
-                <w:i/>
-              </w:rPr>
-              <w:t xml:space="preserve">=9 means that </w:t>
+              <w:t xml:space="preserve">DropMonth=9 means that </w:t>
             </w:r>
             <w:r>
               <w:rPr>
@@ -18878,11 +17835,9 @@
               <w:pStyle w:val="textbody"/>
               <w:ind w:left="0" w:right="156"/>
             </w:pPr>
-            <w:proofErr w:type="spellStart"/>
             <w:r>
               <w:t>CoarseRootFraction</w:t>
             </w:r>
-            <w:proofErr w:type="spellEnd"/>
           </w:p>
         </w:tc>
         <w:tc>
@@ -18930,12 +17885,10 @@
               <w:pStyle w:val="textbody"/>
               <w:ind w:left="0" w:right="156"/>
             </w:pPr>
-            <w:proofErr w:type="spellStart"/>
             <w:r>
               <w:lastRenderedPageBreak/>
               <w:t>FineRootFraction</w:t>
             </w:r>
-            <w:proofErr w:type="spellEnd"/>
           </w:p>
         </w:tc>
         <w:tc>
@@ -18977,15 +17930,13 @@
       <w:pPr>
         <w:pStyle w:val="Heading2"/>
       </w:pPr>
-      <w:bookmarkStart w:id="94" w:name="_Toc112490878"/>
-      <w:bookmarkStart w:id="95" w:name="_Toc107735770"/>
-      <w:bookmarkStart w:id="96" w:name="_Toc193101735"/>
+      <w:bookmarkStart w:id="94" w:name="_Toc193101735"/>
+      <w:bookmarkStart w:id="95" w:name="_Toc112490878"/>
+      <w:bookmarkStart w:id="96" w:name="_Toc107735770"/>
       <w:bookmarkEnd w:id="92"/>
-      <w:proofErr w:type="spellStart"/>
       <w:r>
         <w:t>DroughtMortalityParameters</w:t>
       </w:r>
-      <w:proofErr w:type="spellEnd"/>
       <w:r>
         <w:t xml:space="preserve"> (CSV file name</w:t>
       </w:r>
@@ -18995,7 +17946,7 @@
       <w:r>
         <w:t>)</w:t>
       </w:r>
-      <w:bookmarkEnd w:id="96"/>
+      <w:bookmarkEnd w:id="94"/>
     </w:p>
     <w:p>
       <w:pPr>
@@ -19032,15 +17983,7 @@
         <w:t xml:space="preserve"> for a given species</w:t>
       </w:r>
       <w:r>
-        <w:t>. The parameters for the other model type should be filled with zeroes (i.e., if using CWD Threshold for a species, all the columns from “Intercept” to “</w:t>
-      </w:r>
-      <w:proofErr w:type="spellStart"/>
-      <w:r>
-        <w:t>IntxnCWD_Biomass</w:t>
-      </w:r>
-      <w:proofErr w:type="spellEnd"/>
-      <w:r>
-        <w:t>” should be zero).</w:t>
+        <w:t>. The parameters for the other model type should be filled with zeroes (i.e., if using CWD Threshold for a species, all the columns from “Intercept” to “IntxnCWD_Biomass” should be zero).</w:t>
       </w:r>
     </w:p>
     <w:p>
@@ -19143,14 +18086,12 @@
                 <w:rFonts w:ascii="Times New Roman" w:hAnsi="Times New Roman" w:cs="Times New Roman"/>
               </w:rPr>
             </w:pPr>
-            <w:proofErr w:type="spellStart"/>
             <w:r>
               <w:rPr>
                 <w:rFonts w:ascii="Times New Roman" w:hAnsi="Times New Roman" w:cs="Times New Roman"/>
               </w:rPr>
               <w:t>SpeciesCode</w:t>
             </w:r>
-            <w:proofErr w:type="spellEnd"/>
           </w:p>
         </w:tc>
         <w:tc>
@@ -19207,14 +18148,12 @@
                 <w:rFonts w:ascii="Times New Roman" w:hAnsi="Times New Roman" w:cs="Times New Roman"/>
               </w:rPr>
             </w:pPr>
-            <w:proofErr w:type="spellStart"/>
             <w:r>
               <w:rPr>
                 <w:rFonts w:ascii="Times New Roman" w:hAnsi="Times New Roman" w:cs="Times New Roman"/>
               </w:rPr>
               <w:t>CWDThreshold</w:t>
             </w:r>
-            <w:proofErr w:type="spellEnd"/>
           </w:p>
         </w:tc>
         <w:tc>
@@ -19271,21 +18210,7 @@
               <w:rPr>
                 <w:rFonts w:ascii="Times New Roman" w:hAnsi="Times New Roman" w:cs="Times New Roman"/>
               </w:rPr>
-              <w:t xml:space="preserve">, species have a probability of mortality given by </w:t>
-            </w:r>
-            <w:proofErr w:type="spellStart"/>
-            <w:r>
-              <w:rPr>
-                <w:rFonts w:ascii="Times New Roman" w:hAnsi="Times New Roman" w:cs="Times New Roman"/>
-              </w:rPr>
-              <w:t>MortalityAboveThreshold</w:t>
-            </w:r>
-            <w:proofErr w:type="spellEnd"/>
-            <w:r>
-              <w:rPr>
-                <w:rFonts w:ascii="Times New Roman" w:hAnsi="Times New Roman" w:cs="Times New Roman"/>
-              </w:rPr>
-              <w:t>.</w:t>
+              <w:t>, species have a probability of mortality given by MortalityAboveThreshold.</w:t>
             </w:r>
           </w:p>
         </w:tc>
@@ -19303,14 +18228,12 @@
                 <w:rFonts w:ascii="Times New Roman" w:hAnsi="Times New Roman" w:cs="Times New Roman"/>
               </w:rPr>
             </w:pPr>
-            <w:proofErr w:type="spellStart"/>
             <w:r>
               <w:rPr>
                 <w:rFonts w:ascii="Times New Roman" w:hAnsi="Times New Roman" w:cs="Times New Roman"/>
               </w:rPr>
               <w:t>MortalityAboveThreshold</w:t>
             </w:r>
-            <w:proofErr w:type="spellEnd"/>
           </w:p>
         </w:tc>
         <w:tc>
@@ -19349,21 +18272,7 @@
               <w:rPr>
                 <w:rFonts w:ascii="Times New Roman" w:hAnsi="Times New Roman" w:cs="Times New Roman"/>
               </w:rPr>
-              <w:t xml:space="preserve">Probability of cohort mortality if annual CWD exceeds </w:t>
-            </w:r>
-            <w:proofErr w:type="spellStart"/>
-            <w:r>
-              <w:rPr>
-                <w:rFonts w:ascii="Times New Roman" w:hAnsi="Times New Roman" w:cs="Times New Roman"/>
-              </w:rPr>
-              <w:t>CWDThreshold</w:t>
-            </w:r>
-            <w:proofErr w:type="spellEnd"/>
-            <w:r>
-              <w:rPr>
-                <w:rFonts w:ascii="Times New Roman" w:hAnsi="Times New Roman" w:cs="Times New Roman"/>
-              </w:rPr>
-              <w:t>.</w:t>
+              <w:t>Probability of cohort mortality if annual CWD exceeds CWDThreshold.</w:t>
             </w:r>
           </w:p>
         </w:tc>
@@ -19440,35 +18349,7 @@
               <w:rPr>
                 <w:rFonts w:ascii="Times New Roman" w:hAnsi="Times New Roman" w:cs="Times New Roman"/>
               </w:rPr>
-              <w:t xml:space="preserve">Note: if you are only interested in one threshold, then set </w:t>
-            </w:r>
-            <w:proofErr w:type="spellStart"/>
-            <w:r>
-              <w:rPr>
-                <w:rFonts w:ascii="Times New Roman" w:hAnsi="Times New Roman" w:cs="Times New Roman"/>
-              </w:rPr>
-              <w:t>CWDThreshold</w:t>
-            </w:r>
-            <w:proofErr w:type="spellEnd"/>
-            <w:r>
-              <w:rPr>
-                <w:rFonts w:ascii="Times New Roman" w:hAnsi="Times New Roman" w:cs="Times New Roman"/>
-              </w:rPr>
-              <w:t xml:space="preserve"> and CWDThreshold2 to the same value and set </w:t>
-            </w:r>
-            <w:proofErr w:type="spellStart"/>
-            <w:r>
-              <w:rPr>
-                <w:rFonts w:ascii="Times New Roman" w:hAnsi="Times New Roman" w:cs="Times New Roman"/>
-              </w:rPr>
-              <w:t>MortalityAboveThreshold</w:t>
-            </w:r>
-            <w:proofErr w:type="spellEnd"/>
-            <w:r>
-              <w:rPr>
-                <w:rFonts w:ascii="Times New Roman" w:hAnsi="Times New Roman" w:cs="Times New Roman"/>
-              </w:rPr>
-              <w:t xml:space="preserve"> and MortalityAboveThreshold2 to the same value.</w:t>
+              <w:t>Note: if you are only interested in one threshold, then set CWDThreshold and CWDThreshold2 to the same value and set MortalityAboveThreshold and MortalityAboveThreshold2 to the same value.</w:t>
             </w:r>
           </w:p>
         </w:tc>
@@ -19623,14 +18504,12 @@
                 <w:rFonts w:ascii="Times New Roman" w:hAnsi="Times New Roman" w:cs="Times New Roman"/>
               </w:rPr>
             </w:pPr>
-            <w:proofErr w:type="spellStart"/>
             <w:r>
               <w:rPr>
                 <w:rFonts w:ascii="Times New Roman" w:hAnsi="Times New Roman" w:cs="Times New Roman"/>
               </w:rPr>
               <w:t>BetaAge</w:t>
             </w:r>
-            <w:proofErr w:type="spellEnd"/>
           </w:p>
         </w:tc>
         <w:tc>
@@ -19699,14 +18578,12 @@
                 <w:rFonts w:ascii="Times New Roman" w:hAnsi="Times New Roman" w:cs="Times New Roman"/>
               </w:rPr>
             </w:pPr>
-            <w:proofErr w:type="spellStart"/>
             <w:r>
               <w:rPr>
                 <w:rFonts w:ascii="Times New Roman" w:hAnsi="Times New Roman" w:cs="Times New Roman"/>
               </w:rPr>
               <w:t>BetaBiomass</w:t>
             </w:r>
-            <w:proofErr w:type="spellEnd"/>
           </w:p>
         </w:tc>
         <w:tc>
@@ -19769,14 +18646,12 @@
                 <w:rFonts w:ascii="Times New Roman" w:hAnsi="Times New Roman" w:cs="Times New Roman"/>
               </w:rPr>
             </w:pPr>
-            <w:proofErr w:type="spellStart"/>
             <w:r>
               <w:rPr>
                 <w:rFonts w:ascii="Times New Roman" w:hAnsi="Times New Roman" w:cs="Times New Roman"/>
               </w:rPr>
               <w:t>BetaTemp</w:t>
             </w:r>
-            <w:proofErr w:type="spellEnd"/>
           </w:p>
         </w:tc>
         <w:tc>
@@ -19869,14 +18744,12 @@
                 <w:rFonts w:ascii="Times New Roman" w:hAnsi="Times New Roman" w:cs="Times New Roman"/>
               </w:rPr>
             </w:pPr>
-            <w:proofErr w:type="spellStart"/>
             <w:r>
               <w:rPr>
                 <w:rFonts w:ascii="Times New Roman" w:hAnsi="Times New Roman" w:cs="Times New Roman"/>
               </w:rPr>
               <w:t>BetaSWAAnom</w:t>
             </w:r>
-            <w:proofErr w:type="spellEnd"/>
           </w:p>
         </w:tc>
         <w:tc>
@@ -19945,14 +18818,12 @@
                 <w:rFonts w:ascii="Times New Roman" w:hAnsi="Times New Roman" w:cs="Times New Roman"/>
               </w:rPr>
             </w:pPr>
-            <w:proofErr w:type="spellStart"/>
             <w:r>
               <w:rPr>
                 <w:rFonts w:ascii="Times New Roman" w:hAnsi="Times New Roman" w:cs="Times New Roman"/>
               </w:rPr>
               <w:t>BetaCWD</w:t>
             </w:r>
-            <w:proofErr w:type="spellEnd"/>
           </w:p>
         </w:tc>
         <w:tc>
@@ -20027,14 +18898,12 @@
                 <w:rFonts w:ascii="Times New Roman" w:hAnsi="Times New Roman" w:cs="Times New Roman"/>
               </w:rPr>
             </w:pPr>
-            <w:proofErr w:type="spellStart"/>
             <w:r>
               <w:rPr>
                 <w:rFonts w:ascii="Times New Roman" w:hAnsi="Times New Roman" w:cs="Times New Roman"/>
               </w:rPr>
               <w:t>BetaNormCWD</w:t>
             </w:r>
-            <w:proofErr w:type="spellEnd"/>
           </w:p>
         </w:tc>
         <w:tc>
@@ -20115,14 +18984,12 @@
                 <w:rFonts w:ascii="Times New Roman" w:hAnsi="Times New Roman" w:cs="Times New Roman"/>
               </w:rPr>
             </w:pPr>
-            <w:proofErr w:type="spellStart"/>
             <w:r>
               <w:rPr>
                 <w:rFonts w:ascii="Times New Roman" w:hAnsi="Times New Roman" w:cs="Times New Roman"/>
               </w:rPr>
               <w:t>IntxnCWD_Biomass</w:t>
             </w:r>
-            <w:proofErr w:type="spellEnd"/>
           </w:p>
         </w:tc>
         <w:tc>
@@ -20185,14 +19052,12 @@
                 <w:rFonts w:ascii="Times New Roman" w:hAnsi="Times New Roman" w:cs="Times New Roman"/>
               </w:rPr>
             </w:pPr>
-            <w:proofErr w:type="spellStart"/>
             <w:r>
               <w:rPr>
                 <w:rFonts w:ascii="Times New Roman" w:hAnsi="Times New Roman" w:cs="Times New Roman"/>
               </w:rPr>
               <w:t>LagTemp</w:t>
             </w:r>
-            <w:proofErr w:type="spellEnd"/>
           </w:p>
         </w:tc>
         <w:tc>
@@ -20321,14 +19186,12 @@
                 <w:rFonts w:ascii="Times New Roman" w:hAnsi="Times New Roman" w:cs="Times New Roman"/>
               </w:rPr>
             </w:pPr>
-            <w:proofErr w:type="spellStart"/>
             <w:r>
               <w:rPr>
                 <w:rFonts w:ascii="Times New Roman" w:hAnsi="Times New Roman" w:cs="Times New Roman"/>
               </w:rPr>
               <w:t>LagSWA</w:t>
             </w:r>
-            <w:proofErr w:type="spellEnd"/>
           </w:p>
         </w:tc>
         <w:tc>
@@ -20421,14 +19284,12 @@
                 <w:rFonts w:ascii="Times New Roman" w:hAnsi="Times New Roman" w:cs="Times New Roman"/>
               </w:rPr>
             </w:pPr>
-            <w:proofErr w:type="spellStart"/>
             <w:r>
               <w:rPr>
                 <w:rFonts w:ascii="Times New Roman" w:hAnsi="Times New Roman" w:cs="Times New Roman"/>
               </w:rPr>
               <w:t>LagCWD</w:t>
             </w:r>
-            <w:proofErr w:type="spellEnd"/>
           </w:p>
         </w:tc>
         <w:tc>
@@ -20532,14 +19393,12 @@
       <w:r>
         <w:t xml:space="preserve">The </w:t>
       </w:r>
-      <w:proofErr w:type="spellStart"/>
       <w:r>
         <w:rPr>
           <w:rFonts w:ascii="Courier New" w:hAnsi="Courier New" w:cs="Courier New"/>
         </w:rPr>
         <w:t>FireReductionParameters</w:t>
       </w:r>
-      <w:proofErr w:type="spellEnd"/>
       <w:r>
         <w:t xml:space="preserve"> table allows users to specify how much dead wood and litter will be removed as a function of fire severity</w:t>
       </w:r>
@@ -20755,7 +19614,6 @@
       <w:r>
         <w:t xml:space="preserve">The </w:t>
       </w:r>
-      <w:proofErr w:type="spellStart"/>
       <w:r>
         <w:rPr>
           <w:rFonts w:ascii="Courier New" w:hAnsi="Courier New" w:cs="Courier New"/>
@@ -20768,7 +19626,6 @@
         </w:rPr>
         <w:t>ReductionParameters</w:t>
       </w:r>
-      <w:proofErr w:type="spellEnd"/>
       <w:r>
         <w:t xml:space="preserve"> table specif</w:t>
       </w:r>
@@ -21087,18 +19944,18 @@
       <w:pPr>
         <w:pStyle w:val="Heading1"/>
       </w:pPr>
-      <w:bookmarkStart w:id="110" w:name="_Ref109371329"/>
-      <w:bookmarkStart w:id="111" w:name="_Toc133339122"/>
-      <w:bookmarkStart w:id="112" w:name="_Toc282434158"/>
-      <w:bookmarkStart w:id="113" w:name="_Ref140059391"/>
-      <w:bookmarkStart w:id="114" w:name="_Toc193101749"/>
-      <w:bookmarkEnd w:id="94"/>
+      <w:bookmarkStart w:id="110" w:name="_Toc193101749"/>
+      <w:bookmarkStart w:id="111" w:name="_Ref109371329"/>
+      <w:bookmarkStart w:id="112" w:name="_Toc133339122"/>
+      <w:bookmarkStart w:id="113" w:name="_Toc282434158"/>
+      <w:bookmarkStart w:id="114" w:name="_Ref140059391"/>
       <w:bookmarkEnd w:id="95"/>
+      <w:bookmarkEnd w:id="96"/>
       <w:r>
         <w:lastRenderedPageBreak/>
         <w:t>Output Files</w:t>
       </w:r>
-      <w:bookmarkEnd w:id="114"/>
+      <w:bookmarkEnd w:id="110"/>
     </w:p>
     <w:p>
       <w:pPr>
@@ -21111,15 +19968,7 @@
         <w:t>NECN</w:t>
       </w:r>
       <w:r>
-        <w:t xml:space="preserve"> Succession extension produces </w:t>
-      </w:r>
-      <w:proofErr w:type="gramStart"/>
-      <w:r>
-        <w:t>a number of</w:t>
-      </w:r>
-      <w:proofErr w:type="gramEnd"/>
-      <w:r>
-        <w:t xml:space="preserve"> outputs.  The maps of soil C, ANPP, and NEE are described above.</w:t>
+        <w:t xml:space="preserve"> Succession extension produces a number of outputs.  The maps of soil C, ANPP, and NEE are described above.</w:t>
       </w:r>
     </w:p>
     <w:p>
@@ -21145,15 +19994,7 @@
         </w:numPr>
       </w:pPr>
       <w:r>
-        <w:t xml:space="preserve">Annual Water Budget: Excess soil moisture after evapotranspiration. Defined as water inputs (precipitation + </w:t>
-      </w:r>
-      <w:proofErr w:type="spellStart"/>
-      <w:r>
-        <w:t>irract</w:t>
-      </w:r>
-      <w:proofErr w:type="spellEnd"/>
-      <w:r>
-        <w:t>) – actual evapotranspiration (AET)</w:t>
+        <w:t>Annual Water Budget: Excess soil moisture after evapotranspiration. Defined as water inputs (precipitation + irract) – actual evapotranspiration (AET)</w:t>
       </w:r>
     </w:p>
     <w:p>
@@ -21184,13 +20025,8 @@
           <w:numId w:val="10"/>
         </w:numPr>
       </w:pPr>
-      <w:proofErr w:type="spellStart"/>
-      <w:r>
-        <w:t>AnaerobicEffect</w:t>
-      </w:r>
-      <w:proofErr w:type="spellEnd"/>
-      <w:r>
-        <w:t>: average value of the anaerobic effect variable, which reduces soil respiration in wet sites</w:t>
+      <w:r>
+        <w:t>AnaerobicEffect: average value of the anaerobic effect variable, which reduces soil respiration in wet sites</w:t>
       </w:r>
     </w:p>
     <w:p>
@@ -21201,13 +20037,8 @@
           <w:numId w:val="10"/>
         </w:numPr>
       </w:pPr>
-      <w:proofErr w:type="spellStart"/>
-      <w:r>
-        <w:t>SoilWater</w:t>
-      </w:r>
-      <w:proofErr w:type="spellEnd"/>
-      <w:r>
-        <w:t>: now represents the average soil water content (in cm)</w:t>
+      <w:r>
+        <w:t>SoilWater: now represents the average soil water content (in cm)</w:t>
       </w:r>
     </w:p>
     <w:p>
@@ -21472,15 +20303,7 @@
         <w:t xml:space="preserve">cumulative </w:t>
       </w:r>
       <w:r>
-        <w:t xml:space="preserve">probability of establishment </w:t>
-      </w:r>
-      <w:proofErr w:type="gramStart"/>
-      <w:r>
-        <w:t>in a given</w:t>
-      </w:r>
-      <w:proofErr w:type="gramEnd"/>
-      <w:r>
-        <w:t xml:space="preserve"> site.</w:t>
+        <w:t>probability of establishment in a given site.</w:t>
       </w:r>
       <w:r>
         <w:t xml:space="preserve"> </w:t>
@@ -21682,15 +20505,7 @@
         <w:pStyle w:val="textbody"/>
       </w:pPr>
       <w:r>
-        <w:t xml:space="preserve">Each initial community has an associated map </w:t>
-      </w:r>
-      <w:proofErr w:type="gramStart"/>
-      <w:r>
-        <w:t>code</w:t>
-      </w:r>
-      <w:proofErr w:type="gramEnd"/>
-      <w:r>
-        <w:t xml:space="preserve"> and a list of species present at sites in the class.  There is </w:t>
+        <w:t xml:space="preserve">Each initial community has an associated map code and a list of species present at sites in the class.  There is </w:t>
       </w:r>
       <w:r>
         <w:rPr>
@@ -21717,9 +20532,9 @@
       <w:r>
         <w:t>File</w:t>
       </w:r>
-      <w:bookmarkEnd w:id="110"/>
       <w:bookmarkEnd w:id="111"/>
       <w:bookmarkEnd w:id="112"/>
+      <w:bookmarkEnd w:id="113"/>
       <w:bookmarkEnd w:id="125"/>
     </w:p>
     <w:p>
@@ -21820,15 +20635,13 @@
       <w:pPr>
         <w:pStyle w:val="Heading3"/>
       </w:pPr>
-      <w:bookmarkStart w:id="126" w:name="_Toc133339126"/>
-      <w:bookmarkStart w:id="127" w:name="_Toc282434162"/>
-      <w:bookmarkStart w:id="128" w:name="_Toc193101761"/>
-      <w:proofErr w:type="spellStart"/>
+      <w:bookmarkStart w:id="126" w:name="_Toc193101761"/>
+      <w:bookmarkStart w:id="127" w:name="_Toc133339126"/>
+      <w:bookmarkStart w:id="128" w:name="_Toc282434162"/>
       <w:r>
         <w:t>FileName</w:t>
       </w:r>
-      <w:bookmarkEnd w:id="128"/>
-      <w:proofErr w:type="spellEnd"/>
+      <w:bookmarkEnd w:id="126"/>
       <w:r>
         <w:t xml:space="preserve"> </w:t>
       </w:r>
@@ -21880,14 +20693,12 @@
       <w:pPr>
         <w:pStyle w:val="textbody"/>
       </w:pPr>
-      <w:proofErr w:type="spellStart"/>
       <w:r>
         <w:rPr>
           <w:b/>
         </w:rPr>
         <w:t>MapCode</w:t>
       </w:r>
-      <w:proofErr w:type="spellEnd"/>
       <w:r>
         <w:t xml:space="preserve">:  This parameter is the code used for the community in the input map (see section </w:t>
       </w:r>
@@ -21904,14 +20715,12 @@
       <w:pPr>
         <w:pStyle w:val="textbody"/>
       </w:pPr>
-      <w:proofErr w:type="spellStart"/>
       <w:r>
         <w:rPr>
           <w:b/>
         </w:rPr>
         <w:t>SpeciesName</w:t>
       </w:r>
-      <w:proofErr w:type="spellEnd"/>
       <w:r>
         <w:t>:</w:t>
       </w:r>
@@ -21923,14 +20732,12 @@
       <w:pPr>
         <w:pStyle w:val="textbody"/>
       </w:pPr>
-      <w:proofErr w:type="spellStart"/>
       <w:r>
         <w:rPr>
           <w:b/>
         </w:rPr>
         <w:t>CohortAge</w:t>
       </w:r>
-      <w:proofErr w:type="spellEnd"/>
       <w:r>
         <w:t>:</w:t>
       </w:r>
@@ -21942,14 +20749,12 @@
       <w:pPr>
         <w:pStyle w:val="textbody"/>
       </w:pPr>
-      <w:proofErr w:type="spellStart"/>
       <w:r>
         <w:rPr>
           <w:b/>
         </w:rPr>
         <w:t>CohortBiomass</w:t>
       </w:r>
-      <w:proofErr w:type="spellEnd"/>
       <w:r>
         <w:t>:</w:t>
       </w:r>
@@ -21961,7 +20766,6 @@
       <w:pPr>
         <w:pStyle w:val="textbody"/>
       </w:pPr>
-      <w:proofErr w:type="spellStart"/>
       <w:r>
         <w:rPr>
           <w:b/>
@@ -21974,7 +20778,6 @@
         </w:rPr>
         <w:t>Biomass</w:t>
       </w:r>
-      <w:proofErr w:type="spellEnd"/>
       <w:r>
         <w:t>:</w:t>
       </w:r>
@@ -21992,7 +20795,6 @@
       <w:pPr>
         <w:pStyle w:val="textbody"/>
       </w:pPr>
-      <w:proofErr w:type="spellStart"/>
       <w:r>
         <w:rPr>
           <w:b/>
@@ -22000,7 +20802,6 @@
         <w:lastRenderedPageBreak/>
         <w:t>LeafBiomass</w:t>
       </w:r>
-      <w:proofErr w:type="spellEnd"/>
       <w:r>
         <w:t>:</w:t>
       </w:r>
@@ -22012,7 +20813,6 @@
       <w:pPr>
         <w:pStyle w:val="textbody"/>
       </w:pPr>
-      <w:proofErr w:type="spellStart"/>
       <w:r>
         <w:rPr>
           <w:b/>
@@ -22020,11 +20820,9 @@
         </w:rPr>
         <w:t>MineralNallocation</w:t>
       </w:r>
-      <w:proofErr w:type="spellEnd"/>
       <w:r>
         <w:t xml:space="preserve">, </w:t>
       </w:r>
-      <w:proofErr w:type="spellStart"/>
       <w:r>
         <w:rPr>
           <w:b/>
@@ -22032,11 +20830,9 @@
         </w:rPr>
         <w:t>MineralNfraction</w:t>
       </w:r>
-      <w:proofErr w:type="spellEnd"/>
       <w:r>
         <w:t xml:space="preserve">, </w:t>
       </w:r>
-      <w:proofErr w:type="spellStart"/>
       <w:r>
         <w:rPr>
           <w:b/>
@@ -22044,7 +20840,6 @@
         </w:rPr>
         <w:t>Nresorption</w:t>
       </w:r>
-      <w:proofErr w:type="spellEnd"/>
       <w:r>
         <w:rPr>
           <w:b/>
@@ -22111,25 +20906,21 @@
       <w:r>
         <w:t xml:space="preserve">  If there is an active map code that does not have any vegetation, the data should be represented as:  </w:t>
       </w:r>
-      <w:proofErr w:type="spellStart"/>
       <w:r>
         <w:rPr>
           <w:i/>
         </w:rPr>
         <w:t>TheActualMapCode</w:t>
       </w:r>
-      <w:proofErr w:type="spellEnd"/>
       <w:r>
         <w:t xml:space="preserve">, NA, 0, 0 (where </w:t>
       </w:r>
-      <w:proofErr w:type="spellStart"/>
       <w:r>
         <w:rPr>
           <w:i/>
         </w:rPr>
         <w:t>TheActualMapCode</w:t>
       </w:r>
-      <w:proofErr w:type="spellEnd"/>
       <w:r>
         <w:t xml:space="preserve"> is the code without data, e.g. 1968).</w:t>
       </w:r>
@@ -22168,8 +20959,8 @@
       <w:bookmarkStart w:id="131" w:name="_Toc133339128"/>
       <w:bookmarkStart w:id="132" w:name="_Toc282434164"/>
       <w:bookmarkStart w:id="133" w:name="_Toc193101764"/>
-      <w:bookmarkEnd w:id="126"/>
       <w:bookmarkEnd w:id="127"/>
+      <w:bookmarkEnd w:id="128"/>
       <w:r>
         <w:t>Grouping Species Ages into Cohorts</w:t>
       </w:r>
@@ -22203,18 +20994,8 @@
       <w:pPr>
         <w:pStyle w:val="textinputfile"/>
       </w:pPr>
-      <w:proofErr w:type="spellStart"/>
-      <w:proofErr w:type="gramStart"/>
-      <w:r>
-        <w:t>acersacc</w:t>
-      </w:r>
-      <w:proofErr w:type="spellEnd"/>
-      <w:r>
-        <w:t xml:space="preserve">  10</w:t>
-      </w:r>
-      <w:proofErr w:type="gramEnd"/>
-      <w:r>
-        <w:t xml:space="preserve">  25  30  40  183  200</w:t>
+      <w:r>
+        <w:t>acersacc  10  25  30  40  183  200</w:t>
       </w:r>
     </w:p>
     <w:p>
@@ -22243,18 +21024,8 @@
       <w:pPr>
         <w:pStyle w:val="textinputfile"/>
       </w:pPr>
-      <w:proofErr w:type="spellStart"/>
-      <w:proofErr w:type="gramStart"/>
-      <w:r>
-        <w:t>acersacc</w:t>
-      </w:r>
-      <w:proofErr w:type="spellEnd"/>
-      <w:r>
-        <w:t xml:space="preserve">  10</w:t>
-      </w:r>
-      <w:proofErr w:type="gramEnd"/>
-      <w:r>
-        <w:t xml:space="preserve">  20  30  40  190  200</w:t>
+      <w:r>
+        <w:t>acersacc  10  20  30  40  190  200</w:t>
       </w:r>
     </w:p>
     <w:p>
@@ -22282,20 +21053,10 @@
       <w:pPr>
         <w:pStyle w:val="textinputfile"/>
       </w:pPr>
-      <w:proofErr w:type="spellStart"/>
-      <w:proofErr w:type="gramStart"/>
-      <w:r>
-        <w:t>acersacc</w:t>
-      </w:r>
-      <w:proofErr w:type="spellEnd"/>
-      <w:r>
-        <w:t xml:space="preserve">  20</w:t>
-      </w:r>
-      <w:proofErr w:type="gramEnd"/>
-      <w:r>
-        <w:t xml:space="preserve">  40  200</w:t>
-      </w:r>
-      <w:bookmarkEnd w:id="113"/>
+      <w:r>
+        <w:t>acersacc  20  40  200</w:t>
+      </w:r>
+      <w:bookmarkEnd w:id="114"/>
     </w:p>
     <w:sectPr>
       <w:headerReference w:type="default" r:id="rId17"/>
@@ -22311,7 +21072,7 @@
 </file>
 
 <file path=word/endnotes.xml><?xml version="1.0" encoding="utf-8"?>
-<w:endnotes xmlns:wpc="http://schemas.microsoft.com/office/word/2010/wordprocessingCanvas" xmlns:cx="http://schemas.microsoft.com/office/drawing/2014/chartex" xmlns:cx1="http://schemas.microsoft.com/office/drawing/2015/9/8/chartex" xmlns:cx2="http://schemas.microsoft.com/office/drawing/2015/10/21/chartex" xmlns:cx3="http://schemas.microsoft.com/office/drawing/2016/5/9/chartex" xmlns:cx4="http://schemas.microsoft.com/office/drawing/2016/5/10/chartex" xmlns:cx5="http://schemas.microsoft.com/office/drawing/2016/5/11/chartex" xmlns:cx6="http://schemas.microsoft.com/office/drawing/2016/5/12/chartex" xmlns:cx7="http://schemas.microsoft.com/office/drawing/2016/5/13/chartex" xmlns:cx8="http://schemas.microsoft.com/office/drawing/2016/5/14/chartex" xmlns:mc="http://schemas.openxmlformats.org/markup-compatibility/2006" xmlns:aink="http://schemas.microsoft.com/office/drawing/2016/ink" xmlns:am3d="http://schemas.microsoft.com/office/drawing/2017/model3d" xmlns:o="urn:schemas-microsoft-com:office:office" xmlns:oel="http://schemas.microsoft.com/office/2019/extlst" xmlns:r="http://schemas.openxmlformats.org/officeDocument/2006/relationships" xmlns:m="http://schemas.openxmlformats.org/officeDocument/2006/math" xmlns:v="urn:schemas-microsoft-com:vml" xmlns:wp14="http://schemas.microsoft.com/office/word/2010/wordprocessingDrawing" xmlns:wp="http://schemas.openxmlformats.org/drawingml/2006/wordprocessingDrawing" xmlns:w10="urn:schemas-microsoft-com:office:word" xmlns:w="http://schemas.openxmlformats.org/wordprocessingml/2006/main" xmlns:w14="http://schemas.microsoft.com/office/word/2010/wordml" xmlns:w15="http://schemas.microsoft.com/office/word/2012/wordml" xmlns:w16cex="http://schemas.microsoft.com/office/word/2018/wordml/cex" xmlns:w16cid="http://schemas.microsoft.com/office/word/2016/wordml/cid" xmlns:w16="http://schemas.microsoft.com/office/word/2018/wordml" xmlns:w16du="http://schemas.microsoft.com/office/word/2023/wordml/word16du" xmlns:w16sdtdh="http://schemas.microsoft.com/office/word/2020/wordml/sdtdatahash" xmlns:w16se="http://schemas.microsoft.com/office/word/2015/wordml/symex" xmlns:wpg="http://schemas.microsoft.com/office/word/2010/wordprocessingGroup" xmlns:wpi="http://schemas.microsoft.com/office/word/2010/wordprocessingInk" xmlns:wne="http://schemas.microsoft.com/office/word/2006/wordml" xmlns:wps="http://schemas.microsoft.com/office/word/2010/wordprocessingShape" mc:Ignorable="w14 w15 w16se w16cid w16 w16cex w16sdtdh w16du wp14">
+<w:endnotes xmlns:wpc="http://schemas.microsoft.com/office/word/2010/wordprocessingCanvas" xmlns:cx="http://schemas.microsoft.com/office/drawing/2014/chartex" xmlns:cx1="http://schemas.microsoft.com/office/drawing/2015/9/8/chartex" xmlns:cx2="http://schemas.microsoft.com/office/drawing/2015/10/21/chartex" xmlns:cx3="http://schemas.microsoft.com/office/drawing/2016/5/9/chartex" xmlns:cx4="http://schemas.microsoft.com/office/drawing/2016/5/10/chartex" xmlns:cx5="http://schemas.microsoft.com/office/drawing/2016/5/11/chartex" xmlns:cx6="http://schemas.microsoft.com/office/drawing/2016/5/12/chartex" xmlns:cx7="http://schemas.microsoft.com/office/drawing/2016/5/13/chartex" xmlns:cx8="http://schemas.microsoft.com/office/drawing/2016/5/14/chartex" xmlns:mc="http://schemas.openxmlformats.org/markup-compatibility/2006" xmlns:aink="http://schemas.microsoft.com/office/drawing/2016/ink" xmlns:am3d="http://schemas.microsoft.com/office/drawing/2017/model3d" xmlns:o="urn:schemas-microsoft-com:office:office" xmlns:oel="http://schemas.microsoft.com/office/2019/extlst" xmlns:r="http://schemas.openxmlformats.org/officeDocument/2006/relationships" xmlns:m="http://schemas.openxmlformats.org/officeDocument/2006/math" xmlns:v="urn:schemas-microsoft-com:vml" xmlns:wp14="http://schemas.microsoft.com/office/word/2010/wordprocessingDrawing" xmlns:wp="http://schemas.openxmlformats.org/drawingml/2006/wordprocessingDrawing" xmlns:w10="urn:schemas-microsoft-com:office:word" xmlns:w="http://schemas.openxmlformats.org/wordprocessingml/2006/main" xmlns:w14="http://schemas.microsoft.com/office/word/2010/wordml" xmlns:w15="http://schemas.microsoft.com/office/word/2012/wordml" xmlns:w16cex="http://schemas.microsoft.com/office/word/2018/wordml/cex" xmlns:w16cid="http://schemas.microsoft.com/office/word/2016/wordml/cid" xmlns:w16="http://schemas.microsoft.com/office/word/2018/wordml" xmlns:w16du="http://schemas.microsoft.com/office/word/2023/wordml/word16du" xmlns:w16sdtdh="http://schemas.microsoft.com/office/word/2020/wordml/sdtdatahash" xmlns:w16sdtfl="http://schemas.microsoft.com/office/word/2024/wordml/sdtformatlock" xmlns:w16se="http://schemas.microsoft.com/office/word/2015/wordml/symex" xmlns:wpg="http://schemas.microsoft.com/office/word/2010/wordprocessingGroup" xmlns:wpi="http://schemas.microsoft.com/office/word/2010/wordprocessingInk" xmlns:wne="http://schemas.microsoft.com/office/word/2006/wordml" xmlns:wps="http://schemas.microsoft.com/office/word/2010/wordprocessingShape" mc:Ignorable="w14 w15 w16se w16cid w16 w16cex w16sdtdh w16sdtfl w16du wp14">
   <w:endnote w:type="separator" w:id="-1">
     <w:p>
       <w:r>
@@ -22330,7 +21091,7 @@
 </file>
 
 <file path=word/footer1.xml><?xml version="1.0" encoding="utf-8"?>
-<w:ftr xmlns:wpc="http://schemas.microsoft.com/office/word/2010/wordprocessingCanvas" xmlns:cx="http://schemas.microsoft.com/office/drawing/2014/chartex" xmlns:cx1="http://schemas.microsoft.com/office/drawing/2015/9/8/chartex" xmlns:cx2="http://schemas.microsoft.com/office/drawing/2015/10/21/chartex" xmlns:cx3="http://schemas.microsoft.com/office/drawing/2016/5/9/chartex" xmlns:cx4="http://schemas.microsoft.com/office/drawing/2016/5/10/chartex" xmlns:cx5="http://schemas.microsoft.com/office/drawing/2016/5/11/chartex" xmlns:cx6="http://schemas.microsoft.com/office/drawing/2016/5/12/chartex" xmlns:cx7="http://schemas.microsoft.com/office/drawing/2016/5/13/chartex" xmlns:cx8="http://schemas.microsoft.com/office/drawing/2016/5/14/chartex" xmlns:mc="http://schemas.openxmlformats.org/markup-compatibility/2006" xmlns:aink="http://schemas.microsoft.com/office/drawing/2016/ink" xmlns:am3d="http://schemas.microsoft.com/office/drawing/2017/model3d" xmlns:o="urn:schemas-microsoft-com:office:office" xmlns:oel="http://schemas.microsoft.com/office/2019/extlst" xmlns:r="http://schemas.openxmlformats.org/officeDocument/2006/relationships" xmlns:m="http://schemas.openxmlformats.org/officeDocument/2006/math" xmlns:v="urn:schemas-microsoft-com:vml" xmlns:wp14="http://schemas.microsoft.com/office/word/2010/wordprocessingDrawing" xmlns:wp="http://schemas.openxmlformats.org/drawingml/2006/wordprocessingDrawing" xmlns:w10="urn:schemas-microsoft-com:office:word" xmlns:w="http://schemas.openxmlformats.org/wordprocessingml/2006/main" xmlns:w14="http://schemas.microsoft.com/office/word/2010/wordml" xmlns:w15="http://schemas.microsoft.com/office/word/2012/wordml" xmlns:w16cex="http://schemas.microsoft.com/office/word/2018/wordml/cex" xmlns:w16cid="http://schemas.microsoft.com/office/word/2016/wordml/cid" xmlns:w16="http://schemas.microsoft.com/office/word/2018/wordml" xmlns:w16du="http://schemas.microsoft.com/office/word/2023/wordml/word16du" xmlns:w16sdtdh="http://schemas.microsoft.com/office/word/2020/wordml/sdtdatahash" xmlns:w16se="http://schemas.microsoft.com/office/word/2015/wordml/symex" xmlns:wpg="http://schemas.microsoft.com/office/word/2010/wordprocessingGroup" xmlns:wpi="http://schemas.microsoft.com/office/word/2010/wordprocessingInk" xmlns:wne="http://schemas.microsoft.com/office/word/2006/wordml" xmlns:wps="http://schemas.microsoft.com/office/word/2010/wordprocessingShape" mc:Ignorable="w14 w15 w16se w16cid w16 w16cex w16sdtdh w16du wp14">
+<w:ftr xmlns:wpc="http://schemas.microsoft.com/office/word/2010/wordprocessingCanvas" xmlns:cx="http://schemas.microsoft.com/office/drawing/2014/chartex" xmlns:cx1="http://schemas.microsoft.com/office/drawing/2015/9/8/chartex" xmlns:cx2="http://schemas.microsoft.com/office/drawing/2015/10/21/chartex" xmlns:cx3="http://schemas.microsoft.com/office/drawing/2016/5/9/chartex" xmlns:cx4="http://schemas.microsoft.com/office/drawing/2016/5/10/chartex" xmlns:cx5="http://schemas.microsoft.com/office/drawing/2016/5/11/chartex" xmlns:cx6="http://schemas.microsoft.com/office/drawing/2016/5/12/chartex" xmlns:cx7="http://schemas.microsoft.com/office/drawing/2016/5/13/chartex" xmlns:cx8="http://schemas.microsoft.com/office/drawing/2016/5/14/chartex" xmlns:mc="http://schemas.openxmlformats.org/markup-compatibility/2006" xmlns:aink="http://schemas.microsoft.com/office/drawing/2016/ink" xmlns:am3d="http://schemas.microsoft.com/office/drawing/2017/model3d" xmlns:o="urn:schemas-microsoft-com:office:office" xmlns:oel="http://schemas.microsoft.com/office/2019/extlst" xmlns:r="http://schemas.openxmlformats.org/officeDocument/2006/relationships" xmlns:m="http://schemas.openxmlformats.org/officeDocument/2006/math" xmlns:v="urn:schemas-microsoft-com:vml" xmlns:wp14="http://schemas.microsoft.com/office/word/2010/wordprocessingDrawing" xmlns:wp="http://schemas.openxmlformats.org/drawingml/2006/wordprocessingDrawing" xmlns:w10="urn:schemas-microsoft-com:office:word" xmlns:w="http://schemas.openxmlformats.org/wordprocessingml/2006/main" xmlns:w14="http://schemas.microsoft.com/office/word/2010/wordml" xmlns:w15="http://schemas.microsoft.com/office/word/2012/wordml" xmlns:w16cex="http://schemas.microsoft.com/office/word/2018/wordml/cex" xmlns:w16cid="http://schemas.microsoft.com/office/word/2016/wordml/cid" xmlns:w16="http://schemas.microsoft.com/office/word/2018/wordml" xmlns:w16du="http://schemas.microsoft.com/office/word/2023/wordml/word16du" xmlns:w16sdtdh="http://schemas.microsoft.com/office/word/2020/wordml/sdtdatahash" xmlns:w16sdtfl="http://schemas.microsoft.com/office/word/2024/wordml/sdtformatlock" xmlns:w16se="http://schemas.microsoft.com/office/word/2015/wordml/symex" xmlns:wpg="http://schemas.microsoft.com/office/word/2010/wordprocessingGroup" xmlns:wpi="http://schemas.microsoft.com/office/word/2010/wordprocessingInk" xmlns:wne="http://schemas.microsoft.com/office/word/2006/wordml" xmlns:wps="http://schemas.microsoft.com/office/word/2010/wordprocessingShape" mc:Ignorable="w14 w15 w16se w16cid w16 w16cex w16sdtdh w16sdtfl w16du wp14">
   <w:p>
     <w:pPr>
       <w:pStyle w:val="Footer"/>
@@ -22390,7 +21151,7 @@
 </file>
 
 <file path=word/footnotes.xml><?xml version="1.0" encoding="utf-8"?>
-<w:footnotes xmlns:wpc="http://schemas.microsoft.com/office/word/2010/wordprocessingCanvas" xmlns:cx="http://schemas.microsoft.com/office/drawing/2014/chartex" xmlns:cx1="http://schemas.microsoft.com/office/drawing/2015/9/8/chartex" xmlns:cx2="http://schemas.microsoft.com/office/drawing/2015/10/21/chartex" xmlns:cx3="http://schemas.microsoft.com/office/drawing/2016/5/9/chartex" xmlns:cx4="http://schemas.microsoft.com/office/drawing/2016/5/10/chartex" xmlns:cx5="http://schemas.microsoft.com/office/drawing/2016/5/11/chartex" xmlns:cx6="http://schemas.microsoft.com/office/drawing/2016/5/12/chartex" xmlns:cx7="http://schemas.microsoft.com/office/drawing/2016/5/13/chartex" xmlns:cx8="http://schemas.microsoft.com/office/drawing/2016/5/14/chartex" xmlns:mc="http://schemas.openxmlformats.org/markup-compatibility/2006" xmlns:aink="http://schemas.microsoft.com/office/drawing/2016/ink" xmlns:am3d="http://schemas.microsoft.com/office/drawing/2017/model3d" xmlns:o="urn:schemas-microsoft-com:office:office" xmlns:oel="http://schemas.microsoft.com/office/2019/extlst" xmlns:r="http://schemas.openxmlformats.org/officeDocument/2006/relationships" xmlns:m="http://schemas.openxmlformats.org/officeDocument/2006/math" xmlns:v="urn:schemas-microsoft-com:vml" xmlns:wp14="http://schemas.microsoft.com/office/word/2010/wordprocessingDrawing" xmlns:wp="http://schemas.openxmlformats.org/drawingml/2006/wordprocessingDrawing" xmlns:w10="urn:schemas-microsoft-com:office:word" xmlns:w="http://schemas.openxmlformats.org/wordprocessingml/2006/main" xmlns:w14="http://schemas.microsoft.com/office/word/2010/wordml" xmlns:w15="http://schemas.microsoft.com/office/word/2012/wordml" xmlns:w16cex="http://schemas.microsoft.com/office/word/2018/wordml/cex" xmlns:w16cid="http://schemas.microsoft.com/office/word/2016/wordml/cid" xmlns:w16="http://schemas.microsoft.com/office/word/2018/wordml" xmlns:w16du="http://schemas.microsoft.com/office/word/2023/wordml/word16du" xmlns:w16sdtdh="http://schemas.microsoft.com/office/word/2020/wordml/sdtdatahash" xmlns:w16se="http://schemas.microsoft.com/office/word/2015/wordml/symex" xmlns:wpg="http://schemas.microsoft.com/office/word/2010/wordprocessingGroup" xmlns:wpi="http://schemas.microsoft.com/office/word/2010/wordprocessingInk" xmlns:wne="http://schemas.microsoft.com/office/word/2006/wordml" xmlns:wps="http://schemas.microsoft.com/office/word/2010/wordprocessingShape" mc:Ignorable="w14 w15 w16se w16cid w16 w16cex w16sdtdh w16du wp14">
+<w:footnotes xmlns:wpc="http://schemas.microsoft.com/office/word/2010/wordprocessingCanvas" xmlns:cx="http://schemas.microsoft.com/office/drawing/2014/chartex" xmlns:cx1="http://schemas.microsoft.com/office/drawing/2015/9/8/chartex" xmlns:cx2="http://schemas.microsoft.com/office/drawing/2015/10/21/chartex" xmlns:cx3="http://schemas.microsoft.com/office/drawing/2016/5/9/chartex" xmlns:cx4="http://schemas.microsoft.com/office/drawing/2016/5/10/chartex" xmlns:cx5="http://schemas.microsoft.com/office/drawing/2016/5/11/chartex" xmlns:cx6="http://schemas.microsoft.com/office/drawing/2016/5/12/chartex" xmlns:cx7="http://schemas.microsoft.com/office/drawing/2016/5/13/chartex" xmlns:cx8="http://schemas.microsoft.com/office/drawing/2016/5/14/chartex" xmlns:mc="http://schemas.openxmlformats.org/markup-compatibility/2006" xmlns:aink="http://schemas.microsoft.com/office/drawing/2016/ink" xmlns:am3d="http://schemas.microsoft.com/office/drawing/2017/model3d" xmlns:o="urn:schemas-microsoft-com:office:office" xmlns:oel="http://schemas.microsoft.com/office/2019/extlst" xmlns:r="http://schemas.openxmlformats.org/officeDocument/2006/relationships" xmlns:m="http://schemas.openxmlformats.org/officeDocument/2006/math" xmlns:v="urn:schemas-microsoft-com:vml" xmlns:wp14="http://schemas.microsoft.com/office/word/2010/wordprocessingDrawing" xmlns:wp="http://schemas.openxmlformats.org/drawingml/2006/wordprocessingDrawing" xmlns:w10="urn:schemas-microsoft-com:office:word" xmlns:w="http://schemas.openxmlformats.org/wordprocessingml/2006/main" xmlns:w14="http://schemas.microsoft.com/office/word/2010/wordml" xmlns:w15="http://schemas.microsoft.com/office/word/2012/wordml" xmlns:w16cex="http://schemas.microsoft.com/office/word/2018/wordml/cex" xmlns:w16cid="http://schemas.microsoft.com/office/word/2016/wordml/cid" xmlns:w16="http://schemas.microsoft.com/office/word/2018/wordml" xmlns:w16du="http://schemas.microsoft.com/office/word/2023/wordml/word16du" xmlns:w16sdtdh="http://schemas.microsoft.com/office/word/2020/wordml/sdtdatahash" xmlns:w16sdtfl="http://schemas.microsoft.com/office/word/2024/wordml/sdtformatlock" xmlns:w16se="http://schemas.microsoft.com/office/word/2015/wordml/symex" xmlns:wpg="http://schemas.microsoft.com/office/word/2010/wordprocessingGroup" xmlns:wpi="http://schemas.microsoft.com/office/word/2010/wordprocessingInk" xmlns:wne="http://schemas.microsoft.com/office/word/2006/wordml" xmlns:wps="http://schemas.microsoft.com/office/word/2010/wordprocessingShape" mc:Ignorable="w14 w15 w16se w16cid w16 w16cex w16sdtdh w16sdtfl w16du wp14">
   <w:footnote w:type="separator" w:id="-1">
     <w:p>
       <w:r>
@@ -22409,7 +21170,7 @@
 </file>
 
 <file path=word/header1.xml><?xml version="1.0" encoding="utf-8"?>
-<w:hdr xmlns:wpc="http://schemas.microsoft.com/office/word/2010/wordprocessingCanvas" xmlns:cx="http://schemas.microsoft.com/office/drawing/2014/chartex" xmlns:cx1="http://schemas.microsoft.com/office/drawing/2015/9/8/chartex" xmlns:cx2="http://schemas.microsoft.com/office/drawing/2015/10/21/chartex" xmlns:cx3="http://schemas.microsoft.com/office/drawing/2016/5/9/chartex" xmlns:cx4="http://schemas.microsoft.com/office/drawing/2016/5/10/chartex" xmlns:cx5="http://schemas.microsoft.com/office/drawing/2016/5/11/chartex" xmlns:cx6="http://schemas.microsoft.com/office/drawing/2016/5/12/chartex" xmlns:cx7="http://schemas.microsoft.com/office/drawing/2016/5/13/chartex" xmlns:cx8="http://schemas.microsoft.com/office/drawing/2016/5/14/chartex" xmlns:mc="http://schemas.openxmlformats.org/markup-compatibility/2006" xmlns:aink="http://schemas.microsoft.com/office/drawing/2016/ink" xmlns:am3d="http://schemas.microsoft.com/office/drawing/2017/model3d" xmlns:o="urn:schemas-microsoft-com:office:office" xmlns:oel="http://schemas.microsoft.com/office/2019/extlst" xmlns:r="http://schemas.openxmlformats.org/officeDocument/2006/relationships" xmlns:m="http://schemas.openxmlformats.org/officeDocument/2006/math" xmlns:v="urn:schemas-microsoft-com:vml" xmlns:wp14="http://schemas.microsoft.com/office/word/2010/wordprocessingDrawing" xmlns:wp="http://schemas.openxmlformats.org/drawingml/2006/wordprocessingDrawing" xmlns:w10="urn:schemas-microsoft-com:office:word" xmlns:w="http://schemas.openxmlformats.org/wordprocessingml/2006/main" xmlns:w14="http://schemas.microsoft.com/office/word/2010/wordml" xmlns:w15="http://schemas.microsoft.com/office/word/2012/wordml" xmlns:w16cex="http://schemas.microsoft.com/office/word/2018/wordml/cex" xmlns:w16cid="http://schemas.microsoft.com/office/word/2016/wordml/cid" xmlns:w16="http://schemas.microsoft.com/office/word/2018/wordml" xmlns:w16du="http://schemas.microsoft.com/office/word/2023/wordml/word16du" xmlns:w16sdtdh="http://schemas.microsoft.com/office/word/2020/wordml/sdtdatahash" xmlns:w16se="http://schemas.microsoft.com/office/word/2015/wordml/symex" xmlns:wpg="http://schemas.microsoft.com/office/word/2010/wordprocessingGroup" xmlns:wpi="http://schemas.microsoft.com/office/word/2010/wordprocessingInk" xmlns:wne="http://schemas.microsoft.com/office/word/2006/wordml" xmlns:wps="http://schemas.microsoft.com/office/word/2010/wordprocessingShape" mc:Ignorable="w14 w15 w16se w16cid w16 w16cex w16sdtdh w16du wp14">
+<w:hdr xmlns:wpc="http://schemas.microsoft.com/office/word/2010/wordprocessingCanvas" xmlns:cx="http://schemas.microsoft.com/office/drawing/2014/chartex" xmlns:cx1="http://schemas.microsoft.com/office/drawing/2015/9/8/chartex" xmlns:cx2="http://schemas.microsoft.com/office/drawing/2015/10/21/chartex" xmlns:cx3="http://schemas.microsoft.com/office/drawing/2016/5/9/chartex" xmlns:cx4="http://schemas.microsoft.com/office/drawing/2016/5/10/chartex" xmlns:cx5="http://schemas.microsoft.com/office/drawing/2016/5/11/chartex" xmlns:cx6="http://schemas.microsoft.com/office/drawing/2016/5/12/chartex" xmlns:cx7="http://schemas.microsoft.com/office/drawing/2016/5/13/chartex" xmlns:cx8="http://schemas.microsoft.com/office/drawing/2016/5/14/chartex" xmlns:mc="http://schemas.openxmlformats.org/markup-compatibility/2006" xmlns:aink="http://schemas.microsoft.com/office/drawing/2016/ink" xmlns:am3d="http://schemas.microsoft.com/office/drawing/2017/model3d" xmlns:o="urn:schemas-microsoft-com:office:office" xmlns:oel="http://schemas.microsoft.com/office/2019/extlst" xmlns:r="http://schemas.openxmlformats.org/officeDocument/2006/relationships" xmlns:m="http://schemas.openxmlformats.org/officeDocument/2006/math" xmlns:v="urn:schemas-microsoft-com:vml" xmlns:wp14="http://schemas.microsoft.com/office/word/2010/wordprocessingDrawing" xmlns:wp="http://schemas.openxmlformats.org/drawingml/2006/wordprocessingDrawing" xmlns:w10="urn:schemas-microsoft-com:office:word" xmlns:w="http://schemas.openxmlformats.org/wordprocessingml/2006/main" xmlns:w14="http://schemas.microsoft.com/office/word/2010/wordml" xmlns:w15="http://schemas.microsoft.com/office/word/2012/wordml" xmlns:w16cex="http://schemas.microsoft.com/office/word/2018/wordml/cex" xmlns:w16cid="http://schemas.microsoft.com/office/word/2016/wordml/cid" xmlns:w16="http://schemas.microsoft.com/office/word/2018/wordml" xmlns:w16du="http://schemas.microsoft.com/office/word/2023/wordml/word16du" xmlns:w16sdtdh="http://schemas.microsoft.com/office/word/2020/wordml/sdtdatahash" xmlns:w16sdtfl="http://schemas.microsoft.com/office/word/2024/wordml/sdtformatlock" xmlns:w16se="http://schemas.microsoft.com/office/word/2015/wordml/symex" xmlns:wpg="http://schemas.microsoft.com/office/word/2010/wordprocessingGroup" xmlns:wpi="http://schemas.microsoft.com/office/word/2010/wordprocessingInk" xmlns:wne="http://schemas.microsoft.com/office/word/2006/wordml" xmlns:wps="http://schemas.microsoft.com/office/word/2010/wordprocessingShape" mc:Ignorable="w14 w15 w16se w16cid w16 w16cex w16sdtdh w16sdtfl w16du wp14">
   <w:p>
     <w:pPr>
       <w:pStyle w:val="Header"/>
@@ -22429,7 +21190,7 @@
 </file>
 
 <file path=word/header2.xml><?xml version="1.0" encoding="utf-8"?>
-<w:hdr xmlns:wpc="http://schemas.microsoft.com/office/word/2010/wordprocessingCanvas" xmlns:cx="http://schemas.microsoft.com/office/drawing/2014/chartex" xmlns:cx1="http://schemas.microsoft.com/office/drawing/2015/9/8/chartex" xmlns:cx2="http://schemas.microsoft.com/office/drawing/2015/10/21/chartex" xmlns:cx3="http://schemas.microsoft.com/office/drawing/2016/5/9/chartex" xmlns:cx4="http://schemas.microsoft.com/office/drawing/2016/5/10/chartex" xmlns:cx5="http://schemas.microsoft.com/office/drawing/2016/5/11/chartex" xmlns:cx6="http://schemas.microsoft.com/office/drawing/2016/5/12/chartex" xmlns:cx7="http://schemas.microsoft.com/office/drawing/2016/5/13/chartex" xmlns:cx8="http://schemas.microsoft.com/office/drawing/2016/5/14/chartex" xmlns:mc="http://schemas.openxmlformats.org/markup-compatibility/2006" xmlns:aink="http://schemas.microsoft.com/office/drawing/2016/ink" xmlns:am3d="http://schemas.microsoft.com/office/drawing/2017/model3d" xmlns:o="urn:schemas-microsoft-com:office:office" xmlns:oel="http://schemas.microsoft.com/office/2019/extlst" xmlns:r="http://schemas.openxmlformats.org/officeDocument/2006/relationships" xmlns:m="http://schemas.openxmlformats.org/officeDocument/2006/math" xmlns:v="urn:schemas-microsoft-com:vml" xmlns:wp14="http://schemas.microsoft.com/office/word/2010/wordprocessingDrawing" xmlns:wp="http://schemas.openxmlformats.org/drawingml/2006/wordprocessingDrawing" xmlns:w10="urn:schemas-microsoft-com:office:word" xmlns:w="http://schemas.openxmlformats.org/wordprocessingml/2006/main" xmlns:w14="http://schemas.microsoft.com/office/word/2010/wordml" xmlns:w15="http://schemas.microsoft.com/office/word/2012/wordml" xmlns:w16cex="http://schemas.microsoft.com/office/word/2018/wordml/cex" xmlns:w16cid="http://schemas.microsoft.com/office/word/2016/wordml/cid" xmlns:w16="http://schemas.microsoft.com/office/word/2018/wordml" xmlns:w16du="http://schemas.microsoft.com/office/word/2023/wordml/word16du" xmlns:w16sdtdh="http://schemas.microsoft.com/office/word/2020/wordml/sdtdatahash" xmlns:w16se="http://schemas.microsoft.com/office/word/2015/wordml/symex" xmlns:wpg="http://schemas.microsoft.com/office/word/2010/wordprocessingGroup" xmlns:wpi="http://schemas.microsoft.com/office/word/2010/wordprocessingInk" xmlns:wne="http://schemas.microsoft.com/office/word/2006/wordml" xmlns:wps="http://schemas.microsoft.com/office/word/2010/wordprocessingShape" mc:Ignorable="w14 w15 w16se w16cid w16 w16cex w16sdtdh w16du wp14">
+<w:hdr xmlns:wpc="http://schemas.microsoft.com/office/word/2010/wordprocessingCanvas" xmlns:cx="http://schemas.microsoft.com/office/drawing/2014/chartex" xmlns:cx1="http://schemas.microsoft.com/office/drawing/2015/9/8/chartex" xmlns:cx2="http://schemas.microsoft.com/office/drawing/2015/10/21/chartex" xmlns:cx3="http://schemas.microsoft.com/office/drawing/2016/5/9/chartex" xmlns:cx4="http://schemas.microsoft.com/office/drawing/2016/5/10/chartex" xmlns:cx5="http://schemas.microsoft.com/office/drawing/2016/5/11/chartex" xmlns:cx6="http://schemas.microsoft.com/office/drawing/2016/5/12/chartex" xmlns:cx7="http://schemas.microsoft.com/office/drawing/2016/5/13/chartex" xmlns:cx8="http://schemas.microsoft.com/office/drawing/2016/5/14/chartex" xmlns:mc="http://schemas.openxmlformats.org/markup-compatibility/2006" xmlns:aink="http://schemas.microsoft.com/office/drawing/2016/ink" xmlns:am3d="http://schemas.microsoft.com/office/drawing/2017/model3d" xmlns:o="urn:schemas-microsoft-com:office:office" xmlns:oel="http://schemas.microsoft.com/office/2019/extlst" xmlns:r="http://schemas.openxmlformats.org/officeDocument/2006/relationships" xmlns:m="http://schemas.openxmlformats.org/officeDocument/2006/math" xmlns:v="urn:schemas-microsoft-com:vml" xmlns:wp14="http://schemas.microsoft.com/office/word/2010/wordprocessingDrawing" xmlns:wp="http://schemas.openxmlformats.org/drawingml/2006/wordprocessingDrawing" xmlns:w10="urn:schemas-microsoft-com:office:word" xmlns:w="http://schemas.openxmlformats.org/wordprocessingml/2006/main" xmlns:w14="http://schemas.microsoft.com/office/word/2010/wordml" xmlns:w15="http://schemas.microsoft.com/office/word/2012/wordml" xmlns:w16cex="http://schemas.microsoft.com/office/word/2018/wordml/cex" xmlns:w16cid="http://schemas.microsoft.com/office/word/2016/wordml/cid" xmlns:w16="http://schemas.microsoft.com/office/word/2018/wordml" xmlns:w16du="http://schemas.microsoft.com/office/word/2023/wordml/word16du" xmlns:w16sdtdh="http://schemas.microsoft.com/office/word/2020/wordml/sdtdatahash" xmlns:w16sdtfl="http://schemas.microsoft.com/office/word/2024/wordml/sdtformatlock" xmlns:w16se="http://schemas.microsoft.com/office/word/2015/wordml/symex" xmlns:wpg="http://schemas.microsoft.com/office/word/2010/wordprocessingGroup" xmlns:wpi="http://schemas.microsoft.com/office/word/2010/wordprocessingInk" xmlns:wne="http://schemas.microsoft.com/office/word/2006/wordml" xmlns:wps="http://schemas.microsoft.com/office/word/2010/wordprocessingShape" mc:Ignorable="w14 w15 w16se w16cid w16 w16cex w16sdtdh w16sdtfl w16du wp14">
   <w:p>
     <w:pPr>
       <w:pStyle w:val="Header"/>
@@ -22463,7 +21224,7 @@
 </file>
 
 <file path=word/numbering.xml><?xml version="1.0" encoding="utf-8"?>
-<w:numbering xmlns:wpc="http://schemas.microsoft.com/office/word/2010/wordprocessingCanvas" xmlns:cx="http://schemas.microsoft.com/office/drawing/2014/chartex" xmlns:cx1="http://schemas.microsoft.com/office/drawing/2015/9/8/chartex" xmlns:cx2="http://schemas.microsoft.com/office/drawing/2015/10/21/chartex" xmlns:cx3="http://schemas.microsoft.com/office/drawing/2016/5/9/chartex" xmlns:cx4="http://schemas.microsoft.com/office/drawing/2016/5/10/chartex" xmlns:cx5="http://schemas.microsoft.com/office/drawing/2016/5/11/chartex" xmlns:cx6="http://schemas.microsoft.com/office/drawing/2016/5/12/chartex" xmlns:cx7="http://schemas.microsoft.com/office/drawing/2016/5/13/chartex" xmlns:cx8="http://schemas.microsoft.com/office/drawing/2016/5/14/chartex" xmlns:mc="http://schemas.openxmlformats.org/markup-compatibility/2006" xmlns:aink="http://schemas.microsoft.com/office/drawing/2016/ink" xmlns:am3d="http://schemas.microsoft.com/office/drawing/2017/model3d" xmlns:o="urn:schemas-microsoft-com:office:office" xmlns:oel="http://schemas.microsoft.com/office/2019/extlst" xmlns:r="http://schemas.openxmlformats.org/officeDocument/2006/relationships" xmlns:m="http://schemas.openxmlformats.org/officeDocument/2006/math" xmlns:v="urn:schemas-microsoft-com:vml" xmlns:wp14="http://schemas.microsoft.com/office/word/2010/wordprocessingDrawing" xmlns:wp="http://schemas.openxmlformats.org/drawingml/2006/wordprocessingDrawing" xmlns:w10="urn:schemas-microsoft-com:office:word" xmlns:w="http://schemas.openxmlformats.org/wordprocessingml/2006/main" xmlns:w14="http://schemas.microsoft.com/office/word/2010/wordml" xmlns:w15="http://schemas.microsoft.com/office/word/2012/wordml" xmlns:w16cex="http://schemas.microsoft.com/office/word/2018/wordml/cex" xmlns:w16cid="http://schemas.microsoft.com/office/word/2016/wordml/cid" xmlns:w16="http://schemas.microsoft.com/office/word/2018/wordml" xmlns:w16du="http://schemas.microsoft.com/office/word/2023/wordml/word16du" xmlns:w16sdtdh="http://schemas.microsoft.com/office/word/2020/wordml/sdtdatahash" xmlns:w16se="http://schemas.microsoft.com/office/word/2015/wordml/symex" xmlns:wpg="http://schemas.microsoft.com/office/word/2010/wordprocessingGroup" xmlns:wpi="http://schemas.microsoft.com/office/word/2010/wordprocessingInk" xmlns:wne="http://schemas.microsoft.com/office/word/2006/wordml" xmlns:wps="http://schemas.microsoft.com/office/word/2010/wordprocessingShape" mc:Ignorable="w14 w15 w16se w16cid w16 w16cex w16sdtdh w16du wp14">
+<w:numbering xmlns:wpc="http://schemas.microsoft.com/office/word/2010/wordprocessingCanvas" xmlns:cx="http://schemas.microsoft.com/office/drawing/2014/chartex" xmlns:cx1="http://schemas.microsoft.com/office/drawing/2015/9/8/chartex" xmlns:cx2="http://schemas.microsoft.com/office/drawing/2015/10/21/chartex" xmlns:cx3="http://schemas.microsoft.com/office/drawing/2016/5/9/chartex" xmlns:cx4="http://schemas.microsoft.com/office/drawing/2016/5/10/chartex" xmlns:cx5="http://schemas.microsoft.com/office/drawing/2016/5/11/chartex" xmlns:cx6="http://schemas.microsoft.com/office/drawing/2016/5/12/chartex" xmlns:cx7="http://schemas.microsoft.com/office/drawing/2016/5/13/chartex" xmlns:cx8="http://schemas.microsoft.com/office/drawing/2016/5/14/chartex" xmlns:mc="http://schemas.openxmlformats.org/markup-compatibility/2006" xmlns:aink="http://schemas.microsoft.com/office/drawing/2016/ink" xmlns:am3d="http://schemas.microsoft.com/office/drawing/2017/model3d" xmlns:o="urn:schemas-microsoft-com:office:office" xmlns:oel="http://schemas.microsoft.com/office/2019/extlst" xmlns:r="http://schemas.openxmlformats.org/officeDocument/2006/relationships" xmlns:m="http://schemas.openxmlformats.org/officeDocument/2006/math" xmlns:v="urn:schemas-microsoft-com:vml" xmlns:wp14="http://schemas.microsoft.com/office/word/2010/wordprocessingDrawing" xmlns:wp="http://schemas.openxmlformats.org/drawingml/2006/wordprocessingDrawing" xmlns:w10="urn:schemas-microsoft-com:office:word" xmlns:w="http://schemas.openxmlformats.org/wordprocessingml/2006/main" xmlns:w14="http://schemas.microsoft.com/office/word/2010/wordml" xmlns:w15="http://schemas.microsoft.com/office/word/2012/wordml" xmlns:w16cex="http://schemas.microsoft.com/office/word/2018/wordml/cex" xmlns:w16cid="http://schemas.microsoft.com/office/word/2016/wordml/cid" xmlns:w16="http://schemas.microsoft.com/office/word/2018/wordml" xmlns:w16du="http://schemas.microsoft.com/office/word/2023/wordml/word16du" xmlns:w16sdtdh="http://schemas.microsoft.com/office/word/2020/wordml/sdtdatahash" xmlns:w16sdtfl="http://schemas.microsoft.com/office/word/2024/wordml/sdtformatlock" xmlns:w16se="http://schemas.microsoft.com/office/word/2015/wordml/symex" xmlns:wpg="http://schemas.microsoft.com/office/word/2010/wordprocessingGroup" xmlns:wpi="http://schemas.microsoft.com/office/word/2010/wordprocessingInk" xmlns:wne="http://schemas.microsoft.com/office/word/2006/wordml" xmlns:wps="http://schemas.microsoft.com/office/word/2010/wordprocessingShape" mc:Ignorable="w14 w15 w16se w16cid w16 w16cex w16sdtdh w16sdtfl w16du wp14">
   <w:abstractNum w:abstractNumId="0" w15:restartNumberingAfterBreak="0">
     <w:nsid w:val="027F602A"/>
     <w:multiLevelType w:val="multilevel"/>
@@ -23880,7 +22641,7 @@
 </file>
 
 <file path=word/styles.xml><?xml version="1.0" encoding="utf-8"?>
-<w:styles xmlns:mc="http://schemas.openxmlformats.org/markup-compatibility/2006" xmlns:r="http://schemas.openxmlformats.org/officeDocument/2006/relationships" xmlns:w="http://schemas.openxmlformats.org/wordprocessingml/2006/main" xmlns:w14="http://schemas.microsoft.com/office/word/2010/wordml" xmlns:w15="http://schemas.microsoft.com/office/word/2012/wordml" xmlns:w16cex="http://schemas.microsoft.com/office/word/2018/wordml/cex" xmlns:w16cid="http://schemas.microsoft.com/office/word/2016/wordml/cid" xmlns:w16="http://schemas.microsoft.com/office/word/2018/wordml" xmlns:w16du="http://schemas.microsoft.com/office/word/2023/wordml/word16du" xmlns:w16sdtdh="http://schemas.microsoft.com/office/word/2020/wordml/sdtdatahash" xmlns:w16se="http://schemas.microsoft.com/office/word/2015/wordml/symex" mc:Ignorable="w14 w15 w16se w16cid w16 w16cex w16sdtdh w16du">
+<w:styles xmlns:mc="http://schemas.openxmlformats.org/markup-compatibility/2006" xmlns:r="http://schemas.openxmlformats.org/officeDocument/2006/relationships" xmlns:w="http://schemas.openxmlformats.org/wordprocessingml/2006/main" xmlns:w14="http://schemas.microsoft.com/office/word/2010/wordml" xmlns:w15="http://schemas.microsoft.com/office/word/2012/wordml" xmlns:w16cex="http://schemas.microsoft.com/office/word/2018/wordml/cex" xmlns:w16cid="http://schemas.microsoft.com/office/word/2016/wordml/cid" xmlns:w16="http://schemas.microsoft.com/office/word/2018/wordml" xmlns:w16du="http://schemas.microsoft.com/office/word/2023/wordml/word16du" xmlns:w16sdtdh="http://schemas.microsoft.com/office/word/2020/wordml/sdtdatahash" xmlns:w16sdtfl="http://schemas.microsoft.com/office/word/2024/wordml/sdtformatlock" xmlns:w16se="http://schemas.microsoft.com/office/word/2015/wordml/symex" mc:Ignorable="w14 w15 w16se w16cid w16 w16cex w16sdtdh w16sdtfl w16du">
   <w:docDefaults>
     <w:rPrDefault>
       <w:rPr>

</xml_diff>